<commit_message>
corrected a typo UpdateBranch class and moved with the report
</commit_message>
<xml_diff>
--- a/Final_Report.docx
+++ b/Final_Report.docx
@@ -117,19 +117,115 @@
         <w:spacing w:after="0"/>
       </w:pPr>
       <w:r>
-        <w:t xml:space="preserve">Στην </w:t>
-      </w:r>
-      <w:r>
-        <w:rPr>
-          <w:lang w:val="en-US"/>
-        </w:rPr>
-        <w:t>procedure</w:t>
-      </w:r>
-      <w:r>
-        <w:t xml:space="preserve"> </w:t>
-      </w:r>
-      <w:r>
-        <w:t>α) του ερωτήματος 3.1.3.4, προσθέσαμε επίσης στην έξοδο και τον αριθμό κράτησης για καλύτερη αναγνωσιμότητα.</w:t>
+        <w:t xml:space="preserve">Στον πίνακα </w:t>
+      </w:r>
+      <w:r>
+        <w:rPr>
+          <w:lang w:val="en-US"/>
+        </w:rPr>
+        <w:t>admin</w:t>
+      </w:r>
+      <w:r>
+        <w:t xml:space="preserve"> </w:t>
+      </w:r>
+      <w:r>
+        <w:t xml:space="preserve">θεωρούμε ότι κάθε καταχωρημένος </w:t>
+      </w:r>
+      <w:r>
+        <w:rPr>
+          <w:lang w:val="en-US"/>
+        </w:rPr>
+        <w:t>worker</w:t>
+      </w:r>
+      <w:r>
+        <w:t xml:space="preserve"> </w:t>
+      </w:r>
+      <w:r>
+        <w:t xml:space="preserve">με </w:t>
+      </w:r>
+      <w:r>
+        <w:rPr>
+          <w:lang w:val="en-US"/>
+        </w:rPr>
+        <w:t>type</w:t>
+      </w:r>
+      <w:r>
+        <w:t>=’</w:t>
+      </w:r>
+      <w:r>
+        <w:rPr>
+          <w:lang w:val="en-US"/>
+        </w:rPr>
+        <w:t>ADMINISTRATIVE</w:t>
+      </w:r>
+      <w:r>
+        <w:t>’</w:t>
+      </w:r>
+      <w:r>
+        <w:t xml:space="preserve"> θα διοικεί κάποιο κατάστημα, λογική με την οποία χειριζόμαστε και τα </w:t>
+      </w:r>
+      <w:r>
+        <w:rPr>
+          <w:lang w:val="en-US"/>
+        </w:rPr>
+        <w:t>UPDATE</w:t>
+      </w:r>
+      <w:r>
+        <w:t xml:space="preserve"> </w:t>
+      </w:r>
+      <w:r>
+        <w:rPr>
+          <w:lang w:val="en-US"/>
+        </w:rPr>
+        <w:t>statements</w:t>
+      </w:r>
+      <w:r>
+        <w:t xml:space="preserve"> </w:t>
+      </w:r>
+      <w:r>
+        <w:t xml:space="preserve">στο </w:t>
+      </w:r>
+      <w:r>
+        <w:rPr>
+          <w:lang w:val="en-US"/>
+        </w:rPr>
+        <w:t>GUI</w:t>
+      </w:r>
+      <w:r>
+        <w:t xml:space="preserve">. Δηλαδή δεν μπορεί να αλλάξει </w:t>
+      </w:r>
+      <w:r>
+        <w:rPr>
+          <w:lang w:val="en-US"/>
+        </w:rPr>
+        <w:t>type</w:t>
+      </w:r>
+      <w:r>
+        <w:t xml:space="preserve"> </w:t>
+      </w:r>
+      <w:r>
+        <w:t xml:space="preserve">κάποιος </w:t>
+      </w:r>
+      <w:r>
+        <w:rPr>
+          <w:lang w:val="en-US"/>
+        </w:rPr>
+        <w:t>manager</w:t>
+      </w:r>
+      <w:r>
+        <w:t>,</w:t>
+      </w:r>
+      <w:r>
+        <w:t xml:space="preserve"> αφού αλλάζοντας τον τύπο του παύει να είναι και </w:t>
+      </w:r>
+      <w:r>
+        <w:rPr>
+          <w:lang w:val="en-US"/>
+        </w:rPr>
+        <w:t>manager</w:t>
+      </w:r>
+      <w:r>
+        <w:t>.</w:t>
       </w:r>
     </w:p>
     <w:p>
@@ -142,7 +238,7 @@
         <w:spacing w:after="0"/>
       </w:pPr>
       <w:r>
-        <w:t xml:space="preserve">Στα ζητούμενα της </w:t>
+        <w:t xml:space="preserve">Στην </w:t>
       </w:r>
       <w:r>
         <w:rPr>
@@ -154,46 +250,7 @@
         <w:t xml:space="preserve"> </w:t>
       </w:r>
       <w:r>
-        <w:t xml:space="preserve">β) του ερωτήματος </w:t>
-      </w:r>
-      <w:r>
-        <w:t>3.1.</w:t>
-      </w:r>
-      <w:r>
-        <w:t xml:space="preserve">3.4 και στο </w:t>
-      </w:r>
-      <w:r>
-        <w:t xml:space="preserve">5 </w:t>
-      </w:r>
-      <w:r>
-        <w:rPr>
-          <w:lang w:val="en-US"/>
-        </w:rPr>
-        <w:t>bullet</w:t>
-      </w:r>
-      <w:r>
-        <w:t xml:space="preserve"> </w:t>
-      </w:r>
-      <w:r>
-        <w:t>του ερωτήματος 3.2.1, υπάρχει μια μικρή ασυνέπεια ως προς τη ζητούμενη έξοδο σε περίπτωση που υπάρχουν πάνω από ένα πελάτης με το δοσμένο επίθετο. Επιλέξαμε η έξοδος, στην περίπτωση που αναφέραμε, να ακολουθεί τη λογική του 5</w:t>
-      </w:r>
-      <w:r>
-        <w:rPr>
-          <w:vertAlign w:val="superscript"/>
-        </w:rPr>
-        <w:t>ου</w:t>
-      </w:r>
-      <w:r>
-        <w:t xml:space="preserve"> </w:t>
-      </w:r>
-      <w:r>
-        <w:rPr>
-          <w:lang w:val="en-US"/>
-        </w:rPr>
-        <w:t>bullet</w:t>
-      </w:r>
-      <w:r>
-        <w:t xml:space="preserve">, καθώς αυτό μας φάνηκε πιο λογικό και κατανοητό για τον χρήστη. </w:t>
+        <w:t>α) του ερωτήματος 3.1.3.4, προσθέσαμε επίσης στην έξοδο και τον αριθμό κράτησης για καλύτερη αναγνωσιμότητα.</w:t>
       </w:r>
     </w:p>
     <w:p>
@@ -206,124 +263,58 @@
         <w:spacing w:after="0"/>
       </w:pPr>
       <w:r>
-        <w:t xml:space="preserve">Στον πίνακα </w:t>
-      </w:r>
-      <w:r>
-        <w:rPr>
-          <w:lang w:val="en-US"/>
-        </w:rPr>
-        <w:t>it</w:t>
-      </w:r>
-      <w:r>
-        <w:t>_</w:t>
-      </w:r>
-      <w:r>
-        <w:rPr>
-          <w:lang w:val="en-US"/>
-        </w:rPr>
-        <w:t>logs</w:t>
-      </w:r>
-      <w:r>
-        <w:t xml:space="preserve"> έχουμε ως πρωτεύων κλειδί το γνώρισμα </w:t>
-      </w:r>
-      <w:r>
-        <w:rPr>
-          <w:lang w:val="en-US"/>
-        </w:rPr>
-        <w:t>log</w:t>
-      </w:r>
-      <w:r>
-        <w:t>_</w:t>
-      </w:r>
-      <w:r>
-        <w:rPr>
-          <w:lang w:val="en-US"/>
-        </w:rPr>
-        <w:t>id</w:t>
-      </w:r>
-      <w:r>
-        <w:t xml:space="preserve"> </w:t>
-      </w:r>
-      <w:r>
-        <w:t xml:space="preserve">και το γνώρισμα </w:t>
-      </w:r>
-      <w:r>
-        <w:rPr>
-          <w:lang w:val="en-US"/>
-        </w:rPr>
-        <w:t>IT</w:t>
-      </w:r>
-      <w:r>
-        <w:t>_</w:t>
-      </w:r>
-      <w:r>
-        <w:rPr>
-          <w:lang w:val="en-US"/>
-        </w:rPr>
-        <w:t>id</w:t>
-      </w:r>
-      <w:r>
-        <w:t xml:space="preserve"> </w:t>
-      </w:r>
-      <w:r>
-        <w:t xml:space="preserve">δεν αποτελεί ξένο κλειδί στον πίνακα </w:t>
-      </w:r>
-      <w:r>
-        <w:rPr>
-          <w:lang w:val="en-US"/>
-        </w:rPr>
-        <w:t>worker</w:t>
-      </w:r>
-      <w:r>
-        <w:t xml:space="preserve"> ή </w:t>
-      </w:r>
-      <w:r>
-        <w:rPr>
-          <w:lang w:val="en-US"/>
-        </w:rPr>
-        <w:t>IT</w:t>
-      </w:r>
-      <w:r>
-        <w:t>,</w:t>
-      </w:r>
-      <w:r>
-        <w:t xml:space="preserve"> ώστε να μπορούμε να διατηρούμε τις καταγραφές ενεργειών ακόμα και για </w:t>
-      </w:r>
-      <w:r>
-        <w:rPr>
-          <w:lang w:val="en-US"/>
-        </w:rPr>
-        <w:t>IT</w:t>
-      </w:r>
-      <w:r>
-        <w:t>’</w:t>
-      </w:r>
-      <w:r>
-        <w:rPr>
-          <w:lang w:val="en-US"/>
-        </w:rPr>
-        <w:t>s</w:t>
-      </w:r>
-      <w:r>
-        <w:t xml:space="preserve"> </w:t>
-      </w:r>
-      <w:r>
-        <w:t xml:space="preserve">οι οποίοι διαγράφηκαν από το σύστημα. (Δοκιμάσαμε να το διατηρήσουμε ως ξένο κλειδί αλλά μας έβγαζε συνεχώς </w:t>
-      </w:r>
-      <w:r>
-        <w:rPr>
-          <w:lang w:val="en-US"/>
-        </w:rPr>
-        <w:t>error</w:t>
-      </w:r>
-      <w:r>
-        <w:rPr>
-          <w:lang w:val="en-US"/>
-        </w:rPr>
-        <w:t>s</w:t>
-      </w:r>
-      <w:r>
-        <w:t>).</w:t>
+        <w:t xml:space="preserve">Στα ζητούμενα της </w:t>
+      </w:r>
+      <w:r>
+        <w:rPr>
+          <w:lang w:val="en-US"/>
+        </w:rPr>
+        <w:t>procedure</w:t>
+      </w:r>
+      <w:r>
+        <w:t xml:space="preserve"> </w:t>
+      </w:r>
+      <w:r>
+        <w:t xml:space="preserve">β) του ερωτήματος </w:t>
+      </w:r>
+      <w:r>
+        <w:t>3.1.</w:t>
+      </w:r>
+      <w:r>
+        <w:t xml:space="preserve">3.4 και στο </w:t>
+      </w:r>
+      <w:r>
+        <w:t xml:space="preserve">5 </w:t>
+      </w:r>
+      <w:r>
+        <w:rPr>
+          <w:lang w:val="en-US"/>
+        </w:rPr>
+        <w:t>bullet</w:t>
+      </w:r>
+      <w:r>
+        <w:t xml:space="preserve"> </w:t>
+      </w:r>
+      <w:r>
+        <w:t>του ερωτήματος 3.2.1, υπάρχει μια μικρή ασυνέπεια ως προς τη ζητούμενη έξοδο σε περίπτωση που υπάρχουν πάνω από ένα πελάτης με το δοσμένο επίθετο. Επιλέξαμε η έξοδος, στην περίπτωση που αναφέραμε, να ακολουθεί τη λογική του 5</w:t>
+      </w:r>
+      <w:r>
+        <w:rPr>
+          <w:vertAlign w:val="superscript"/>
+        </w:rPr>
+        <w:t>ου</w:t>
+      </w:r>
+      <w:r>
+        <w:t xml:space="preserve"> </w:t>
+      </w:r>
+      <w:r>
+        <w:rPr>
+          <w:lang w:val="en-US"/>
+        </w:rPr>
+        <w:t>bullet</w:t>
+      </w:r>
+      <w:r>
+        <w:t xml:space="preserve">, καθώς αυτό μας φάνηκε πιο λογικό και κατανοητό για τον χρήστη. </w:t>
       </w:r>
     </w:p>
     <w:p>
@@ -336,34 +327,13 @@
         <w:spacing w:after="0"/>
       </w:pPr>
       <w:r>
-        <w:t>Δημιουργήσαμε</w:t>
-      </w:r>
-      <w:r>
-        <w:t xml:space="preserve"> </w:t>
-      </w:r>
-      <w:r>
-        <w:t>δύο</w:t>
-      </w:r>
-      <w:r>
-        <w:t xml:space="preserve"> </w:t>
-      </w:r>
-      <w:r>
-        <w:t>πίνακες</w:t>
-      </w:r>
-      <w:r>
-        <w:t xml:space="preserve">, </w:t>
-      </w:r>
-      <w:r>
-        <w:t>έναν</w:t>
-      </w:r>
-      <w:r>
-        <w:t xml:space="preserve"> </w:t>
-      </w:r>
-      <w:r>
-        <w:rPr>
-          <w:lang w:val="en-US"/>
-        </w:rPr>
-        <w:t>reservation</w:t>
+        <w:t xml:space="preserve">Στον πίνακα </w:t>
+      </w:r>
+      <w:r>
+        <w:rPr>
+          <w:lang w:val="en-US"/>
+        </w:rPr>
+        <w:t>it</w:t>
       </w:r>
       <w:r>
         <w:t>_</w:t>
@@ -372,28 +342,16 @@
         <w:rPr>
           <w:lang w:val="en-US"/>
         </w:rPr>
-        <w:t>offers</w:t>
-      </w:r>
-      <w:r>
-        <w:t xml:space="preserve"> </w:t>
-      </w:r>
-      <w:r>
-        <w:t>και</w:t>
-      </w:r>
-      <w:r>
-        <w:t xml:space="preserve"> </w:t>
-      </w:r>
-      <w:r>
-        <w:t>έναν</w:t>
-      </w:r>
-      <w:r>
-        <w:t xml:space="preserve"> </w:t>
-      </w:r>
-      <w:r>
-        <w:rPr>
-          <w:lang w:val="en-US"/>
-        </w:rPr>
-        <w:t>reservation</w:t>
+        <w:t>logs</w:t>
+      </w:r>
+      <w:r>
+        <w:t xml:space="preserve"> έχουμε ως πρωτεύων κλειδί το γνώρισμα </w:t>
+      </w:r>
+      <w:r>
+        <w:rPr>
+          <w:lang w:val="en-US"/>
+        </w:rPr>
+        <w:t>log</w:t>
       </w:r>
       <w:r>
         <w:t>_</w:t>
@@ -402,7 +360,19 @@
         <w:rPr>
           <w:lang w:val="en-US"/>
         </w:rPr>
-        <w:t>offer</w:t>
+        <w:t>id</w:t>
+      </w:r>
+      <w:r>
+        <w:t xml:space="preserve"> </w:t>
+      </w:r>
+      <w:r>
+        <w:t xml:space="preserve">και το γνώρισμα </w:t>
+      </w:r>
+      <w:r>
+        <w:rPr>
+          <w:lang w:val="en-US"/>
+        </w:rPr>
+        <w:t>IT</w:t>
       </w:r>
       <w:r>
         <w:t>_</w:t>
@@ -411,60 +381,70 @@
         <w:rPr>
           <w:lang w:val="en-US"/>
         </w:rPr>
-        <w:t>memory</w:t>
-      </w:r>
-      <w:r>
-        <w:t xml:space="preserve">, </w:t>
-      </w:r>
-      <w:r>
-        <w:t xml:space="preserve">όπου ο πρώτος λειτουργεί με </w:t>
-      </w:r>
-      <w:r>
-        <w:rPr>
-          <w:lang w:val="en-US"/>
-        </w:rPr>
-        <w:t>ENGINE</w:t>
-      </w:r>
-      <w:r>
-        <w:t>=</w:t>
-      </w:r>
-      <w:proofErr w:type="spellStart"/>
-      <w:r>
-        <w:rPr>
-          <w:lang w:val="en-US"/>
-        </w:rPr>
-        <w:t>InnoDB</w:t>
-      </w:r>
-      <w:proofErr w:type="spellEnd"/>
-      <w:r>
-        <w:t xml:space="preserve"> </w:t>
-      </w:r>
-      <w:r>
-        <w:t xml:space="preserve">και ο δεύτερος με </w:t>
-      </w:r>
-      <w:r>
-        <w:rPr>
-          <w:lang w:val="en-US"/>
-        </w:rPr>
-        <w:t>ENGINE</w:t>
-      </w:r>
-      <w:r>
-        <w:t>=</w:t>
-      </w:r>
-      <w:r>
-        <w:rPr>
-          <w:lang w:val="en-US"/>
-        </w:rPr>
-        <w:t>Memory</w:t>
-      </w:r>
-      <w:r>
-        <w:t xml:space="preserve">. </w:t>
-      </w:r>
-      <w:r>
-        <w:t>Η εξήγηση για αυτή την παραδοχή δίνεται στ</w:t>
-      </w:r>
-      <w:r>
-        <w:t>α προβλήματα που συναντήσαμε και πως τα επιλύσαμε για το ερώτημα 3.1.3.4.</w:t>
+        <w:t>id</w:t>
+      </w:r>
+      <w:r>
+        <w:t xml:space="preserve"> </w:t>
+      </w:r>
+      <w:r>
+        <w:t xml:space="preserve">δεν αποτελεί ξένο κλειδί στον πίνακα </w:t>
+      </w:r>
+      <w:r>
+        <w:rPr>
+          <w:lang w:val="en-US"/>
+        </w:rPr>
+        <w:t>worker</w:t>
+      </w:r>
+      <w:r>
+        <w:t xml:space="preserve"> ή </w:t>
+      </w:r>
+      <w:r>
+        <w:rPr>
+          <w:lang w:val="en-US"/>
+        </w:rPr>
+        <w:t>IT</w:t>
+      </w:r>
+      <w:r>
+        <w:t>,</w:t>
+      </w:r>
+      <w:r>
+        <w:t xml:space="preserve"> ώστε να μπορούμε να διατηρούμε τις καταγραφές ενεργειών ακόμα και για </w:t>
+      </w:r>
+      <w:r>
+        <w:rPr>
+          <w:lang w:val="en-US"/>
+        </w:rPr>
+        <w:t>IT</w:t>
+      </w:r>
+      <w:r>
+        <w:t>’</w:t>
+      </w:r>
+      <w:r>
+        <w:rPr>
+          <w:lang w:val="en-US"/>
+        </w:rPr>
+        <w:t>s</w:t>
+      </w:r>
+      <w:r>
+        <w:t xml:space="preserve"> </w:t>
+      </w:r>
+      <w:r>
+        <w:t xml:space="preserve">οι οποίοι διαγράφηκαν από το σύστημα. (Δοκιμάσαμε να το διατηρήσουμε ως ξένο κλειδί αλλά μας έβγαζε συνεχώς </w:t>
+      </w:r>
+      <w:r>
+        <w:rPr>
+          <w:lang w:val="en-US"/>
+        </w:rPr>
+        <w:t>error</w:t>
+      </w:r>
+      <w:r>
+        <w:rPr>
+          <w:lang w:val="en-US"/>
+        </w:rPr>
+        <w:t>s</w:t>
+      </w:r>
+      <w:r>
+        <w:t>).</w:t>
       </w:r>
     </w:p>
     <w:p>
@@ -477,6 +457,147 @@
         <w:spacing w:after="0"/>
       </w:pPr>
       <w:r>
+        <w:t>Δημιουργήσαμε</w:t>
+      </w:r>
+      <w:r>
+        <w:t xml:space="preserve"> </w:t>
+      </w:r>
+      <w:r>
+        <w:t>δύο</w:t>
+      </w:r>
+      <w:r>
+        <w:t xml:space="preserve"> </w:t>
+      </w:r>
+      <w:r>
+        <w:t>πίνακες</w:t>
+      </w:r>
+      <w:r>
+        <w:t xml:space="preserve">, </w:t>
+      </w:r>
+      <w:r>
+        <w:t>έναν</w:t>
+      </w:r>
+      <w:r>
+        <w:t xml:space="preserve"> </w:t>
+      </w:r>
+      <w:r>
+        <w:rPr>
+          <w:lang w:val="en-US"/>
+        </w:rPr>
+        <w:t>reservation</w:t>
+      </w:r>
+      <w:r>
+        <w:t>_</w:t>
+      </w:r>
+      <w:r>
+        <w:rPr>
+          <w:lang w:val="en-US"/>
+        </w:rPr>
+        <w:t>offers</w:t>
+      </w:r>
+      <w:r>
+        <w:t xml:space="preserve"> </w:t>
+      </w:r>
+      <w:r>
+        <w:t>και</w:t>
+      </w:r>
+      <w:r>
+        <w:t xml:space="preserve"> </w:t>
+      </w:r>
+      <w:r>
+        <w:t>έναν</w:t>
+      </w:r>
+      <w:r>
+        <w:t xml:space="preserve"> </w:t>
+      </w:r>
+      <w:r>
+        <w:rPr>
+          <w:lang w:val="en-US"/>
+        </w:rPr>
+        <w:t>reservation</w:t>
+      </w:r>
+      <w:r>
+        <w:t>_</w:t>
+      </w:r>
+      <w:r>
+        <w:rPr>
+          <w:lang w:val="en-US"/>
+        </w:rPr>
+        <w:t>offer</w:t>
+      </w:r>
+      <w:r>
+        <w:t>_</w:t>
+      </w:r>
+      <w:r>
+        <w:rPr>
+          <w:lang w:val="en-US"/>
+        </w:rPr>
+        <w:t>memory</w:t>
+      </w:r>
+      <w:r>
+        <w:t xml:space="preserve">, </w:t>
+      </w:r>
+      <w:r>
+        <w:t xml:space="preserve">όπου ο πρώτος λειτουργεί με </w:t>
+      </w:r>
+      <w:r>
+        <w:rPr>
+          <w:lang w:val="en-US"/>
+        </w:rPr>
+        <w:t>ENGINE</w:t>
+      </w:r>
+      <w:r>
+        <w:t>=</w:t>
+      </w:r>
+      <w:proofErr w:type="spellStart"/>
+      <w:r>
+        <w:rPr>
+          <w:lang w:val="en-US"/>
+        </w:rPr>
+        <w:t>InnoDB</w:t>
+      </w:r>
+      <w:proofErr w:type="spellEnd"/>
+      <w:r>
+        <w:t xml:space="preserve"> </w:t>
+      </w:r>
+      <w:r>
+        <w:t xml:space="preserve">και ο δεύτερος με </w:t>
+      </w:r>
+      <w:r>
+        <w:rPr>
+          <w:lang w:val="en-US"/>
+        </w:rPr>
+        <w:t>ENGINE</w:t>
+      </w:r>
+      <w:r>
+        <w:t>=</w:t>
+      </w:r>
+      <w:r>
+        <w:rPr>
+          <w:lang w:val="en-US"/>
+        </w:rPr>
+        <w:t>Memory</w:t>
+      </w:r>
+      <w:r>
+        <w:t xml:space="preserve">. </w:t>
+      </w:r>
+      <w:r>
+        <w:t>Η εξήγηση για αυτή την παραδοχή δίνεται στ</w:t>
+      </w:r>
+      <w:r>
+        <w:t>α προβλήματα που συναντήσαμε και πως τα επιλύσαμε για το ερώτημα 3.1.3.4.</w:t>
+      </w:r>
+    </w:p>
+    <w:p>
+      <w:pPr>
+        <w:pStyle w:val="a4"/>
+        <w:numPr>
+          <w:ilvl w:val="0"/>
+          <w:numId w:val="1"/>
+        </w:numPr>
+        <w:spacing w:after="0"/>
+      </w:pPr>
+      <w:r>
         <w:t xml:space="preserve">Δεν χρειάστηκε να αλλάξουμε τη δομή κάποιου από τους πίνακες που δίνονταν στο σχεσιακό μοντέλο της εκφώνησης και ο μόνος (επιπλέων) πίνακας που προστέθηκε για την υλοποίηση των βασικών ζητούμενων ήταν ο </w:t>
       </w:r>
       <w:r>
@@ -530,8 +651,83 @@
       <w:r>
         <w:t xml:space="preserve"> Σε αυτούς θα αναφερθούμε στο Β’ Μέρος της αναφοράς.</w:t>
       </w:r>
-      <w:bookmarkStart w:id="0" w:name="_GoBack"/>
-      <w:bookmarkEnd w:id="0"/>
+    </w:p>
+    <w:p>
+      <w:pPr>
+        <w:pStyle w:val="a4"/>
+        <w:numPr>
+          <w:ilvl w:val="0"/>
+          <w:numId w:val="1"/>
+        </w:numPr>
+        <w:spacing w:after="0"/>
+      </w:pPr>
+      <w:r>
+        <w:t xml:space="preserve">Στο Β’ Μέρος, αναφέρεται πως ο </w:t>
+      </w:r>
+      <w:r>
+        <w:rPr>
+          <w:lang w:val="en-US"/>
+        </w:rPr>
+        <w:t>IT</w:t>
+      </w:r>
+      <w:r>
+        <w:t xml:space="preserve"> </w:t>
+      </w:r>
+      <w:r>
+        <w:t xml:space="preserve">θα μπορεί να εισάγει, διαγράφει και να τροποποιεί  δεδομένα σε όλους τους πίνακες. Θεωρήσαμε λογικό, για τον πίνακα </w:t>
+      </w:r>
+      <w:r>
+        <w:rPr>
+          <w:lang w:val="en-US"/>
+        </w:rPr>
+        <w:t>IT</w:t>
+      </w:r>
+      <w:r>
+        <w:t>_</w:t>
+      </w:r>
+      <w:r>
+        <w:rPr>
+          <w:lang w:val="en-US"/>
+        </w:rPr>
+        <w:t>logs</w:t>
+      </w:r>
+      <w:r>
+        <w:t xml:space="preserve"> να έχει μόνο τη δυνατότητα να τον διαβάζει και να μην μπορεί να παρέμβει σε αυτόν με κανένα τρόπο, καθώς διαφορετικά δεν θα είχε και ιδιαίτερο νόημα η καταγραφή πράξεων που μπορούν να τροποποιηθούν.</w:t>
+      </w:r>
+    </w:p>
+    <w:p>
+      <w:pPr>
+        <w:pStyle w:val="a4"/>
+        <w:numPr>
+          <w:ilvl w:val="0"/>
+          <w:numId w:val="1"/>
+        </w:numPr>
+        <w:spacing w:after="0"/>
+      </w:pPr>
+      <w:r>
+        <w:t xml:space="preserve">Για το </w:t>
+      </w:r>
+      <w:r>
+        <w:rPr>
+          <w:lang w:val="en-US"/>
+        </w:rPr>
+        <w:t>GUI</w:t>
+      </w:r>
+      <w:r>
+        <w:t xml:space="preserve">, δεν ζητείται κάπου ξεκάθαρα η χρήση της </w:t>
+      </w:r>
+      <w:r>
+        <w:rPr>
+          <w:lang w:val="en-US"/>
+        </w:rPr>
+        <w:t>procedure</w:t>
+      </w:r>
+      <w:r>
+        <w:t xml:space="preserve"> </w:t>
+      </w:r>
+      <w:r>
+        <w:t>β) του ερωτήματος 3.1.3.4 και για αυτό έχει προστεθεί ως επιπλέον λειτουργικότητα στο ερώτημα 3.2.3.</w:t>
+      </w:r>
     </w:p>
     <w:p>
       <w:pPr>
@@ -828,16 +1024,12 @@
     <w:p>
       <w:pPr>
         <w:spacing w:after="0"/>
-        <w:rPr>
-          <w:lang w:val="en-US"/>
-        </w:rPr>
       </w:pPr>
       <w:r>
         <w:rPr>
           <w:noProof/>
           <w:lang w:eastAsia="el-GR"/>
         </w:rPr>
-        <w:lastRenderedPageBreak/>
         <w:drawing>
           <wp:inline distT="0" distB="0" distL="0" distR="0" wp14:anchorId="11D677AB" wp14:editId="6BB9A7B2">
             <wp:extent cx="5274310" cy="2309342"/>
@@ -881,9 +1073,6 @@
     <w:p>
       <w:pPr>
         <w:spacing w:after="0"/>
-        <w:rPr>
-          <w:lang w:val="en-US"/>
-        </w:rPr>
       </w:pPr>
     </w:p>
     <w:p>
@@ -1131,7 +1320,6 @@
       <w:r>
         <w:t>_</w:t>
       </w:r>
-      <w:proofErr w:type="gramStart"/>
       <w:r>
         <w:rPr>
           <w:lang w:val="en-US"/>
@@ -1139,11 +1327,7 @@
         <w:t>admin</w:t>
       </w:r>
       <w:r>
-        <w:t>(</w:t>
-      </w:r>
-      <w:proofErr w:type="gramEnd"/>
-      <w:r>
-        <w:t xml:space="preserve">) </w:t>
+        <w:t xml:space="preserve">() </w:t>
       </w:r>
       <w:r>
         <w:t>παίρνει</w:t>
@@ -2087,6 +2271,10 @@
         <w:spacing w:after="0"/>
       </w:pPr>
       <w:r>
+        <w:rPr>
+          <w:noProof/>
+          <w:lang w:eastAsia="el-GR"/>
+        </w:rPr>
         <w:drawing>
           <wp:inline distT="0" distB="0" distL="0" distR="0" wp14:anchorId="763F4487" wp14:editId="2CB1624F">
             <wp:extent cx="5480050" cy="1920240"/>
@@ -2439,7 +2627,8 @@
       </w:pPr>
       <w:r>
         <w:rPr>
-          <w:lang w:val="en-US"/>
+          <w:noProof/>
+          <w:lang w:eastAsia="el-GR"/>
         </w:rPr>
         <w:drawing>
           <wp:inline distT="0" distB="0" distL="0" distR="0" wp14:anchorId="0B193CF9" wp14:editId="06FD9D93">
@@ -2659,7 +2848,8 @@
       </w:pPr>
       <w:r>
         <w:rPr>
-          <w:lang w:val="en-US"/>
+          <w:noProof/>
+          <w:lang w:eastAsia="el-GR"/>
         </w:rPr>
         <w:drawing>
           <wp:inline distT="0" distB="0" distL="0" distR="0" wp14:anchorId="732C8549" wp14:editId="612A27A0">
@@ -2799,7 +2989,8 @@
       </w:pPr>
       <w:r>
         <w:rPr>
-          <w:lang w:val="en-US"/>
+          <w:noProof/>
+          <w:lang w:eastAsia="el-GR"/>
         </w:rPr>
         <w:drawing>
           <wp:inline distT="0" distB="0" distL="0" distR="0" wp14:anchorId="36F01E08" wp14:editId="6DC55099">
@@ -2973,7 +3164,8 @@
       </w:pPr>
       <w:r>
         <w:rPr>
-          <w:lang w:val="en-US"/>
+          <w:noProof/>
+          <w:lang w:eastAsia="el-GR"/>
         </w:rPr>
         <w:lastRenderedPageBreak/>
         <w:drawing>
@@ -3097,6 +3289,10 @@
         <w:t xml:space="preserve"> </w:t>
       </w:r>
       <w:r>
+        <w:rPr>
+          <w:noProof/>
+          <w:lang w:eastAsia="el-GR"/>
+        </w:rPr>
         <w:drawing>
           <wp:inline distT="0" distB="0" distL="0" distR="0" wp14:anchorId="299D1B71" wp14:editId="2AA1698D">
             <wp:extent cx="5486400" cy="861060"/>
@@ -4107,9 +4303,6 @@
     <w:p>
       <w:pPr>
         <w:spacing w:after="0"/>
-        <w:rPr>
-          <w:lang w:val="en-US"/>
-        </w:rPr>
       </w:pPr>
       <w:r>
         <w:t xml:space="preserve">3. </w:t>
@@ -4396,7 +4589,8 @@
       </w:pPr>
       <w:r>
         <w:rPr>
-          <w:lang w:val="en-US"/>
+          <w:noProof/>
+          <w:lang w:eastAsia="el-GR"/>
         </w:rPr>
         <w:drawing>
           <wp:inline distT="0" distB="0" distL="0" distR="0" wp14:anchorId="6664CFCB" wp14:editId="2B7168E1">
@@ -4517,25 +4711,20 @@
         <w:rPr>
           <w:lang w:val="en-US"/>
         </w:rPr>
-        <w:t>reservation</w:t>
-      </w:r>
-      <w:r>
-        <w:rPr>
-          <w:lang w:val="en-US"/>
-        </w:rPr>
-        <w:t>:</w:t>
-      </w:r>
-    </w:p>
-    <w:p>
-      <w:pPr>
-        <w:spacing w:after="0"/>
-        <w:rPr>
-          <w:lang w:val="en-US"/>
-        </w:rPr>
-      </w:pPr>
-      <w:r>
-        <w:rPr>
-          <w:lang w:val="en-US"/>
+        <w:t>reservation:</w:t>
+      </w:r>
+    </w:p>
+    <w:p>
+      <w:pPr>
+        <w:spacing w:after="0"/>
+        <w:rPr>
+          <w:lang w:val="en-US"/>
+        </w:rPr>
+      </w:pPr>
+      <w:r>
+        <w:rPr>
+          <w:noProof/>
+          <w:lang w:eastAsia="el-GR"/>
         </w:rPr>
         <w:drawing>
           <wp:inline distT="0" distB="0" distL="0" distR="0" wp14:anchorId="75D09219" wp14:editId="57D17EBB">
@@ -4638,7 +4827,8 @@
       </w:pPr>
       <w:r>
         <w:rPr>
-          <w:lang w:val="en-US"/>
+          <w:noProof/>
+          <w:lang w:eastAsia="el-GR"/>
         </w:rPr>
         <w:drawing>
           <wp:inline distT="0" distB="0" distL="0" distR="0" wp14:anchorId="1AEB927F" wp14:editId="3D5A7C4D">
@@ -4806,7 +4996,8 @@
       </w:pPr>
       <w:r>
         <w:rPr>
-          <w:lang w:val="en-US"/>
+          <w:noProof/>
+          <w:lang w:eastAsia="el-GR"/>
         </w:rPr>
         <w:lastRenderedPageBreak/>
         <w:drawing>
@@ -4925,25 +5116,20 @@
         <w:rPr>
           <w:lang w:val="en-US"/>
         </w:rPr>
-        <w:t xml:space="preserve"> destination</w:t>
-      </w:r>
-      <w:r>
-        <w:rPr>
-          <w:lang w:val="en-US"/>
-        </w:rPr>
-        <w:t>:</w:t>
-      </w:r>
-    </w:p>
-    <w:p>
-      <w:pPr>
-        <w:spacing w:after="0"/>
-        <w:rPr>
-          <w:lang w:val="en-US"/>
-        </w:rPr>
-      </w:pPr>
-      <w:r>
-        <w:rPr>
-          <w:lang w:val="en-US"/>
+        <w:t xml:space="preserve"> destination:</w:t>
+      </w:r>
+    </w:p>
+    <w:p>
+      <w:pPr>
+        <w:spacing w:after="0"/>
+        <w:rPr>
+          <w:lang w:val="en-US"/>
+        </w:rPr>
+      </w:pPr>
+      <w:r>
+        <w:rPr>
+          <w:noProof/>
+          <w:lang w:eastAsia="el-GR"/>
         </w:rPr>
         <w:drawing>
           <wp:inline distT="0" distB="0" distL="0" distR="0" wp14:anchorId="4B041AF1" wp14:editId="12B241BF">
@@ -5133,9 +5319,6 @@
     <w:p>
       <w:pPr>
         <w:spacing w:after="0"/>
-        <w:rPr>
-          <w:lang w:val="en-US"/>
-        </w:rPr>
       </w:pPr>
       <w:r>
         <w:t>Παράδειγμα για ταξίδι με κρατήσεις</w:t>
@@ -5153,7 +5336,8 @@
       </w:pPr>
       <w:r>
         <w:rPr>
-          <w:lang w:val="en-US"/>
+          <w:noProof/>
+          <w:lang w:eastAsia="el-GR"/>
         </w:rPr>
         <w:drawing>
           <wp:inline distT="0" distB="0" distL="0" distR="0" wp14:anchorId="2438AC11" wp14:editId="50F1AB68">
@@ -5261,6 +5445,10 @@
         <w:spacing w:after="0"/>
       </w:pPr>
       <w:r>
+        <w:rPr>
+          <w:noProof/>
+          <w:lang w:eastAsia="el-GR"/>
+        </w:rPr>
         <w:lastRenderedPageBreak/>
         <w:drawing>
           <wp:inline distT="0" distB="0" distL="0" distR="0" wp14:anchorId="6F5A8404" wp14:editId="2E21DC82">
@@ -5413,6 +5601,10 @@
         </w:rPr>
       </w:pPr>
       <w:r>
+        <w:rPr>
+          <w:noProof/>
+          <w:lang w:eastAsia="el-GR"/>
+        </w:rPr>
         <w:drawing>
           <wp:inline distT="0" distB="0" distL="0" distR="0" wp14:anchorId="0C30D69E" wp14:editId="2609FF6C">
             <wp:extent cx="5486400" cy="1485900"/>
@@ -5487,6 +5679,10 @@
         <w:spacing w:after="0"/>
       </w:pPr>
       <w:r>
+        <w:rPr>
+          <w:noProof/>
+          <w:lang w:eastAsia="el-GR"/>
+        </w:rPr>
         <w:drawing>
           <wp:inline distT="0" distB="0" distL="0" distR="0" wp14:anchorId="2DA9E447" wp14:editId="4F616EA6">
             <wp:extent cx="5486400" cy="1684020"/>
@@ -5536,6 +5732,1474 @@
       <w:r>
         <w:t>Βλέπουμε ότι ο μισθός του αυξήθηκε.</w:t>
       </w:r>
+    </w:p>
+    <w:p>
+      <w:pPr>
+        <w:spacing w:after="0"/>
+      </w:pPr>
+    </w:p>
+    <w:p>
+      <w:pPr>
+        <w:spacing w:after="0"/>
+        <w:rPr>
+          <w:lang w:val="en-US"/>
+        </w:rPr>
+      </w:pPr>
+    </w:p>
+    <w:p>
+      <w:pPr>
+        <w:spacing w:after="0"/>
+        <w:rPr>
+          <w:lang w:val="en-US"/>
+        </w:rPr>
+      </w:pPr>
+    </w:p>
+    <w:p>
+      <w:pPr>
+        <w:spacing w:after="0"/>
+        <w:rPr>
+          <w:lang w:val="en-US"/>
+        </w:rPr>
+      </w:pPr>
+    </w:p>
+    <w:p>
+      <w:pPr>
+        <w:spacing w:after="0"/>
+        <w:rPr>
+          <w:lang w:val="en-US"/>
+        </w:rPr>
+      </w:pPr>
+    </w:p>
+    <w:p>
+      <w:pPr>
+        <w:spacing w:after="0"/>
+        <w:rPr>
+          <w:lang w:val="en-US"/>
+        </w:rPr>
+      </w:pPr>
+    </w:p>
+    <w:p>
+      <w:pPr>
+        <w:spacing w:after="0"/>
+        <w:rPr>
+          <w:lang w:val="en-US"/>
+        </w:rPr>
+      </w:pPr>
+    </w:p>
+    <w:p>
+      <w:pPr>
+        <w:spacing w:after="0"/>
+        <w:rPr>
+          <w:lang w:val="en-US"/>
+        </w:rPr>
+      </w:pPr>
+    </w:p>
+    <w:p>
+      <w:pPr>
+        <w:spacing w:after="0"/>
+        <w:rPr>
+          <w:lang w:val="en-US"/>
+        </w:rPr>
+      </w:pPr>
+    </w:p>
+    <w:p>
+      <w:pPr>
+        <w:spacing w:after="0"/>
+      </w:pPr>
+      <w:r>
+        <w:lastRenderedPageBreak/>
+        <w:t>Β’ Μέρος</w:t>
+      </w:r>
+    </w:p>
+    <w:p>
+      <w:pPr>
+        <w:spacing w:after="0"/>
+      </w:pPr>
+      <w:r>
+        <w:t>3.2.1-3.2.2</w:t>
+      </w:r>
+    </w:p>
+    <w:p>
+      <w:pPr>
+        <w:spacing w:after="0"/>
+      </w:pPr>
+      <w:r>
+        <w:tab/>
+        <w:t xml:space="preserve">Η </w:t>
+      </w:r>
+      <w:proofErr w:type="spellStart"/>
+      <w:r>
+        <w:t>διεπαφή</w:t>
+      </w:r>
+      <w:proofErr w:type="spellEnd"/>
+      <w:r>
+        <w:t xml:space="preserve"> ξεκινά από την οθόνη σύνδεσης όπου ο χρήστης εισάγει το επώνυμό του ως όνομα χρήστη και τον κωδικό του. Το σύστημα ελέγχει αν υπάρχει </w:t>
+      </w:r>
+      <w:r>
+        <w:rPr>
+          <w:lang w:val="en-US"/>
+        </w:rPr>
+        <w:t>IT</w:t>
+      </w:r>
+      <w:r>
+        <w:t xml:space="preserve"> </w:t>
+      </w:r>
+      <w:r>
+        <w:t xml:space="preserve">με αυτά τα στοιχεία στον πίνακα </w:t>
+      </w:r>
+      <w:r>
+        <w:rPr>
+          <w:lang w:val="en-US"/>
+        </w:rPr>
+        <w:t>IT</w:t>
+      </w:r>
+      <w:r>
+        <w:t xml:space="preserve"> </w:t>
+      </w:r>
+      <w:r>
+        <w:t>και αν ναι τον μεταφέρει στην κεντρική οθόνη, αλλιώς παραμένει στην οθόνη σύνδεσης.</w:t>
+      </w:r>
+    </w:p>
+    <w:p>
+      <w:pPr>
+        <w:spacing w:after="0"/>
+        <w:rPr>
+          <w:lang w:val="en-US"/>
+        </w:rPr>
+      </w:pPr>
+      <w:r>
+        <w:tab/>
+        <w:t>Στην κεντρική οθόνη εμφανίζονται όλα τα κουμπιά με τις διαθέσιμες για το χρήστη λειτουργίες (12 στο σύνολο, 9 από τις βασικές απαιτήσεις και 3 επιπλέον που θα αναλυθούν στο ερώτημα 3.2.3).</w:t>
+      </w:r>
+    </w:p>
+    <w:p>
+      <w:pPr>
+        <w:spacing w:after="0"/>
+      </w:pPr>
+      <w:r>
+        <w:rPr>
+          <w:lang w:val="en-US"/>
+        </w:rPr>
+        <w:tab/>
+      </w:r>
+      <w:r>
+        <w:t>Για</w:t>
+      </w:r>
+      <w:r>
+        <w:t xml:space="preserve"> </w:t>
+      </w:r>
+      <w:r>
+        <w:t>τις</w:t>
+      </w:r>
+      <w:r>
+        <w:t xml:space="preserve"> </w:t>
+      </w:r>
+      <w:r>
+        <w:t>λειτουργίες</w:t>
+      </w:r>
+      <w:r>
+        <w:t xml:space="preserve"> </w:t>
+      </w:r>
+      <w:r>
+        <w:rPr>
+          <w:lang w:val="en-US"/>
+        </w:rPr>
+        <w:t>INSERT</w:t>
+      </w:r>
+      <w:r>
+        <w:t>,</w:t>
+      </w:r>
+      <w:r>
+        <w:rPr>
+          <w:lang w:val="en-US"/>
+        </w:rPr>
+        <w:t>UPDATE</w:t>
+      </w:r>
+      <w:r>
+        <w:t>,</w:t>
+      </w:r>
+      <w:r>
+        <w:rPr>
+          <w:lang w:val="en-US"/>
+        </w:rPr>
+        <w:t>DELETE</w:t>
+      </w:r>
+      <w:r>
+        <w:t xml:space="preserve"> </w:t>
+      </w:r>
+      <w:r>
+        <w:t>σε</w:t>
+      </w:r>
+      <w:r>
+        <w:t xml:space="preserve"> </w:t>
+      </w:r>
+      <w:r>
+        <w:t>κάθε</w:t>
+      </w:r>
+      <w:r>
+        <w:t xml:space="preserve"> </w:t>
+      </w:r>
+      <w:r>
+        <w:t>μία</w:t>
+      </w:r>
+      <w:r>
+        <w:t xml:space="preserve"> </w:t>
+      </w:r>
+      <w:r>
+        <w:t>από</w:t>
+      </w:r>
+      <w:r>
+        <w:t xml:space="preserve"> </w:t>
+      </w:r>
+      <w:r>
+        <w:t>τις</w:t>
+      </w:r>
+      <w:r>
+        <w:t xml:space="preserve"> </w:t>
+      </w:r>
+      <w:r>
+        <w:t>κλάσεις</w:t>
+      </w:r>
+      <w:r>
+        <w:t xml:space="preserve"> </w:t>
+      </w:r>
+      <w:r>
+        <w:t>για</w:t>
+      </w:r>
+      <w:r>
+        <w:t xml:space="preserve"> </w:t>
+      </w:r>
+      <w:r>
+        <w:t>τους</w:t>
+      </w:r>
+      <w:r>
+        <w:t xml:space="preserve"> </w:t>
+      </w:r>
+      <w:r>
+        <w:t>πίνακες</w:t>
+      </w:r>
+      <w:r>
+        <w:t xml:space="preserve"> </w:t>
+      </w:r>
+      <w:r>
+        <w:rPr>
+          <w:lang w:val="en-US"/>
+        </w:rPr>
+        <w:t>trip</w:t>
+      </w:r>
+      <w:r>
+        <w:t xml:space="preserve">, </w:t>
+      </w:r>
+      <w:r>
+        <w:rPr>
+          <w:lang w:val="en-US"/>
+        </w:rPr>
+        <w:t>reservation</w:t>
+      </w:r>
+      <w:r>
+        <w:t xml:space="preserve">, </w:t>
+      </w:r>
+      <w:r>
+        <w:rPr>
+          <w:lang w:val="en-US"/>
+        </w:rPr>
+        <w:t>event</w:t>
+      </w:r>
+      <w:r>
+        <w:t xml:space="preserve">, </w:t>
+      </w:r>
+      <w:r>
+        <w:rPr>
+          <w:lang w:val="en-US"/>
+        </w:rPr>
+        <w:t>travel</w:t>
+      </w:r>
+      <w:r>
+        <w:t>_</w:t>
+      </w:r>
+      <w:r>
+        <w:rPr>
+          <w:lang w:val="en-US"/>
+        </w:rPr>
+        <w:t>to</w:t>
+      </w:r>
+      <w:r>
+        <w:t xml:space="preserve"> </w:t>
+      </w:r>
+      <w:r>
+        <w:t>και</w:t>
+      </w:r>
+      <w:r>
+        <w:t xml:space="preserve"> </w:t>
+      </w:r>
+      <w:r>
+        <w:rPr>
+          <w:lang w:val="en-US"/>
+        </w:rPr>
+        <w:t>destination</w:t>
+      </w:r>
+      <w:r>
+        <w:t xml:space="preserve"> </w:t>
+      </w:r>
+      <w:r>
+        <w:t>έγινε</w:t>
+      </w:r>
+      <w:r>
+        <w:t xml:space="preserve"> </w:t>
+      </w:r>
+      <w:r>
+        <w:t>χρήση</w:t>
+      </w:r>
+      <w:r>
+        <w:t xml:space="preserve"> </w:t>
+      </w:r>
+      <w:r>
+        <w:t>των</w:t>
+      </w:r>
+      <w:r>
+        <w:t xml:space="preserve"> </w:t>
+      </w:r>
+      <w:r>
+        <w:rPr>
+          <w:lang w:val="en-US"/>
+        </w:rPr>
+        <w:t>triggers</w:t>
+      </w:r>
+      <w:r>
+        <w:t xml:space="preserve"> </w:t>
+      </w:r>
+      <w:r>
+        <w:t>που</w:t>
+      </w:r>
+      <w:r>
+        <w:t xml:space="preserve"> </w:t>
+      </w:r>
+      <w:r>
+        <w:t>δημιουργήθηκαν</w:t>
+      </w:r>
+      <w:r>
+        <w:t xml:space="preserve"> </w:t>
+      </w:r>
+      <w:r>
+        <w:t>στο</w:t>
+      </w:r>
+      <w:r>
+        <w:t xml:space="preserve"> </w:t>
+      </w:r>
+      <w:r>
+        <w:t>ερώτημα 3.1.4.1.</w:t>
+      </w:r>
+    </w:p>
+    <w:p>
+      <w:pPr>
+        <w:spacing w:after="0"/>
+      </w:pPr>
+      <w:r>
+        <w:tab/>
+      </w:r>
+      <w:r>
+        <w:t>Για τη λειτουργία</w:t>
+      </w:r>
+      <w:r>
+        <w:t xml:space="preserve"> </w:t>
+      </w:r>
+      <w:r>
+        <w:rPr>
+          <w:lang w:val="en-US"/>
+        </w:rPr>
+        <w:t>INSERT</w:t>
+      </w:r>
+      <w:r>
+        <w:t xml:space="preserve">, </w:t>
+      </w:r>
+      <w:r>
+        <w:t xml:space="preserve">έχουμε δημιουργήσει μια κλάση για κάθε πίνακα, εκτός των </w:t>
+      </w:r>
+      <w:r>
+        <w:rPr>
+          <w:lang w:val="en-US"/>
+        </w:rPr>
+        <w:t>IT</w:t>
+      </w:r>
+      <w:r>
+        <w:t xml:space="preserve"> </w:t>
+      </w:r>
+      <w:r>
+        <w:t xml:space="preserve">και </w:t>
+      </w:r>
+      <w:r>
+        <w:rPr>
+          <w:lang w:val="en-US"/>
+        </w:rPr>
+        <w:t>IT</w:t>
+      </w:r>
+      <w:r>
+        <w:t>_</w:t>
+      </w:r>
+      <w:r>
+        <w:rPr>
+          <w:lang w:val="en-US"/>
+        </w:rPr>
+        <w:t>logs</w:t>
+      </w:r>
+      <w:r>
+        <w:t xml:space="preserve">, καθώς για τον ΙΤ υπάρχει ξεχωριστό ερώτημα </w:t>
+      </w:r>
+      <w:r>
+        <w:t xml:space="preserve">( </w:t>
+      </w:r>
+      <w:r>
+        <w:rPr>
+          <w:lang w:val="en-US"/>
+        </w:rPr>
+        <w:t>bullet</w:t>
+      </w:r>
+      <w:r>
+        <w:t xml:space="preserve"> ) και για τον </w:t>
+      </w:r>
+      <w:r>
+        <w:rPr>
+          <w:lang w:val="en-US"/>
+        </w:rPr>
+        <w:t>IT</w:t>
+      </w:r>
+      <w:r>
+        <w:t>_</w:t>
+      </w:r>
+      <w:r>
+        <w:rPr>
+          <w:lang w:val="en-US"/>
+        </w:rPr>
+        <w:t>logs</w:t>
+      </w:r>
+      <w:r>
+        <w:t xml:space="preserve"> αναφέρουμε στις παραδοχές τη λογική που ακολουθήσαμε. Αφού ο χρήστης επιλέξει σε ποιόν πίνακα θέλει να εισάγει στοιχεία, εμφανίζεται ένα παράθυρο με τα πεδία του αντίστοιχου πίνακα, ο χρήστης τα συμπληρώνει</w:t>
+      </w:r>
+      <w:r>
+        <w:t xml:space="preserve"> </w:t>
+      </w:r>
+      <w:r>
+        <w:t xml:space="preserve">και επιλέγει </w:t>
+      </w:r>
+      <w:r>
+        <w:t>“</w:t>
+      </w:r>
+      <w:r>
+        <w:rPr>
+          <w:lang w:val="en-US"/>
+        </w:rPr>
+        <w:t>Insert</w:t>
+      </w:r>
+      <w:r>
+        <w:t>”</w:t>
+      </w:r>
+      <w:r>
+        <w:t>. Σε κάθε κλάση για τον αντίστοιχο πίνακα υπάρχει μια μέθοδος</w:t>
+      </w:r>
+      <w:r>
+        <w:t xml:space="preserve"> </w:t>
+      </w:r>
+      <w:r>
+        <w:t xml:space="preserve">όπου συνδεόμαστε στη βάση δημιουργούμε το </w:t>
+      </w:r>
+      <w:r>
+        <w:rPr>
+          <w:lang w:val="en-US"/>
+        </w:rPr>
+        <w:t>INSERT</w:t>
+      </w:r>
+      <w:r>
+        <w:t xml:space="preserve"> </w:t>
+      </w:r>
+      <w:r>
+        <w:rPr>
+          <w:lang w:val="en-US"/>
+        </w:rPr>
+        <w:t>statement</w:t>
+      </w:r>
+      <w:r>
+        <w:t xml:space="preserve"> με τα στοιχεία από τα πεδία που συμπλήρωσε ο χρήστης παραπάνω και το εκτελούμε. Αν δεν προκύψει κάποιο σφάλμα επιστρέφεται μήνυμα επιτυχίας, αλλιώς το μήνυμα του σφάλματος. Στις κλάσεις όπου υπάρχει κάποιο ξένο κλειδί (π.χ. </w:t>
+      </w:r>
+      <w:proofErr w:type="spellStart"/>
+      <w:r>
+        <w:rPr>
+          <w:lang w:val="en-US"/>
+        </w:rPr>
+        <w:t>gui</w:t>
+      </w:r>
+      <w:proofErr w:type="spellEnd"/>
+      <w:r>
+        <w:t>_</w:t>
+      </w:r>
+      <w:r>
+        <w:rPr>
+          <w:lang w:val="en-US"/>
+        </w:rPr>
+        <w:t>AT</w:t>
+      </w:r>
+      <w:r>
+        <w:t>)</w:t>
+      </w:r>
+      <w:r>
+        <w:t>,</w:t>
+      </w:r>
+      <w:r>
+        <w:t xml:space="preserve"> υπάρχει και κατάλληλη συνάρτηση η οποία </w:t>
+      </w:r>
+      <w:r>
+        <w:t xml:space="preserve">ανακτά από τη βάση τα </w:t>
+      </w:r>
+      <w:r>
+        <w:rPr>
+          <w:lang w:val="en-US"/>
+        </w:rPr>
+        <w:t>AT</w:t>
+      </w:r>
+      <w:r>
+        <w:t xml:space="preserve"> </w:t>
+      </w:r>
+      <w:r>
+        <w:t xml:space="preserve">των </w:t>
+      </w:r>
+      <w:r>
+        <w:rPr>
+          <w:lang w:val="en-US"/>
+        </w:rPr>
+        <w:t>workers</w:t>
+      </w:r>
+      <w:r>
+        <w:t xml:space="preserve"> που είναι απλά καταγεγραμμένοι ως </w:t>
+      </w:r>
+      <w:r>
+        <w:rPr>
+          <w:lang w:val="en-US"/>
+        </w:rPr>
+        <w:t>workers</w:t>
+      </w:r>
+      <w:r>
+        <w:t xml:space="preserve"> </w:t>
+      </w:r>
+      <w:r>
+        <w:t xml:space="preserve">και τους εμφανίζει ως τις διαθέσιμες επιλογές του χρήστη για το αντίστοιχο πεδίο. Αντίστοιχα, προσθέσαμε </w:t>
+      </w:r>
+      <w:r>
+        <w:rPr>
+          <w:lang w:val="en-US"/>
+        </w:rPr>
+        <w:t>dropdown</w:t>
+      </w:r>
+      <w:r>
+        <w:t xml:space="preserve"> </w:t>
+      </w:r>
+      <w:r>
+        <w:t xml:space="preserve">λίστες για τα πεδία όπου απαιτούσαν να συμπληρωθούν με κάποια υπάρχουσα τιμή από τη βάση. Ακόμα, για την εισαγωγή </w:t>
+      </w:r>
+      <w:r>
+        <w:rPr>
+          <w:lang w:val="en-US"/>
+        </w:rPr>
+        <w:t>Driver</w:t>
+      </w:r>
+      <w:r>
+        <w:t xml:space="preserve">, </w:t>
+      </w:r>
+      <w:r>
+        <w:t xml:space="preserve">χρησιμοποιείται η </w:t>
+      </w:r>
+      <w:r>
+        <w:rPr>
+          <w:lang w:val="en-US"/>
+        </w:rPr>
+        <w:t>procedure</w:t>
+      </w:r>
+      <w:r>
+        <w:t xml:space="preserve"> </w:t>
+      </w:r>
+      <w:proofErr w:type="spellStart"/>
+      <w:r>
+        <w:rPr>
+          <w:lang w:val="en-US"/>
+        </w:rPr>
+        <w:t>newDriver</w:t>
+      </w:r>
+      <w:proofErr w:type="spellEnd"/>
+      <w:r>
+        <w:t>()</w:t>
+      </w:r>
+      <w:r>
+        <w:t xml:space="preserve"> του ερωτήματος 3.1.3.1</w:t>
+      </w:r>
+      <w:r>
+        <w:t>. Τέλος</w:t>
+      </w:r>
+      <w:r>
+        <w:t xml:space="preserve">, </w:t>
+      </w:r>
+      <w:r>
+        <w:t>για</w:t>
+      </w:r>
+      <w:r>
+        <w:t xml:space="preserve"> </w:t>
+      </w:r>
+      <w:r>
+        <w:t>τους</w:t>
+      </w:r>
+      <w:r>
+        <w:t xml:space="preserve"> </w:t>
+      </w:r>
+      <w:r>
+        <w:t>πίνακες</w:t>
+      </w:r>
+      <w:r>
+        <w:t xml:space="preserve"> </w:t>
+      </w:r>
+      <w:r>
+        <w:rPr>
+          <w:lang w:val="en-US"/>
+        </w:rPr>
+        <w:t>trip</w:t>
+      </w:r>
+      <w:r>
+        <w:t xml:space="preserve">, </w:t>
+      </w:r>
+      <w:r>
+        <w:rPr>
+          <w:lang w:val="en-US"/>
+        </w:rPr>
+        <w:t>reservation</w:t>
+      </w:r>
+      <w:r>
+        <w:t xml:space="preserve">, </w:t>
+      </w:r>
+      <w:r>
+        <w:rPr>
+          <w:lang w:val="en-US"/>
+        </w:rPr>
+        <w:t>event</w:t>
+      </w:r>
+      <w:r>
+        <w:t xml:space="preserve">, </w:t>
+      </w:r>
+      <w:r>
+        <w:rPr>
+          <w:lang w:val="en-US"/>
+        </w:rPr>
+        <w:t>travel</w:t>
+      </w:r>
+      <w:r>
+        <w:t>_</w:t>
+      </w:r>
+      <w:r>
+        <w:rPr>
+          <w:lang w:val="en-US"/>
+        </w:rPr>
+        <w:t>to</w:t>
+      </w:r>
+      <w:r>
+        <w:t xml:space="preserve"> </w:t>
+      </w:r>
+      <w:r>
+        <w:t>και</w:t>
+      </w:r>
+      <w:r>
+        <w:t xml:space="preserve"> </w:t>
+      </w:r>
+      <w:r>
+        <w:rPr>
+          <w:lang w:val="en-US"/>
+        </w:rPr>
+        <w:t>destination</w:t>
+      </w:r>
+      <w:r>
+        <w:t xml:space="preserve">, </w:t>
+      </w:r>
+      <w:r>
+        <w:t>μετά</w:t>
+      </w:r>
+      <w:r>
+        <w:t xml:space="preserve"> </w:t>
+      </w:r>
+      <w:r>
+        <w:t>από</w:t>
+      </w:r>
+      <w:r>
+        <w:t xml:space="preserve"> </w:t>
+      </w:r>
+      <w:r>
+        <w:t>κάθε</w:t>
+      </w:r>
+      <w:r>
+        <w:t xml:space="preserve"> </w:t>
+      </w:r>
+      <w:r>
+        <w:rPr>
+          <w:lang w:val="en-US"/>
+        </w:rPr>
+        <w:t>INSERT</w:t>
+      </w:r>
+      <w:r>
+        <w:t xml:space="preserve"> </w:t>
+      </w:r>
+      <w:r>
+        <w:t xml:space="preserve">αλλάζουμε το </w:t>
+      </w:r>
+      <w:r>
+        <w:rPr>
+          <w:lang w:val="en-US"/>
+        </w:rPr>
+        <w:t>log</w:t>
+      </w:r>
+      <w:r>
+        <w:t>_</w:t>
+      </w:r>
+      <w:r>
+        <w:rPr>
+          <w:lang w:val="en-US"/>
+        </w:rPr>
+        <w:t>id</w:t>
+      </w:r>
+      <w:r>
+        <w:t xml:space="preserve"> </w:t>
+      </w:r>
+      <w:r>
+        <w:t xml:space="preserve">με το </w:t>
+      </w:r>
+      <w:r>
+        <w:rPr>
+          <w:lang w:val="en-US"/>
+        </w:rPr>
+        <w:t>AT</w:t>
+      </w:r>
+      <w:r>
+        <w:t xml:space="preserve"> </w:t>
+      </w:r>
+      <w:r>
+        <w:t xml:space="preserve">του </w:t>
+      </w:r>
+      <w:r>
+        <w:rPr>
+          <w:lang w:val="en-US"/>
+        </w:rPr>
+        <w:t>IT</w:t>
+      </w:r>
+      <w:r>
+        <w:t xml:space="preserve"> </w:t>
+      </w:r>
+      <w:r>
+        <w:t>που πραγματοποίησε την ενέργεια.</w:t>
+      </w:r>
+    </w:p>
+    <w:p>
+      <w:pPr>
+        <w:spacing w:after="0"/>
+      </w:pPr>
+      <w:r>
+        <w:tab/>
+      </w:r>
+      <w:r>
+        <w:t xml:space="preserve">Για τη λειτουργία </w:t>
+      </w:r>
+      <w:r>
+        <w:rPr>
+          <w:lang w:val="en-US"/>
+        </w:rPr>
+        <w:t>DELETE</w:t>
+      </w:r>
+      <w:r>
+        <w:t>, επίσης δημιουργήσαμε μια κλάση για κάθε πίνακα</w:t>
+      </w:r>
+      <w:r>
+        <w:t xml:space="preserve"> ( </w:t>
+      </w:r>
+      <w:r>
+        <w:t xml:space="preserve">εκτός του </w:t>
+      </w:r>
+      <w:r>
+        <w:rPr>
+          <w:lang w:val="en-US"/>
+        </w:rPr>
+        <w:t>IT</w:t>
+      </w:r>
+      <w:r>
+        <w:t>_</w:t>
+      </w:r>
+      <w:r>
+        <w:rPr>
+          <w:lang w:val="en-US"/>
+        </w:rPr>
+        <w:t>logs</w:t>
+      </w:r>
+      <w:r>
+        <w:t xml:space="preserve"> ).</w:t>
+      </w:r>
+      <w:r>
+        <w:t xml:space="preserve"> Και πάλι ο χρήστης επιλέγει τον πίνακα από τον οποίο θέλει να διαγράψει κάποιο στοιχείο(-α) και εμφανίζεται ένα παράθυρο με μια </w:t>
+      </w:r>
+      <w:r>
+        <w:rPr>
+          <w:lang w:val="en-US"/>
+        </w:rPr>
+        <w:t>dropdown</w:t>
+      </w:r>
+      <w:r>
+        <w:t xml:space="preserve"> </w:t>
+      </w:r>
+      <w:r>
+        <w:t xml:space="preserve">λίστα και το κουμπί διαγραφής. Η λίστα περιέχει το κλειδί(-α) του κάθε πίνακα με βάση το/τα οποίο(-α) θα γίνει η διαγραφή, καθώς και μερικά στοιχεία αυτού. Π.χ. για τη διαγραφή </w:t>
+      </w:r>
+      <w:r>
+        <w:rPr>
+          <w:lang w:val="en-US"/>
+        </w:rPr>
+        <w:t>worker</w:t>
+      </w:r>
+      <w:r>
+        <w:t>,</w:t>
+      </w:r>
+      <w:r>
+        <w:t xml:space="preserve"> εμφανίζεται το ΑΤ, το όνομα και το επώνυμο του </w:t>
+      </w:r>
+      <w:r>
+        <w:rPr>
+          <w:lang w:val="en-US"/>
+        </w:rPr>
+        <w:t>worker</w:t>
+      </w:r>
+      <w:r>
+        <w:t xml:space="preserve"> </w:t>
+      </w:r>
+      <w:r>
+        <w:t>και η διαγραφή γίνεται με βάση το ΑΤ.</w:t>
+      </w:r>
+      <w:r>
+        <w:t xml:space="preserve">  </w:t>
+      </w:r>
+      <w:r>
+        <w:t xml:space="preserve">Υπάρχει η δυνατότητα ο χρήστης να αφήσει κενή τη μπάρα επιλογής προκειμένου να διαγράψει ολόκληρο τον πίνακα. Αν γίνει κάτι τέτοιο ο χρήστης ερωτάται πριν ολοκληρωθεί η ενέργεια και υπάρχει δυνατότητα ματαίωσής της. Στις κλάσεις </w:t>
+      </w:r>
+      <w:proofErr w:type="spellStart"/>
+      <w:r>
+        <w:rPr>
+          <w:lang w:val="en-US"/>
+        </w:rPr>
+        <w:t>DeleteAdmin</w:t>
+      </w:r>
+      <w:proofErr w:type="spellEnd"/>
+      <w:r>
+        <w:t xml:space="preserve"> </w:t>
+      </w:r>
+      <w:r>
+        <w:t xml:space="preserve">και </w:t>
+      </w:r>
+      <w:proofErr w:type="spellStart"/>
+      <w:r>
+        <w:rPr>
+          <w:lang w:val="en-US"/>
+        </w:rPr>
+        <w:t>DeleteWorker</w:t>
+      </w:r>
+      <w:proofErr w:type="spellEnd"/>
+      <w:r>
+        <w:t xml:space="preserve"> </w:t>
+      </w:r>
+      <w:r>
+        <w:t xml:space="preserve">γίνεται χρήση της </w:t>
+      </w:r>
+      <w:r>
+        <w:rPr>
+          <w:lang w:val="en-US"/>
+        </w:rPr>
+        <w:t>procedure</w:t>
+      </w:r>
+      <w:r>
+        <w:t xml:space="preserve"> </w:t>
+      </w:r>
+      <w:r>
+        <w:rPr>
+          <w:lang w:val="en-US"/>
+        </w:rPr>
+        <w:t>del</w:t>
+      </w:r>
+      <w:r>
+        <w:t>_</w:t>
+      </w:r>
+      <w:r>
+        <w:rPr>
+          <w:lang w:val="en-US"/>
+        </w:rPr>
+        <w:t>admin</w:t>
+      </w:r>
+      <w:r>
+        <w:t xml:space="preserve">(), του ερωτήματος 3.1.3.3. </w:t>
+      </w:r>
+      <w:r>
+        <w:t>Τέλος</w:t>
+      </w:r>
+      <w:r>
+        <w:t xml:space="preserve">, </w:t>
+      </w:r>
+      <w:r>
+        <w:t>για</w:t>
+      </w:r>
+      <w:r>
+        <w:t xml:space="preserve"> </w:t>
+      </w:r>
+      <w:r>
+        <w:t>τους</w:t>
+      </w:r>
+      <w:r>
+        <w:t xml:space="preserve"> </w:t>
+      </w:r>
+      <w:r>
+        <w:t>πίνακες</w:t>
+      </w:r>
+      <w:r>
+        <w:t xml:space="preserve"> </w:t>
+      </w:r>
+      <w:r>
+        <w:rPr>
+          <w:lang w:val="en-US"/>
+        </w:rPr>
+        <w:t>trip</w:t>
+      </w:r>
+      <w:r>
+        <w:t xml:space="preserve">, </w:t>
+      </w:r>
+      <w:r>
+        <w:rPr>
+          <w:lang w:val="en-US"/>
+        </w:rPr>
+        <w:t>reservation</w:t>
+      </w:r>
+      <w:r>
+        <w:t xml:space="preserve">, </w:t>
+      </w:r>
+      <w:r>
+        <w:rPr>
+          <w:lang w:val="en-US"/>
+        </w:rPr>
+        <w:t>event</w:t>
+      </w:r>
+      <w:r>
+        <w:t xml:space="preserve">, </w:t>
+      </w:r>
+      <w:r>
+        <w:rPr>
+          <w:lang w:val="en-US"/>
+        </w:rPr>
+        <w:t>travel</w:t>
+      </w:r>
+      <w:r>
+        <w:t>_</w:t>
+      </w:r>
+      <w:r>
+        <w:rPr>
+          <w:lang w:val="en-US"/>
+        </w:rPr>
+        <w:t>to</w:t>
+      </w:r>
+      <w:r>
+        <w:t xml:space="preserve"> </w:t>
+      </w:r>
+      <w:r>
+        <w:t>και</w:t>
+      </w:r>
+      <w:r>
+        <w:t xml:space="preserve"> </w:t>
+      </w:r>
+      <w:r>
+        <w:rPr>
+          <w:lang w:val="en-US"/>
+        </w:rPr>
+        <w:t>destination</w:t>
+      </w:r>
+      <w:r>
+        <w:t xml:space="preserve">, </w:t>
+      </w:r>
+      <w:r>
+        <w:t>μετά</w:t>
+      </w:r>
+      <w:r>
+        <w:t xml:space="preserve"> </w:t>
+      </w:r>
+      <w:r>
+        <w:t>από</w:t>
+      </w:r>
+      <w:r>
+        <w:t xml:space="preserve"> </w:t>
+      </w:r>
+      <w:r>
+        <w:t>κάθε</w:t>
+      </w:r>
+      <w:r>
+        <w:t xml:space="preserve"> </w:t>
+      </w:r>
+      <w:r>
+        <w:rPr>
+          <w:lang w:val="en-US"/>
+        </w:rPr>
+        <w:t>DELETE</w:t>
+      </w:r>
+      <w:r>
+        <w:t xml:space="preserve"> </w:t>
+      </w:r>
+      <w:r>
+        <w:t xml:space="preserve">αλλάζουμε το </w:t>
+      </w:r>
+      <w:r>
+        <w:rPr>
+          <w:lang w:val="en-US"/>
+        </w:rPr>
+        <w:t>log</w:t>
+      </w:r>
+      <w:r>
+        <w:t>_</w:t>
+      </w:r>
+      <w:r>
+        <w:rPr>
+          <w:lang w:val="en-US"/>
+        </w:rPr>
+        <w:t>id</w:t>
+      </w:r>
+      <w:r>
+        <w:t xml:space="preserve"> </w:t>
+      </w:r>
+      <w:r>
+        <w:t xml:space="preserve">με το </w:t>
+      </w:r>
+      <w:r>
+        <w:rPr>
+          <w:lang w:val="en-US"/>
+        </w:rPr>
+        <w:t>AT</w:t>
+      </w:r>
+      <w:r>
+        <w:t xml:space="preserve"> </w:t>
+      </w:r>
+      <w:r>
+        <w:t xml:space="preserve">του </w:t>
+      </w:r>
+      <w:r>
+        <w:rPr>
+          <w:lang w:val="en-US"/>
+        </w:rPr>
+        <w:t>IT</w:t>
+      </w:r>
+      <w:r>
+        <w:t xml:space="preserve"> </w:t>
+      </w:r>
+      <w:r>
+        <w:t>που πραγματοποίησε την ενέργεια.</w:t>
+      </w:r>
+    </w:p>
+    <w:p>
+      <w:pPr>
+        <w:spacing w:after="0"/>
+      </w:pPr>
+      <w:r>
+        <w:tab/>
+      </w:r>
+      <w:r>
+        <w:t xml:space="preserve">Για τη λειτουργία </w:t>
+      </w:r>
+      <w:r>
+        <w:rPr>
+          <w:lang w:val="en-US"/>
+        </w:rPr>
+        <w:t>UPDATE</w:t>
+      </w:r>
+      <w:r>
+        <w:t xml:space="preserve">, </w:t>
+      </w:r>
+      <w:r>
+        <w:t>επίσης δημιουργήσαμε μια κλάση για κάθε πίνακα</w:t>
+      </w:r>
+      <w:r>
+        <w:t xml:space="preserve"> ( </w:t>
+      </w:r>
+      <w:r>
+        <w:t xml:space="preserve">εκτός του </w:t>
+      </w:r>
+      <w:r>
+        <w:rPr>
+          <w:lang w:val="en-US"/>
+        </w:rPr>
+        <w:t>IT</w:t>
+      </w:r>
+      <w:r>
+        <w:t>_</w:t>
+      </w:r>
+      <w:r>
+        <w:rPr>
+          <w:lang w:val="en-US"/>
+        </w:rPr>
+        <w:t>logs</w:t>
+      </w:r>
+      <w:r>
+        <w:t xml:space="preserve"> ).</w:t>
+      </w:r>
+      <w:r>
+        <w:t xml:space="preserve"> </w:t>
+      </w:r>
+      <w:r>
+        <w:t>Αφού ο χρήστης επιλέξει σε ποιόν πίνακα θέλει να εισάγει στοιχεία, εμφανίζεται ένα παράθυρο με τα πεδία του αντίστοιχου πίνακα, ο χρήστης τα συμπληρώνει</w:t>
+      </w:r>
+      <w:r>
+        <w:t xml:space="preserve"> </w:t>
+      </w:r>
+      <w:r>
+        <w:t xml:space="preserve">και επιλέγει </w:t>
+      </w:r>
+      <w:r>
+        <w:t>“</w:t>
+      </w:r>
+      <w:r>
+        <w:rPr>
+          <w:lang w:val="en-US"/>
+        </w:rPr>
+        <w:t>Update</w:t>
+      </w:r>
+      <w:r>
+        <w:t>”</w:t>
+      </w:r>
+      <w:r>
+        <w:t>.</w:t>
+      </w:r>
+      <w:r>
+        <w:t xml:space="preserve"> </w:t>
+      </w:r>
+      <w:r>
+        <w:t xml:space="preserve">Στα πεδία που εμφανίζονται τα πρωτεύοντα κλειδιά(-ι) από κάθε πίνακα εμφανίζονται σε μορφή </w:t>
+      </w:r>
+      <w:r>
+        <w:rPr>
+          <w:lang w:val="en-US"/>
+        </w:rPr>
+        <w:t>dropdown</w:t>
+      </w:r>
+      <w:r>
+        <w:t xml:space="preserve"> </w:t>
+      </w:r>
+      <w:r>
+        <w:t xml:space="preserve">λίστας, όπως επίσης και τα πεδία που παίρνουν συγκεκριμένες τιμές ( π.χ. </w:t>
+      </w:r>
+      <w:proofErr w:type="spellStart"/>
+      <w:r>
+        <w:rPr>
+          <w:lang w:val="en-US"/>
+        </w:rPr>
+        <w:t>adm</w:t>
+      </w:r>
+      <w:proofErr w:type="spellEnd"/>
+      <w:r>
+        <w:t>_</w:t>
+      </w:r>
+      <w:proofErr w:type="gramStart"/>
+      <w:r>
+        <w:rPr>
+          <w:lang w:val="en-US"/>
+        </w:rPr>
+        <w:t>type</w:t>
+      </w:r>
+      <w:r>
+        <w:t xml:space="preserve"> </w:t>
+      </w:r>
+      <w:r>
+        <w:t>)</w:t>
+      </w:r>
+      <w:proofErr w:type="gramEnd"/>
+      <w:r>
+        <w:t>. Οι λίστες δημιουργούνται ανακτώντας τα απαραίτητα στοιχεία μέσα από κάθε πίνακα της βάσης. Στις</w:t>
+      </w:r>
+      <w:r>
+        <w:t xml:space="preserve"> </w:t>
+      </w:r>
+      <w:r>
+        <w:t>κλάσεις</w:t>
+      </w:r>
+      <w:r>
+        <w:t xml:space="preserve"> </w:t>
+      </w:r>
+      <w:proofErr w:type="spellStart"/>
+      <w:r>
+        <w:rPr>
+          <w:lang w:val="en-US"/>
+        </w:rPr>
+        <w:t>UpdateTrip</w:t>
+      </w:r>
+      <w:proofErr w:type="spellEnd"/>
+      <w:r>
+        <w:t xml:space="preserve"> </w:t>
+      </w:r>
+      <w:r>
+        <w:t>και</w:t>
+      </w:r>
+      <w:r>
+        <w:t xml:space="preserve"> </w:t>
+      </w:r>
+      <w:proofErr w:type="spellStart"/>
+      <w:r>
+        <w:rPr>
+          <w:lang w:val="en-US"/>
+        </w:rPr>
+        <w:t>UpdateWorker</w:t>
+      </w:r>
+      <w:proofErr w:type="spellEnd"/>
+      <w:r>
+        <w:t xml:space="preserve"> </w:t>
+      </w:r>
+      <w:r>
+        <w:t>χρησιμοποιήθηκαν</w:t>
+      </w:r>
+      <w:r>
+        <w:t xml:space="preserve"> </w:t>
+      </w:r>
+      <w:r>
+        <w:t>οι</w:t>
+      </w:r>
+      <w:r>
+        <w:t xml:space="preserve"> </w:t>
+      </w:r>
+      <w:r>
+        <w:rPr>
+          <w:lang w:val="en-US"/>
+        </w:rPr>
+        <w:t>triggers</w:t>
+      </w:r>
+      <w:r>
+        <w:t xml:space="preserve"> </w:t>
+      </w:r>
+      <w:proofErr w:type="spellStart"/>
+      <w:r>
+        <w:rPr>
+          <w:lang w:val="en-US"/>
+        </w:rPr>
+        <w:t>privent</w:t>
+      </w:r>
+      <w:proofErr w:type="spellEnd"/>
+      <w:r>
+        <w:t>_</w:t>
+      </w:r>
+      <w:r>
+        <w:rPr>
+          <w:lang w:val="en-US"/>
+        </w:rPr>
+        <w:t>trip</w:t>
+      </w:r>
+      <w:r>
+        <w:t>_</w:t>
+      </w:r>
+      <w:r>
+        <w:rPr>
+          <w:lang w:val="en-US"/>
+        </w:rPr>
+        <w:t>update</w:t>
+      </w:r>
+      <w:r>
+        <w:t xml:space="preserve"> </w:t>
+      </w:r>
+      <w:r>
+        <w:t>(ερώτημα 3.1.4.2) και</w:t>
+      </w:r>
+      <w:r>
+        <w:t xml:space="preserve"> </w:t>
+      </w:r>
+      <w:r>
+        <w:rPr>
+          <w:lang w:val="en-US"/>
+        </w:rPr>
+        <w:t>prevent</w:t>
+      </w:r>
+      <w:r>
+        <w:t>_</w:t>
+      </w:r>
+      <w:r>
+        <w:rPr>
+          <w:lang w:val="en-US"/>
+        </w:rPr>
+        <w:t>salary</w:t>
+      </w:r>
+      <w:r>
+        <w:t>_</w:t>
+      </w:r>
+      <w:r>
+        <w:rPr>
+          <w:lang w:val="en-US"/>
+        </w:rPr>
+        <w:t>reduction</w:t>
+      </w:r>
+      <w:r>
+        <w:t xml:space="preserve"> </w:t>
+      </w:r>
+      <w:r>
+        <w:t xml:space="preserve">(ερώτημα 3.1.4.3) αντίστοιχα. </w:t>
+      </w:r>
+      <w:r>
+        <w:t>Τέλος</w:t>
+      </w:r>
+      <w:r>
+        <w:t xml:space="preserve">, </w:t>
+      </w:r>
+      <w:r>
+        <w:t>για</w:t>
+      </w:r>
+      <w:r>
+        <w:t xml:space="preserve"> </w:t>
+      </w:r>
+      <w:r>
+        <w:t>τους</w:t>
+      </w:r>
+      <w:r>
+        <w:t xml:space="preserve"> </w:t>
+      </w:r>
+      <w:r>
+        <w:t>πίνακες</w:t>
+      </w:r>
+      <w:r>
+        <w:t xml:space="preserve"> </w:t>
+      </w:r>
+      <w:r>
+        <w:rPr>
+          <w:lang w:val="en-US"/>
+        </w:rPr>
+        <w:t>trip</w:t>
+      </w:r>
+      <w:r>
+        <w:t xml:space="preserve">, </w:t>
+      </w:r>
+      <w:r>
+        <w:rPr>
+          <w:lang w:val="en-US"/>
+        </w:rPr>
+        <w:t>reservation</w:t>
+      </w:r>
+      <w:r>
+        <w:t xml:space="preserve">, </w:t>
+      </w:r>
+      <w:r>
+        <w:rPr>
+          <w:lang w:val="en-US"/>
+        </w:rPr>
+        <w:t>event</w:t>
+      </w:r>
+      <w:r>
+        <w:t xml:space="preserve">, </w:t>
+      </w:r>
+      <w:r>
+        <w:rPr>
+          <w:lang w:val="en-US"/>
+        </w:rPr>
+        <w:t>travel</w:t>
+      </w:r>
+      <w:r>
+        <w:t>_</w:t>
+      </w:r>
+      <w:r>
+        <w:rPr>
+          <w:lang w:val="en-US"/>
+        </w:rPr>
+        <w:t>to</w:t>
+      </w:r>
+      <w:r>
+        <w:t xml:space="preserve"> </w:t>
+      </w:r>
+      <w:r>
+        <w:t>και</w:t>
+      </w:r>
+      <w:r>
+        <w:t xml:space="preserve"> </w:t>
+      </w:r>
+      <w:r>
+        <w:rPr>
+          <w:lang w:val="en-US"/>
+        </w:rPr>
+        <w:t>destination</w:t>
+      </w:r>
+      <w:r>
+        <w:t xml:space="preserve">, </w:t>
+      </w:r>
+      <w:r>
+        <w:t>μετά</w:t>
+      </w:r>
+      <w:r>
+        <w:t xml:space="preserve"> </w:t>
+      </w:r>
+      <w:r>
+        <w:t>από</w:t>
+      </w:r>
+      <w:r>
+        <w:t xml:space="preserve"> </w:t>
+      </w:r>
+      <w:r>
+        <w:t>κάθε</w:t>
+      </w:r>
+      <w:r>
+        <w:t xml:space="preserve"> </w:t>
+      </w:r>
+      <w:r>
+        <w:rPr>
+          <w:lang w:val="en-US"/>
+        </w:rPr>
+        <w:t>UPDATE</w:t>
+      </w:r>
+      <w:r>
+        <w:t xml:space="preserve"> </w:t>
+      </w:r>
+      <w:r>
+        <w:t xml:space="preserve">αλλάζουμε το </w:t>
+      </w:r>
+      <w:r>
+        <w:rPr>
+          <w:lang w:val="en-US"/>
+        </w:rPr>
+        <w:t>log</w:t>
+      </w:r>
+      <w:r>
+        <w:t>_</w:t>
+      </w:r>
+      <w:r>
+        <w:rPr>
+          <w:lang w:val="en-US"/>
+        </w:rPr>
+        <w:t>id</w:t>
+      </w:r>
+      <w:r>
+        <w:t xml:space="preserve"> </w:t>
+      </w:r>
+      <w:r>
+        <w:t xml:space="preserve">με το </w:t>
+      </w:r>
+      <w:r>
+        <w:rPr>
+          <w:lang w:val="en-US"/>
+        </w:rPr>
+        <w:t>AT</w:t>
+      </w:r>
+      <w:r>
+        <w:t xml:space="preserve"> </w:t>
+      </w:r>
+      <w:r>
+        <w:t xml:space="preserve">του </w:t>
+      </w:r>
+      <w:r>
+        <w:rPr>
+          <w:lang w:val="en-US"/>
+        </w:rPr>
+        <w:t>IT</w:t>
+      </w:r>
+      <w:r>
+        <w:t xml:space="preserve"> </w:t>
+      </w:r>
+      <w:r>
+        <w:t>που πραγματοποίησε την ενέργεια.</w:t>
+      </w:r>
+    </w:p>
+    <w:p>
+      <w:pPr>
+        <w:spacing w:after="0"/>
+      </w:pPr>
+      <w:bookmarkStart w:id="0" w:name="_GoBack"/>
+      <w:bookmarkEnd w:id="0"/>
     </w:p>
     <w:p>
       <w:pPr>

</xml_diff>

<commit_message>
almost done with the report
</commit_message>
<xml_diff>
--- a/Final_Report.docx
+++ b/Final_Report.docx
@@ -345,7 +345,13 @@
         <w:t>logs</w:t>
       </w:r>
       <w:r>
-        <w:t xml:space="preserve"> έχουμε ως πρωτεύων κλειδί το γνώρισμα </w:t>
+        <w:t xml:space="preserve"> </w:t>
+      </w:r>
+      <w:r>
+        <w:t>προσθέσαμε</w:t>
+      </w:r>
+      <w:r>
+        <w:t xml:space="preserve"> ως πρωτεύων κλειδί το γνώρισμα </w:t>
       </w:r>
       <w:r>
         <w:rPr>
@@ -363,10 +369,10 @@
         <w:t>id</w:t>
       </w:r>
       <w:r>
-        <w:t xml:space="preserve"> </w:t>
-      </w:r>
-      <w:r>
-        <w:t xml:space="preserve">και το γνώρισμα </w:t>
+        <w:t>. Δεν καταγράφουμε το επώνυμο αυτού που έκανε την ενέργεια αλλά το ΑΤ του, καθώς μπορεί να υπάρχει κάποια συνωνυμία. Τ</w:t>
+      </w:r>
+      <w:r>
+        <w:t xml:space="preserve">ο γνώρισμα </w:t>
       </w:r>
       <w:r>
         <w:rPr>
@@ -387,6 +393,17 @@
         <w:t xml:space="preserve"> </w:t>
       </w:r>
       <w:r>
+        <w:t xml:space="preserve">(το ΑΤ </w:t>
+      </w:r>
+      <w:proofErr w:type="spellStart"/>
+      <w:r>
+        <w:t>δηλαδηή</w:t>
+      </w:r>
+      <w:proofErr w:type="spellEnd"/>
+      <w:r>
+        <w:t xml:space="preserve">) </w:t>
+      </w:r>
+      <w:r>
         <w:t xml:space="preserve">δεν αποτελεί ξένο κλειδί στον πίνακα </w:t>
       </w:r>
       <w:r>
@@ -445,6 +462,9 @@
       </w:r>
       <w:r>
         <w:t>).</w:t>
+      </w:r>
+      <w:r>
+        <w:t xml:space="preserve"> </w:t>
       </w:r>
     </w:p>
     <w:p>
@@ -884,6 +904,7 @@
           <w:noProof/>
           <w:lang w:eastAsia="el-GR"/>
         </w:rPr>
+        <w:lastRenderedPageBreak/>
         <w:drawing>
           <wp:inline distT="0" distB="0" distL="0" distR="0" wp14:anchorId="2E6AF5CA" wp14:editId="58641069">
             <wp:extent cx="5274310" cy="1459592"/>
@@ -1370,6 +1391,7 @@
           <w:noProof/>
           <w:lang w:eastAsia="el-GR"/>
         </w:rPr>
+        <w:lastRenderedPageBreak/>
         <w:drawing>
           <wp:inline distT="0" distB="0" distL="0" distR="0" wp14:anchorId="6D2F6062" wp14:editId="4D91871D">
             <wp:extent cx="5274310" cy="1791678"/>
@@ -1477,7 +1499,6 @@
           <w:noProof/>
           <w:lang w:eastAsia="el-GR"/>
         </w:rPr>
-        <w:lastRenderedPageBreak/>
         <w:drawing>
           <wp:inline distT="0" distB="0" distL="0" distR="0" wp14:anchorId="62F93295" wp14:editId="0D16702C">
             <wp:extent cx="5274310" cy="2447304"/>
@@ -1735,7 +1756,11 @@
         <w:t>offers</w:t>
       </w:r>
       <w:r>
-        <w:t xml:space="preserve"> με βάση κάποιας(-ων) τιμών, είτε εύρους είτε ταιριάσματος (αλφαριθμητικού). Για να επιταχύνουμε την αναζήτηση των 2 αυτών </w:t>
+        <w:t xml:space="preserve"> με βάση κάποιας(-ων) τιμών, είτε εύρους είτε ταιριάσματος </w:t>
+      </w:r>
+      <w:r>
+        <w:lastRenderedPageBreak/>
+        <w:t xml:space="preserve">(αλφαριθμητικού). Για να επιταχύνουμε την αναζήτηση των 2 αυτών </w:t>
       </w:r>
       <w:r>
         <w:rPr>
@@ -1747,7 +1772,13 @@
         <w:t xml:space="preserve">, </w:t>
       </w:r>
       <w:r>
-        <w:t xml:space="preserve">θα πρέπει να δημιουργήσουμε από ένα κατάλληλο δείκτη για την καθεμία. </w:t>
+        <w:t>θα πρέπει να δημιουρ</w:t>
+      </w:r>
+      <w:r>
+        <w:t>γήσουμε από ένα κατάλληλο ευρετήριο</w:t>
+      </w:r>
+      <w:r>
+        <w:t xml:space="preserve"> για την καθεμία. </w:t>
       </w:r>
     </w:p>
     <w:p>
@@ -2597,7 +2628,11 @@
         <w:t xml:space="preserve">’ </w:t>
       </w:r>
       <w:r>
-        <w:t xml:space="preserve">μπορούμε να δούμε ότι κατά την εκτέλεση της εντολής, επιλέγεται να χρησιμοποιηθεί ο </w:t>
+        <w:t xml:space="preserve">μπορούμε να δούμε ότι </w:t>
+      </w:r>
+      <w:r>
+        <w:lastRenderedPageBreak/>
+        <w:t xml:space="preserve">κατά την εκτέλεση της εντολής, επιλέγεται να χρησιμοποιηθεί ο </w:t>
       </w:r>
       <w:r>
         <w:rPr>
@@ -2686,6 +2721,11 @@
       <w:pPr>
         <w:spacing w:after="0"/>
       </w:pPr>
+    </w:p>
+    <w:p>
+      <w:pPr>
+        <w:spacing w:after="0"/>
+      </w:pPr>
       <w:r>
         <w:t xml:space="preserve"> </w:t>
       </w:r>
@@ -2698,7 +2738,6 @@
         <w:spacing w:after="0"/>
       </w:pPr>
       <w:r>
-        <w:lastRenderedPageBreak/>
         <w:t xml:space="preserve">Για την δεύτερη </w:t>
       </w:r>
       <w:r>
@@ -2830,7 +2869,22 @@
         </w:rPr>
       </w:pPr>
       <w:r>
-        <w:t xml:space="preserve">Έξοδος (χωρίς </w:t>
+        <w:t>Έξοδος</w:t>
+      </w:r>
+      <w:r>
+        <w:rPr>
+          <w:lang w:val="en-US"/>
+        </w:rPr>
+        <w:t xml:space="preserve"> (</w:t>
+      </w:r>
+      <w:r>
+        <w:t>χωρίς</w:t>
+      </w:r>
+      <w:r>
+        <w:rPr>
+          <w:lang w:val="en-US"/>
+        </w:rPr>
+        <w:t xml:space="preserve"> </w:t>
       </w:r>
       <w:r>
         <w:rPr>
@@ -3076,6 +3130,7 @@
       </w:r>
       <w:proofErr w:type="spellStart"/>
       <w:r>
+        <w:lastRenderedPageBreak/>
         <w:t>ανισο</w:t>
       </w:r>
       <w:proofErr w:type="spellEnd"/>
@@ -3105,6 +3160,56 @@
       <w:r>
         <w:t xml:space="preserve"> καθώς ίσως το μέγεθος των εγγραφών είναι σχετικά μικρό. </w:t>
       </w:r>
+    </w:p>
+    <w:p>
+      <w:pPr>
+        <w:spacing w:after="0"/>
+      </w:pPr>
+    </w:p>
+    <w:p>
+      <w:pPr>
+        <w:spacing w:after="0"/>
+      </w:pPr>
+    </w:p>
+    <w:p>
+      <w:pPr>
+        <w:spacing w:after="0"/>
+      </w:pPr>
+    </w:p>
+    <w:p>
+      <w:pPr>
+        <w:spacing w:after="0"/>
+      </w:pPr>
+    </w:p>
+    <w:p>
+      <w:pPr>
+        <w:spacing w:after="0"/>
+      </w:pPr>
+    </w:p>
+    <w:p>
+      <w:pPr>
+        <w:spacing w:after="0"/>
+      </w:pPr>
+    </w:p>
+    <w:p>
+      <w:pPr>
+        <w:spacing w:after="0"/>
+      </w:pPr>
+    </w:p>
+    <w:p>
+      <w:pPr>
+        <w:spacing w:after="0"/>
+      </w:pPr>
+    </w:p>
+    <w:p>
+      <w:pPr>
+        <w:spacing w:after="0"/>
+      </w:pPr>
+    </w:p>
+    <w:p>
+      <w:pPr>
+        <w:spacing w:after="0"/>
+      </w:pPr>
     </w:p>
     <w:p>
       <w:pPr>
@@ -3167,9 +3272,8 @@
           <w:noProof/>
           <w:lang w:eastAsia="el-GR"/>
         </w:rPr>
-        <w:lastRenderedPageBreak/>
         <w:drawing>
-          <wp:inline distT="0" distB="0" distL="0" distR="0" wp14:anchorId="1BE2FB60" wp14:editId="37FD50E2">
+          <wp:inline distT="0" distB="0" distL="0" distR="0" wp14:anchorId="0444D5C3" wp14:editId="5FC950FC">
             <wp:extent cx="5486400" cy="2956560"/>
             <wp:effectExtent l="0" t="0" r="0" b="0"/>
             <wp:docPr id="16" name="Εικόνα 16"/>
@@ -3208,9 +3312,6 @@
     <w:p>
       <w:pPr>
         <w:spacing w:after="0"/>
-        <w:rPr>
-          <w:lang w:val="en-US"/>
-        </w:rPr>
       </w:pPr>
     </w:p>
     <w:p>
@@ -3447,6 +3548,7 @@
         <w:rPr>
           <w:lang w:val="en-US"/>
         </w:rPr>
+        <w:lastRenderedPageBreak/>
         <w:t>InnoDB</w:t>
       </w:r>
       <w:proofErr w:type="spellEnd"/>
@@ -3497,306 +3599,304 @@
       <w:r>
         <w:t xml:space="preserve"> </w:t>
       </w:r>
+      <w:r>
+        <w:t>πί</w:t>
+      </w:r>
+      <w:r>
+        <w:t>νακα.</w:t>
+      </w:r>
+    </w:p>
+    <w:p>
+      <w:pPr>
+        <w:spacing w:after="0"/>
+      </w:pPr>
+    </w:p>
+    <w:p>
+      <w:pPr>
+        <w:spacing w:after="0"/>
+        <w:rPr>
+          <w:lang w:val="en-US"/>
+        </w:rPr>
+      </w:pPr>
+      <w:r>
+        <w:t>Το</w:t>
+      </w:r>
+      <w:r>
+        <w:rPr>
+          <w:lang w:val="en-US"/>
+        </w:rPr>
+        <w:t xml:space="preserve"> </w:t>
+      </w:r>
+      <w:r>
+        <w:t>δεύτερο</w:t>
+      </w:r>
+      <w:r>
+        <w:rPr>
+          <w:lang w:val="en-US"/>
+        </w:rPr>
+        <w:t xml:space="preserve"> </w:t>
+      </w:r>
+      <w:r>
+        <w:t>εμπόδιο</w:t>
+      </w:r>
+      <w:r>
+        <w:rPr>
+          <w:lang w:val="en-US"/>
+        </w:rPr>
+        <w:t xml:space="preserve"> </w:t>
+      </w:r>
+      <w:r>
+        <w:t>που</w:t>
+      </w:r>
+      <w:r>
+        <w:rPr>
+          <w:lang w:val="en-US"/>
+        </w:rPr>
+        <w:t xml:space="preserve"> </w:t>
+      </w:r>
+      <w:r>
+        <w:t>προέκυψε</w:t>
+      </w:r>
+      <w:r>
+        <w:rPr>
+          <w:lang w:val="en-US"/>
+        </w:rPr>
+        <w:t xml:space="preserve">, </w:t>
+      </w:r>
+      <w:r>
+        <w:t>όταν</w:t>
+      </w:r>
+      <w:r>
+        <w:rPr>
+          <w:lang w:val="en-US"/>
+        </w:rPr>
+        <w:t xml:space="preserve"> </w:t>
+      </w:r>
+      <w:r>
+        <w:t>ορίσαμε</w:t>
+      </w:r>
+      <w:r>
+        <w:rPr>
+          <w:lang w:val="en-US"/>
+        </w:rPr>
+        <w:t xml:space="preserve"> </w:t>
+      </w:r>
+      <w:r>
+        <w:t>το</w:t>
+      </w:r>
+      <w:r>
+        <w:rPr>
+          <w:lang w:val="en-US"/>
+        </w:rPr>
+        <w:t xml:space="preserve"> </w:t>
+      </w:r>
+      <w:r>
+        <w:rPr>
+          <w:lang w:val="en-US"/>
+        </w:rPr>
+        <w:t>ENGINE</w:t>
+      </w:r>
+      <w:r>
+        <w:rPr>
+          <w:lang w:val="en-US"/>
+        </w:rPr>
+        <w:t xml:space="preserve"> = </w:t>
+      </w:r>
+      <w:r>
+        <w:rPr>
+          <w:lang w:val="en-US"/>
+        </w:rPr>
+        <w:t>Memory</w:t>
+      </w:r>
+      <w:r>
+        <w:rPr>
+          <w:lang w:val="en-US"/>
+        </w:rPr>
+        <w:t xml:space="preserve"> </w:t>
+      </w:r>
+      <w:r>
+        <w:t>στον</w:t>
+      </w:r>
+      <w:r>
+        <w:rPr>
+          <w:lang w:val="en-US"/>
+        </w:rPr>
+        <w:t xml:space="preserve"> </w:t>
+      </w:r>
+      <w:r>
+        <w:t>πίνακα</w:t>
+      </w:r>
+      <w:r>
+        <w:rPr>
+          <w:lang w:val="en-US"/>
+        </w:rPr>
+        <w:t xml:space="preserve"> </w:t>
+      </w:r>
       <w:proofErr w:type="spellStart"/>
       <w:r>
-        <w:t>πινακα</w:t>
+        <w:rPr>
+          <w:lang w:val="en-US"/>
+        </w:rPr>
+        <w:t>reservation</w:t>
+      </w:r>
+      <w:r>
+        <w:rPr>
+          <w:lang w:val="en-US"/>
+        </w:rPr>
+        <w:t>_</w:t>
+      </w:r>
+      <w:r>
+        <w:rPr>
+          <w:lang w:val="en-US"/>
+        </w:rPr>
+        <w:t>offers</w:t>
+      </w:r>
+      <w:r>
+        <w:rPr>
+          <w:lang w:val="en-US"/>
+        </w:rPr>
+        <w:t>_memory</w:t>
       </w:r>
       <w:proofErr w:type="spellEnd"/>
       <w:r>
+        <w:rPr>
+          <w:lang w:val="en-US"/>
+        </w:rPr>
+        <w:t xml:space="preserve">, </w:t>
+      </w:r>
+      <w:r>
+        <w:t>ήταν</w:t>
+      </w:r>
+      <w:r>
+        <w:rPr>
+          <w:lang w:val="en-US"/>
+        </w:rPr>
+        <w:t xml:space="preserve"> </w:t>
+      </w:r>
+      <w:r>
+        <w:t>το</w:t>
+      </w:r>
+      <w:r>
+        <w:rPr>
+          <w:lang w:val="en-US"/>
+        </w:rPr>
+        <w:t xml:space="preserve"> </w:t>
+      </w:r>
+      <w:r>
+        <w:t>σφάλμα</w:t>
+      </w:r>
+      <w:r>
+        <w:rPr>
+          <w:lang w:val="en-US"/>
+        </w:rPr>
+        <w:t xml:space="preserve">: </w:t>
+      </w:r>
+      <w:r>
+        <w:rPr>
+          <w:lang w:val="en-US"/>
+        </w:rPr>
+        <w:t>ERROR</w:t>
+      </w:r>
+      <w:r>
+        <w:rPr>
+          <w:lang w:val="en-US"/>
+        </w:rPr>
+        <w:t xml:space="preserve"> 1</w:t>
+      </w:r>
+      <w:r>
+        <w:rPr>
+          <w:lang w:val="en-US"/>
+        </w:rPr>
+        <w:t>114 (HY000): The table ‘</w:t>
+      </w:r>
+      <w:proofErr w:type="spellStart"/>
+      <w:r>
+        <w:rPr>
+          <w:lang w:val="en-US"/>
+        </w:rPr>
+        <w:t>reservation_offers</w:t>
+      </w:r>
+      <w:proofErr w:type="spellEnd"/>
+      <w:r>
+        <w:rPr>
+          <w:lang w:val="en-US"/>
+        </w:rPr>
+        <w:t xml:space="preserve">’ is full. </w:t>
+      </w:r>
+    </w:p>
+    <w:p>
+      <w:pPr>
+        <w:spacing w:after="0"/>
+        <w:rPr>
+          <w:lang w:val="en-US"/>
+        </w:rPr>
+      </w:pPr>
+    </w:p>
+    <w:p>
+      <w:pPr>
+        <w:spacing w:after="0"/>
+      </w:pPr>
+      <w:r>
+        <w:t xml:space="preserve">Αυτό είχε ως αποτέλεσμα να μην μπορούμε να δημιουργήσουμε </w:t>
+      </w:r>
+      <w:proofErr w:type="spellStart"/>
+      <w:r>
+        <w:t>indexes</w:t>
+      </w:r>
+      <w:proofErr w:type="spellEnd"/>
+      <w:r>
+        <w:t xml:space="preserve"> για τον πίνακα, σε περίπτωση που είχαμε αποθηκεύσει τις εγγραφές πριν τη δημιουργία των </w:t>
+      </w:r>
+      <w:proofErr w:type="spellStart"/>
+      <w:r>
+        <w:t>indexes</w:t>
+      </w:r>
+      <w:proofErr w:type="spellEnd"/>
+      <w:r>
+        <w:t>, ή να μην μπορεί</w:t>
+      </w:r>
+      <w:r>
+        <w:t xml:space="preserve"> </w:t>
+      </w:r>
+      <w:r>
+        <w:t>να αποθηκεύσει όλες τις εγγραφές που θέλαμε (και τις 60.000)</w:t>
+      </w:r>
+      <w:r>
         <w:t>.</w:t>
       </w:r>
-    </w:p>
-    <w:p>
-      <w:pPr>
-        <w:spacing w:after="0"/>
-      </w:pPr>
-    </w:p>
-    <w:p>
-      <w:pPr>
-        <w:spacing w:after="0"/>
-        <w:rPr>
-          <w:lang w:val="en-US"/>
-        </w:rPr>
-      </w:pPr>
-      <w:r>
-        <w:t>Το</w:t>
-      </w:r>
-      <w:r>
-        <w:rPr>
-          <w:lang w:val="en-US"/>
-        </w:rPr>
-        <w:t xml:space="preserve"> </w:t>
-      </w:r>
-      <w:r>
-        <w:t>δεύτερο</w:t>
-      </w:r>
-      <w:r>
-        <w:rPr>
-          <w:lang w:val="en-US"/>
-        </w:rPr>
-        <w:t xml:space="preserve"> </w:t>
-      </w:r>
-      <w:r>
-        <w:t>εμπόδιο</w:t>
-      </w:r>
-      <w:r>
-        <w:rPr>
-          <w:lang w:val="en-US"/>
-        </w:rPr>
-        <w:t xml:space="preserve"> </w:t>
-      </w:r>
-      <w:r>
-        <w:t>που</w:t>
-      </w:r>
-      <w:r>
-        <w:rPr>
-          <w:lang w:val="en-US"/>
-        </w:rPr>
-        <w:t xml:space="preserve"> </w:t>
-      </w:r>
-      <w:r>
-        <w:t>προέκυψε</w:t>
-      </w:r>
-      <w:r>
-        <w:rPr>
-          <w:lang w:val="en-US"/>
-        </w:rPr>
-        <w:t xml:space="preserve">, </w:t>
-      </w:r>
-      <w:r>
-        <w:t>όταν</w:t>
-      </w:r>
-      <w:r>
-        <w:rPr>
-          <w:lang w:val="en-US"/>
-        </w:rPr>
-        <w:t xml:space="preserve"> </w:t>
-      </w:r>
-      <w:r>
-        <w:t>ορίσαμε</w:t>
-      </w:r>
-      <w:r>
-        <w:rPr>
-          <w:lang w:val="en-US"/>
-        </w:rPr>
-        <w:t xml:space="preserve"> </w:t>
-      </w:r>
-      <w:r>
-        <w:t>το</w:t>
-      </w:r>
-      <w:r>
-        <w:rPr>
-          <w:lang w:val="en-US"/>
-        </w:rPr>
-        <w:t xml:space="preserve"> </w:t>
-      </w:r>
-      <w:r>
-        <w:rPr>
-          <w:lang w:val="en-US"/>
-        </w:rPr>
-        <w:t>ENGINE</w:t>
-      </w:r>
-      <w:r>
-        <w:rPr>
-          <w:lang w:val="en-US"/>
-        </w:rPr>
-        <w:t xml:space="preserve"> = </w:t>
-      </w:r>
-      <w:r>
-        <w:rPr>
-          <w:lang w:val="en-US"/>
-        </w:rPr>
-        <w:t>Memory</w:t>
-      </w:r>
-      <w:r>
-        <w:rPr>
-          <w:lang w:val="en-US"/>
-        </w:rPr>
-        <w:t xml:space="preserve"> </w:t>
-      </w:r>
-      <w:r>
-        <w:t>στον</w:t>
-      </w:r>
-      <w:r>
-        <w:rPr>
-          <w:lang w:val="en-US"/>
-        </w:rPr>
-        <w:t xml:space="preserve"> </w:t>
-      </w:r>
-      <w:r>
-        <w:t>πίνακα</w:t>
-      </w:r>
-      <w:r>
-        <w:rPr>
-          <w:lang w:val="en-US"/>
-        </w:rPr>
-        <w:t xml:space="preserve"> </w:t>
+      <w:r>
+        <w:t xml:space="preserve"> </w:t>
+      </w:r>
+    </w:p>
+    <w:p>
+      <w:pPr>
+        <w:spacing w:after="0"/>
+      </w:pPr>
+      <w:r>
+        <w:t xml:space="preserve">   </w:t>
+      </w:r>
+    </w:p>
+    <w:p>
+      <w:pPr>
+        <w:spacing w:after="0"/>
+      </w:pPr>
+      <w:r>
+        <w:t xml:space="preserve">    Αφού είχαμε αρχικοποιήσει τους </w:t>
       </w:r>
       <w:proofErr w:type="spellStart"/>
       <w:r>
-        <w:rPr>
-          <w:lang w:val="en-US"/>
-        </w:rPr>
-        <w:t>reservation</w:t>
-      </w:r>
-      <w:r>
-        <w:rPr>
-          <w:lang w:val="en-US"/>
-        </w:rPr>
-        <w:t>_</w:t>
-      </w:r>
-      <w:r>
-        <w:rPr>
-          <w:lang w:val="en-US"/>
-        </w:rPr>
-        <w:t>offers</w:t>
-      </w:r>
-      <w:r>
-        <w:rPr>
-          <w:lang w:val="en-US"/>
-        </w:rPr>
-        <w:t>_memory</w:t>
+        <w:t>indexes</w:t>
       </w:r>
       <w:proofErr w:type="spellEnd"/>
       <w:r>
-        <w:rPr>
-          <w:lang w:val="en-US"/>
-        </w:rPr>
-        <w:t xml:space="preserve">, </w:t>
-      </w:r>
-      <w:r>
-        <w:t>ήταν</w:t>
-      </w:r>
-      <w:r>
-        <w:rPr>
-          <w:lang w:val="en-US"/>
-        </w:rPr>
-        <w:t xml:space="preserve"> </w:t>
-      </w:r>
-      <w:r>
-        <w:t>το</w:t>
-      </w:r>
-      <w:r>
-        <w:rPr>
-          <w:lang w:val="en-US"/>
-        </w:rPr>
-        <w:t xml:space="preserve"> </w:t>
-      </w:r>
-      <w:r>
-        <w:t>σφάλμα</w:t>
-      </w:r>
-      <w:r>
-        <w:rPr>
-          <w:lang w:val="en-US"/>
-        </w:rPr>
-        <w:t xml:space="preserve">: </w:t>
-      </w:r>
-      <w:r>
-        <w:rPr>
-          <w:lang w:val="en-US"/>
-        </w:rPr>
-        <w:t>ERROR</w:t>
-      </w:r>
-      <w:r>
-        <w:rPr>
-          <w:lang w:val="en-US"/>
-        </w:rPr>
-        <w:t xml:space="preserve"> 1</w:t>
-      </w:r>
-      <w:r>
-        <w:rPr>
-          <w:lang w:val="en-US"/>
-        </w:rPr>
-        <w:t>114 (HY000): The table ‘</w:t>
+        <w:t xml:space="preserve"> για τον πίνακα και εισάγαμε σε αυτόν όσα </w:t>
       </w:r>
       <w:proofErr w:type="spellStart"/>
       <w:r>
-        <w:rPr>
-          <w:lang w:val="en-US"/>
-        </w:rPr>
-        <w:t>reservation_offers</w:t>
+        <w:t>records</w:t>
       </w:r>
       <w:proofErr w:type="spellEnd"/>
       <w:r>
-        <w:rPr>
-          <w:lang w:val="en-US"/>
-        </w:rPr>
-        <w:t xml:space="preserve">’ is full. </w:t>
-      </w:r>
-    </w:p>
-    <w:p>
-      <w:pPr>
-        <w:spacing w:after="0"/>
-        <w:rPr>
-          <w:lang w:val="en-US"/>
-        </w:rPr>
-      </w:pPr>
-    </w:p>
-    <w:p>
-      <w:pPr>
-        <w:spacing w:after="0"/>
-      </w:pPr>
-      <w:r>
-        <w:t xml:space="preserve">Αυτό είχε ως αποτέλεσμα να μην μπορούμε να δημιουργήσουμε </w:t>
-      </w:r>
-      <w:proofErr w:type="spellStart"/>
-      <w:r>
-        <w:t>indexes</w:t>
-      </w:r>
-      <w:proofErr w:type="spellEnd"/>
-      <w:r>
-        <w:t xml:space="preserve"> για τον πίνακα, σε περίπτωση που είχαμε αποθηκεύσει τις εγγραφές πριν τη δημιουργία των </w:t>
-      </w:r>
-      <w:proofErr w:type="spellStart"/>
-      <w:r>
-        <w:t>indexes</w:t>
-      </w:r>
-      <w:proofErr w:type="spellEnd"/>
-      <w:r>
-        <w:t>, ή να μην μπορεί</w:t>
-      </w:r>
-      <w:r>
-        <w:t xml:space="preserve"> </w:t>
-      </w:r>
-      <w:r>
-        <w:t>να αποθηκεύσει όλες τις εγγραφές που θέλαμε (και τις 60.000)</w:t>
-      </w:r>
-      <w:r>
-        <w:t>.</w:t>
-      </w:r>
-      <w:r>
-        <w:t xml:space="preserve"> </w:t>
-      </w:r>
-    </w:p>
-    <w:p>
-      <w:pPr>
-        <w:spacing w:after="0"/>
-      </w:pPr>
-      <w:r>
-        <w:t xml:space="preserve">   </w:t>
-      </w:r>
-    </w:p>
-    <w:p>
-      <w:pPr>
-        <w:spacing w:after="0"/>
-      </w:pPr>
-      <w:r>
-        <w:t xml:space="preserve">    Αφού είχαμε αρχικοποιήσει τους </w:t>
-      </w:r>
-      <w:proofErr w:type="spellStart"/>
-      <w:r>
-        <w:t>indexes</w:t>
-      </w:r>
-      <w:proofErr w:type="spellEnd"/>
-      <w:r>
-        <w:t xml:space="preserve"> για τον πίνακα και εισάγαμε σε αυτόν όσα </w:t>
-      </w:r>
-      <w:proofErr w:type="spellStart"/>
-      <w:r>
-        <w:t>records</w:t>
-      </w:r>
-      <w:proofErr w:type="spellEnd"/>
-      <w:r>
         <w:t xml:space="preserve"> μπορούσε να πάρει, θέλαμε να δούμε τι χώρο καταλαμβάνουν τα δεδομένα μέχρι στιγμής,</w:t>
       </w:r>
       <w:r>
@@ -3822,7 +3922,6 @@
         <w:rPr>
           <w:lang w:val="en-US"/>
         </w:rPr>
-        <w:lastRenderedPageBreak/>
         <w:t>-&gt; SELECT TABLE_NAME</w:t>
       </w:r>
       <w:proofErr w:type="gramStart"/>
@@ -4239,6 +4338,7 @@
         <w:spacing w:after="0"/>
       </w:pPr>
       <w:r>
+        <w:lastRenderedPageBreak/>
         <w:t xml:space="preserve">    Μετά από αυτά τα βήματα, ο πίνακας δέχτηκε κανονικά όλες τις εγγραφές που εισάγαμε (και τις 60.000), καθώς και τα </w:t>
       </w:r>
       <w:proofErr w:type="spellStart"/>
@@ -4415,11 +4515,7 @@
         <w:t xml:space="preserve">) </w:t>
       </w:r>
       <w:r>
-        <w:t xml:space="preserve">για κάθε ένα </w:t>
-      </w:r>
-      <w:r>
-        <w:lastRenderedPageBreak/>
-        <w:t xml:space="preserve">από τους πίνακες. Όταν μπαίνουμε στη βάση μέσω της </w:t>
+        <w:t xml:space="preserve">για κάθε ένα από τους πίνακες. Όταν μπαίνουμε στη βάση μέσω της </w:t>
       </w:r>
       <w:proofErr w:type="spellStart"/>
       <w:r>
@@ -4830,6 +4926,7 @@
           <w:noProof/>
           <w:lang w:eastAsia="el-GR"/>
         </w:rPr>
+        <w:lastRenderedPageBreak/>
         <w:drawing>
           <wp:inline distT="0" distB="0" distL="0" distR="0" wp14:anchorId="1AEB927F" wp14:editId="3D5A7C4D">
             <wp:extent cx="5486400" cy="2380615"/>
@@ -4999,7 +5096,6 @@
           <w:noProof/>
           <w:lang w:eastAsia="el-GR"/>
         </w:rPr>
-        <w:lastRenderedPageBreak/>
         <w:drawing>
           <wp:inline distT="0" distB="0" distL="0" distR="0" wp14:anchorId="1AE0BA24" wp14:editId="2D5A64BD">
             <wp:extent cx="5486400" cy="2239645"/>
@@ -5197,6 +5293,7 @@
         <w:spacing w:after="0"/>
       </w:pPr>
       <w:r>
+        <w:lastRenderedPageBreak/>
         <w:t xml:space="preserve">Ο </w:t>
       </w:r>
       <w:r>
@@ -5449,7 +5546,6 @@
           <w:noProof/>
           <w:lang w:eastAsia="el-GR"/>
         </w:rPr>
-        <w:lastRenderedPageBreak/>
         <w:drawing>
           <wp:inline distT="0" distB="0" distL="0" distR="0" wp14:anchorId="6F5A8404" wp14:editId="2E21DC82">
             <wp:extent cx="5486400" cy="1984375"/>
@@ -5683,6 +5779,7 @@
           <w:noProof/>
           <w:lang w:eastAsia="el-GR"/>
         </w:rPr>
+        <w:lastRenderedPageBreak/>
         <w:drawing>
           <wp:inline distT="0" distB="0" distL="0" distR="0" wp14:anchorId="2DA9E447" wp14:editId="4F616EA6">
             <wp:extent cx="5486400" cy="1684020"/>
@@ -5807,7 +5904,6 @@
         <w:spacing w:after="0"/>
       </w:pPr>
       <w:r>
-        <w:lastRenderedPageBreak/>
         <w:t>Β’ Μέρος</w:t>
       </w:r>
     </w:p>
@@ -5825,15 +5921,7 @@
       </w:pPr>
       <w:r>
         <w:tab/>
-        <w:t xml:space="preserve">Η </w:t>
-      </w:r>
-      <w:proofErr w:type="spellStart"/>
-      <w:r>
-        <w:t>διεπαφή</w:t>
-      </w:r>
-      <w:proofErr w:type="spellEnd"/>
-      <w:r>
-        <w:t xml:space="preserve"> ξεκινά από την οθόνη σύνδεσης όπου ο χρήστης εισάγει το επώνυμό του ως όνομα χρήστη και τον κωδικό του. Το σύστημα ελέγχει αν υπάρχει </w:t>
+        <w:t xml:space="preserve">Η διεπαφή ξεκινά από την οθόνη σύνδεσης όπου ο χρήστης εισάγει το επώνυμό του ως όνομα χρήστη και τον κωδικό του. Το σύστημα ελέγχει αν υπάρχει </w:t>
       </w:r>
       <w:r>
         <w:rPr>
@@ -6630,15 +6718,13 @@
         <w:t>admin</w:t>
       </w:r>
       <w:r>
-        <w:t xml:space="preserve">(), του ερωτήματος 3.1.3.3. </w:t>
-      </w:r>
-      <w:r>
-        <w:t>Τέλος</w:t>
+        <w:t>(), του ερωτήματος 3.1.3.3. Τέλος</w:t>
       </w:r>
       <w:r>
         <w:t xml:space="preserve">, </w:t>
       </w:r>
       <w:r>
+        <w:lastRenderedPageBreak/>
         <w:t>για</w:t>
       </w:r>
       <w:r>
@@ -7032,10 +7118,7 @@
         <w:t xml:space="preserve"> </w:t>
       </w:r>
       <w:r>
-        <w:t xml:space="preserve">(ερώτημα 3.1.4.3) αντίστοιχα. </w:t>
-      </w:r>
-      <w:r>
-        <w:t>Τέλος</w:t>
+        <w:t>(ερώτημα 3.1.4.3) αντίστοιχα. Τέλος</w:t>
       </w:r>
       <w:r>
         <w:t xml:space="preserve">, </w:t>
@@ -7198,8 +7281,834 @@
       <w:pPr>
         <w:spacing w:after="0"/>
       </w:pPr>
+      <w:r>
+        <w:rPr>
+          <w:lang w:val="en-US"/>
+        </w:rPr>
+        <w:tab/>
+      </w:r>
+      <w:r>
+        <w:t xml:space="preserve">Για την δυνατότητα του </w:t>
+      </w:r>
+      <w:r>
+        <w:rPr>
+          <w:lang w:val="en-US"/>
+        </w:rPr>
+        <w:t>IT</w:t>
+      </w:r>
+      <w:r>
+        <w:t xml:space="preserve"> </w:t>
+      </w:r>
+      <w:r>
+        <w:t>να βλέπει για  κάθε υποκατάστημα πληροφορίες για τα ταξίδια που διοργανώνει, εντός ορισμένου χρονικού διαστήματος (4</w:t>
+      </w:r>
+      <w:r>
+        <w:rPr>
+          <w:vertAlign w:val="superscript"/>
+        </w:rPr>
+        <w:t>ο</w:t>
+      </w:r>
+      <w:r>
+        <w:t xml:space="preserve"> </w:t>
+      </w:r>
+      <w:r>
+        <w:rPr>
+          <w:lang w:val="en-US"/>
+        </w:rPr>
+        <w:t>bullet</w:t>
+      </w:r>
+      <w:r>
+        <w:t>)</w:t>
+      </w:r>
+      <w:r>
+        <w:t xml:space="preserve">, δημιουργήσαμε την κλάση </w:t>
+      </w:r>
+      <w:proofErr w:type="spellStart"/>
+      <w:r>
+        <w:rPr>
+          <w:lang w:val="en-US"/>
+        </w:rPr>
+        <w:t>ChooseDatesWindow</w:t>
+      </w:r>
+      <w:proofErr w:type="spellEnd"/>
+      <w:r>
+        <w:t xml:space="preserve">. Ο χρήστης επιλέγει, στο παράθυρο που εμφανίζεται, δύο ημερομηνίες των οποίων η χρονιά, ο μήνας και η ημέρα επιλέγονται από </w:t>
+      </w:r>
+      <w:r>
+        <w:rPr>
+          <w:lang w:val="en-US"/>
+        </w:rPr>
+        <w:t>dropdown</w:t>
+      </w:r>
+      <w:r>
+        <w:t xml:space="preserve"> </w:t>
+      </w:r>
+      <w:r>
+        <w:t>λίστες. Έπ</w:t>
+      </w:r>
+      <w:r>
+        <w:t xml:space="preserve">ειτα </w:t>
+      </w:r>
+      <w:r>
+        <w:t xml:space="preserve">καλείται μία μέθοδος, της ίδιας της κλάσης, η οποία αρχικά ανακτά όλους τους κωδικούς τον υποκαταστημάτων, και έπειτα για κάθε κωδικό και το ζεύγος των επιλεγμένων ημερομηνιών </w:t>
+      </w:r>
+      <w:r>
+        <w:t xml:space="preserve">καλούμε την </w:t>
+      </w:r>
+      <w:r>
+        <w:rPr>
+          <w:lang w:val="en-US"/>
+        </w:rPr>
+        <w:t>procedure</w:t>
+      </w:r>
+      <w:r>
+        <w:t xml:space="preserve"> </w:t>
+      </w:r>
+      <w:r>
+        <w:rPr>
+          <w:lang w:val="en-US"/>
+        </w:rPr>
+        <w:t>get</w:t>
+      </w:r>
+      <w:r>
+        <w:t>_</w:t>
+      </w:r>
+      <w:r>
+        <w:rPr>
+          <w:lang w:val="en-US"/>
+        </w:rPr>
+        <w:t>trip</w:t>
+      </w:r>
+      <w:r>
+        <w:t>_</w:t>
+      </w:r>
+      <w:r>
+        <w:rPr>
+          <w:lang w:val="en-US"/>
+        </w:rPr>
+        <w:t>info</w:t>
+      </w:r>
+      <w:r>
+        <w:t xml:space="preserve">() </w:t>
+      </w:r>
+      <w:r>
+        <w:t>(ερώτημα 3.1.3.2) και τέλος εμφανίζουμε τα αποτελέσματα σε ένα νέο παράθυρο.</w:t>
+      </w:r>
+    </w:p>
+    <w:p>
+      <w:pPr>
+        <w:spacing w:after="0"/>
+      </w:pPr>
+    </w:p>
+    <w:p>
+      <w:pPr>
+        <w:spacing w:after="0"/>
+      </w:pPr>
+      <w:r>
+        <w:tab/>
+        <w:t xml:space="preserve">Για την δυνατότητα του ΙΤ να εισάγει το επώνυμο ενός πελάτη και να παίρνει μερικές πληροφορίες για αυτόν από τον πίνακα </w:t>
+      </w:r>
+      <w:r>
+        <w:rPr>
+          <w:lang w:val="en-US"/>
+        </w:rPr>
+        <w:t>reservation</w:t>
+      </w:r>
+      <w:r>
+        <w:t>_</w:t>
+      </w:r>
+      <w:r>
+        <w:rPr>
+          <w:lang w:val="en-US"/>
+        </w:rPr>
+        <w:t>offers</w:t>
+      </w:r>
+      <w:r>
+        <w:t xml:space="preserve"> </w:t>
+      </w:r>
+      <w:r>
+        <w:t>(5</w:t>
+      </w:r>
+      <w:r>
+        <w:rPr>
+          <w:vertAlign w:val="superscript"/>
+        </w:rPr>
+        <w:t>ο</w:t>
+      </w:r>
+      <w:r>
+        <w:t xml:space="preserve"> </w:t>
+      </w:r>
+      <w:r>
+        <w:rPr>
+          <w:lang w:val="en-US"/>
+        </w:rPr>
+        <w:t>bullet</w:t>
+      </w:r>
+      <w:r>
+        <w:t>),</w:t>
+      </w:r>
+      <w:r>
+        <w:t xml:space="preserve"> δημιουργήσαμε την κλάση </w:t>
+      </w:r>
+      <w:proofErr w:type="spellStart"/>
+      <w:r>
+        <w:rPr>
+          <w:lang w:val="en-US"/>
+        </w:rPr>
+        <w:t>InsertCustNameWindo</w:t>
+      </w:r>
+      <w:r>
+        <w:rPr>
+          <w:lang w:val="en-US"/>
+        </w:rPr>
+        <w:t>w</w:t>
+      </w:r>
+      <w:proofErr w:type="spellEnd"/>
+      <w:r>
+        <w:t xml:space="preserve">. </w:t>
+      </w:r>
+      <w:r>
+        <w:t xml:space="preserve">Ο χρήστης εισάγει το επώνυμο με το οποίο θέλει να πραγματοποιήσει αναζήτηση και επιλέγει το κουμπί </w:t>
+      </w:r>
+      <w:r>
+        <w:t>“</w:t>
+      </w:r>
+      <w:r>
+        <w:rPr>
+          <w:lang w:val="en-US"/>
+        </w:rPr>
+        <w:t>Search</w:t>
+      </w:r>
+      <w:r>
+        <w:t>”</w:t>
+      </w:r>
+      <w:r>
+        <w:t xml:space="preserve">. Έπειτα, καλείται μία μέθοδος της ίδιας της κλάσης μέσα από την οποία καλούμε την </w:t>
+      </w:r>
+      <w:r>
+        <w:rPr>
+          <w:lang w:val="en-US"/>
+        </w:rPr>
+        <w:t>procedure</w:t>
+      </w:r>
+      <w:r>
+        <w:t xml:space="preserve"> </w:t>
+      </w:r>
+      <w:r>
+        <w:rPr>
+          <w:lang w:val="en-US"/>
+        </w:rPr>
+        <w:t>get</w:t>
+      </w:r>
+      <w:r>
+        <w:t>_</w:t>
+      </w:r>
+      <w:r>
+        <w:rPr>
+          <w:lang w:val="en-US"/>
+        </w:rPr>
+        <w:t>Offers</w:t>
+      </w:r>
+      <w:r>
+        <w:t>_</w:t>
+      </w:r>
+      <w:r>
+        <w:rPr>
+          <w:lang w:val="en-US"/>
+        </w:rPr>
+        <w:t>Participation</w:t>
+      </w:r>
+      <w:r>
+        <w:t xml:space="preserve">() </w:t>
+      </w:r>
+      <w:r>
+        <w:t>(ερώτημα 3.1.3.4 β) ). Αν υπάρχουν αποτελέσματα, τα εμφανίζουμε σε ένα νέο παράθυρο, αλλιώς εμφανίζουμε μήνυμα αποτυχίας ταύτισης για το επώνυμο.</w:t>
+      </w:r>
+    </w:p>
+    <w:p>
+      <w:pPr>
+        <w:spacing w:after="0"/>
+      </w:pPr>
+      <w:r>
+        <w:tab/>
+        <w:t xml:space="preserve">Προκειμένου ο ΙΤ να μπορεί να βλέπει πληροφορίες για κάθε υποκατάστημα, όπως το ποιος το διοικεί, έσοδα κλπ. δημιουργήσαμε μία μέθοδο εντός της κλάσης </w:t>
+      </w:r>
+      <w:proofErr w:type="spellStart"/>
+      <w:r>
+        <w:rPr>
+          <w:lang w:val="en-US"/>
+        </w:rPr>
+        <w:t>MainAppWindow</w:t>
+      </w:r>
+      <w:proofErr w:type="spellEnd"/>
+      <w:r>
+        <w:t xml:space="preserve">, </w:t>
+      </w:r>
+      <w:r>
+        <w:t xml:space="preserve">η οποία ανακτά μέσω μίας </w:t>
+      </w:r>
+      <w:r>
+        <w:t>“</w:t>
+      </w:r>
+      <w:r>
+        <w:rPr>
+          <w:lang w:val="en-US"/>
+        </w:rPr>
+        <w:t>SELECT</w:t>
+      </w:r>
+      <w:r>
+        <w:t>”</w:t>
+      </w:r>
+      <w:r>
+        <w:t xml:space="preserve"> και μερικών </w:t>
+      </w:r>
+      <w:r>
+        <w:t>“</w:t>
+      </w:r>
+      <w:r>
+        <w:rPr>
+          <w:lang w:val="en-US"/>
+        </w:rPr>
+        <w:t>LEFT</w:t>
+      </w:r>
+      <w:r>
+        <w:t xml:space="preserve"> </w:t>
+      </w:r>
+      <w:r>
+        <w:rPr>
+          <w:lang w:val="en-US"/>
+        </w:rPr>
+        <w:t>JOIN</w:t>
+      </w:r>
+      <w:r>
+        <w:t>”</w:t>
+      </w:r>
+      <w:r>
+        <w:t xml:space="preserve">, παίρνουμε τις πληροφορίες για τα καταστήματα από τον πίνακα </w:t>
+      </w:r>
+      <w:r>
+        <w:rPr>
+          <w:lang w:val="en-US"/>
+        </w:rPr>
+        <w:t>branch</w:t>
+      </w:r>
+      <w:r>
+        <w:t>,</w:t>
+      </w:r>
+      <w:r>
+        <w:t xml:space="preserve"> </w:t>
+      </w:r>
+      <w:r>
+        <w:t xml:space="preserve">από τους πίνακες </w:t>
+      </w:r>
+      <w:r>
+        <w:rPr>
+          <w:lang w:val="en-US"/>
+        </w:rPr>
+        <w:t>manages</w:t>
+      </w:r>
+      <w:r>
+        <w:t xml:space="preserve">, </w:t>
+      </w:r>
+      <w:r>
+        <w:rPr>
+          <w:lang w:val="en-US"/>
+        </w:rPr>
+        <w:t>admin</w:t>
+      </w:r>
+      <w:r>
+        <w:t xml:space="preserve"> </w:t>
+      </w:r>
+      <w:r>
+        <w:t xml:space="preserve">και </w:t>
+      </w:r>
+      <w:r>
+        <w:rPr>
+          <w:lang w:val="en-US"/>
+        </w:rPr>
+        <w:t>worker</w:t>
+      </w:r>
+      <w:r>
+        <w:t xml:space="preserve"> </w:t>
+      </w:r>
+      <w:r>
+        <w:t>εντοπίζουμε και ανακτούμε τις πληροφορίες του υπευθύνου</w:t>
+      </w:r>
+      <w:r>
+        <w:t xml:space="preserve"> </w:t>
+      </w:r>
+      <w:r>
+        <w:t xml:space="preserve">κάθε καταστήματος και τέλος από τον πίνακα </w:t>
+      </w:r>
+      <w:r>
+        <w:rPr>
+          <w:lang w:val="en-US"/>
+        </w:rPr>
+        <w:t>trip</w:t>
+      </w:r>
+      <w:r>
+        <w:t xml:space="preserve"> </w:t>
+      </w:r>
+      <w:r>
+        <w:t xml:space="preserve">και ενός </w:t>
+      </w:r>
+      <w:r>
+        <w:t>“</w:t>
+      </w:r>
+      <w:r>
+        <w:rPr>
+          <w:lang w:val="en-US"/>
+        </w:rPr>
+        <w:t>LEFT</w:t>
+      </w:r>
+      <w:r>
+        <w:t xml:space="preserve"> </w:t>
+      </w:r>
+      <w:r>
+        <w:rPr>
+          <w:lang w:val="en-US"/>
+        </w:rPr>
+        <w:t>JOIN</w:t>
+      </w:r>
+      <w:r>
+        <w:t xml:space="preserve">” </w:t>
+      </w:r>
+      <w:r>
+        <w:t xml:space="preserve">με τον πίνακα </w:t>
+      </w:r>
+      <w:r>
+        <w:rPr>
+          <w:lang w:val="en-US"/>
+        </w:rPr>
+        <w:t>max</w:t>
+      </w:r>
+      <w:r>
+        <w:t>_</w:t>
+      </w:r>
+      <w:proofErr w:type="spellStart"/>
+      <w:r>
+        <w:rPr>
+          <w:lang w:val="en-US"/>
+        </w:rPr>
+        <w:t>seatnums</w:t>
+      </w:r>
+      <w:proofErr w:type="spellEnd"/>
+      <w:r>
+        <w:t xml:space="preserve"> που δημιουργούμε μέσω ενός </w:t>
+      </w:r>
+      <w:r>
+        <w:rPr>
+          <w:lang w:val="en-US"/>
+        </w:rPr>
+        <w:t>sub</w:t>
+      </w:r>
+      <w:r>
+        <w:t>-</w:t>
+      </w:r>
+      <w:r>
+        <w:rPr>
+          <w:lang w:val="en-US"/>
+        </w:rPr>
+        <w:t>query</w:t>
+      </w:r>
+      <w:r>
+        <w:t>, για να πάρουμε τον αριθμό των κρατημένων θέσεων ανά ταξίδι, παίρνουμε τις πληροφορίες που θέλουμε για το σύνολο των κρατήσεων και των εσόδων. Α</w:t>
+      </w:r>
+      <w:r>
+        <w:t xml:space="preserve">ποθηκεύει σε μία λίστα </w:t>
+      </w:r>
+      <w:r>
+        <w:t xml:space="preserve">τις πληροφορίες </w:t>
+      </w:r>
+      <w:r>
+        <w:t>και έπειτα τις εμφανίζουμε σε ένα νέο παράθυρο.</w:t>
+      </w:r>
+    </w:p>
+    <w:p>
+      <w:pPr>
+        <w:spacing w:after="0"/>
+      </w:pPr>
+      <w:r>
+        <w:tab/>
+        <w:t>Για να μπορεί να δει ο ΙΤ πληροφορίες για τους εργαζόμενους κάθε καταστήματος,</w:t>
+      </w:r>
+      <w:r>
+        <w:t xml:space="preserve"> δημιουργήσαμε ακόμα μία μέθοδο</w:t>
+      </w:r>
+      <w:r>
+        <w:t xml:space="preserve"> εντός της κλάσης </w:t>
+      </w:r>
+      <w:proofErr w:type="spellStart"/>
+      <w:r>
+        <w:rPr>
+          <w:lang w:val="en-US"/>
+        </w:rPr>
+        <w:t>MainAppWindow</w:t>
+      </w:r>
+      <w:proofErr w:type="spellEnd"/>
+      <w:r>
+        <w:t xml:space="preserve">, </w:t>
+      </w:r>
+      <w:r>
+        <w:t xml:space="preserve">η οποία ανακτά μέσω μίας </w:t>
+      </w:r>
+      <w:r>
+        <w:t>“</w:t>
+      </w:r>
+      <w:r>
+        <w:rPr>
+          <w:lang w:val="en-US"/>
+        </w:rPr>
+        <w:t>SELECT</w:t>
+      </w:r>
+      <w:r>
+        <w:t>”</w:t>
+      </w:r>
+      <w:r>
+        <w:t xml:space="preserve">  ανακτά τα ονόματα και τους μισθούς των υπαλλήλων κάθε καταστήματος από τον πίνακα </w:t>
+      </w:r>
+      <w:r>
+        <w:rPr>
+          <w:lang w:val="en-US"/>
+        </w:rPr>
+        <w:t>worker</w:t>
+      </w:r>
+      <w:r>
+        <w:t xml:space="preserve"> </w:t>
+      </w:r>
+      <w:r>
+        <w:t xml:space="preserve">και μετά με ένα </w:t>
+      </w:r>
+      <w:r>
+        <w:t>“</w:t>
+      </w:r>
+      <w:r>
+        <w:rPr>
+          <w:lang w:val="en-US"/>
+        </w:rPr>
+        <w:t>LEFT</w:t>
+      </w:r>
+      <w:r>
+        <w:t xml:space="preserve"> </w:t>
+      </w:r>
+      <w:r>
+        <w:rPr>
+          <w:lang w:val="en-US"/>
+        </w:rPr>
+        <w:t>JOIN</w:t>
+      </w:r>
+      <w:r>
+        <w:t xml:space="preserve">” </w:t>
+      </w:r>
+      <w:r>
+        <w:t xml:space="preserve">με τον πίνακα </w:t>
+      </w:r>
+      <w:r>
+        <w:rPr>
+          <w:lang w:val="en-US"/>
+        </w:rPr>
+        <w:t>branch</w:t>
+      </w:r>
+      <w:r>
+        <w:t>_</w:t>
+      </w:r>
+      <w:r>
+        <w:rPr>
+          <w:lang w:val="en-US"/>
+        </w:rPr>
+        <w:t>total</w:t>
+      </w:r>
+      <w:r>
+        <w:t>_</w:t>
+      </w:r>
+      <w:r>
+        <w:rPr>
+          <w:lang w:val="en-US"/>
+        </w:rPr>
+        <w:t>salary</w:t>
+      </w:r>
+      <w:r>
+        <w:t xml:space="preserve">, </w:t>
+      </w:r>
+      <w:r>
+        <w:t xml:space="preserve">τον οποίο δημιουργούμε με ένα </w:t>
+      </w:r>
+      <w:r>
+        <w:rPr>
+          <w:lang w:val="en-US"/>
+        </w:rPr>
+        <w:t>sub</w:t>
+      </w:r>
+      <w:r>
+        <w:t>-</w:t>
+      </w:r>
+      <w:r>
+        <w:rPr>
+          <w:lang w:val="en-US"/>
+        </w:rPr>
+        <w:t>query</w:t>
+      </w:r>
+      <w:r>
+        <w:t>, ο οποίος περιέχει το συνολικό μισθό των υπαλλήλων ανά υποκατάστημα, παίρνουμε και την τελευταία απαιτούμενη πληροφορία. Τέλος, εμφανίζουμε τα αποτελέσματα σε ένα νέο παράθυρο.</w:t>
+      </w:r>
+    </w:p>
+    <w:p>
+      <w:pPr>
+        <w:spacing w:after="0"/>
+        <w:rPr>
+          <w:lang w:val="en-US"/>
+        </w:rPr>
+      </w:pPr>
+      <w:r>
+        <w:tab/>
+        <w:t xml:space="preserve">Για την εισαγωγή ενός νέου ΙΤ από τον συνδεδεμένο </w:t>
+      </w:r>
+      <w:r>
+        <w:rPr>
+          <w:lang w:val="en-US"/>
+        </w:rPr>
+        <w:t>IT</w:t>
+      </w:r>
+      <w:r>
+        <w:t xml:space="preserve">, δημιουργήσαμε μία νέα κλάση, την </w:t>
+      </w:r>
+      <w:proofErr w:type="spellStart"/>
+      <w:r>
+        <w:rPr>
+          <w:lang w:val="en-US"/>
+        </w:rPr>
+        <w:t>InsertNewITWindow</w:t>
+      </w:r>
+      <w:proofErr w:type="spellEnd"/>
+      <w:r>
+        <w:t xml:space="preserve">, </w:t>
+      </w:r>
+      <w:r>
+        <w:t>όπου ο χρήστης εισάγει</w:t>
+      </w:r>
+    </w:p>
+    <w:p>
+      <w:pPr>
+        <w:spacing w:after="0"/>
+      </w:pPr>
+      <w:r>
+        <w:rPr>
+          <w:lang w:val="en-US"/>
+        </w:rPr>
+        <w:tab/>
+      </w:r>
+      <w:r>
+        <w:t xml:space="preserve">Για να μπορεί να δει ο ΙΤ </w:t>
+      </w:r>
+      <w:r>
+        <w:t xml:space="preserve"> όλες τις ενέργειες που έχουν καταγραφεί στον πίνακα </w:t>
+      </w:r>
+      <w:r>
+        <w:rPr>
+          <w:lang w:val="en-US"/>
+        </w:rPr>
+        <w:t>IT</w:t>
+      </w:r>
+      <w:r>
+        <w:t>_</w:t>
+      </w:r>
+      <w:r>
+        <w:rPr>
+          <w:lang w:val="en-US"/>
+        </w:rPr>
+        <w:t>logs</w:t>
+      </w:r>
+      <w:r>
+        <w:t>,</w:t>
+      </w:r>
+      <w:r>
+        <w:t xml:space="preserve"> δημιουργήσαμε ακόμα μία μέθοδο</w:t>
+      </w:r>
+      <w:r>
+        <w:t xml:space="preserve"> εντός της κλάσης </w:t>
+      </w:r>
+      <w:proofErr w:type="spellStart"/>
+      <w:r>
+        <w:rPr>
+          <w:lang w:val="en-US"/>
+        </w:rPr>
+        <w:t>MainAppWindow</w:t>
+      </w:r>
+      <w:proofErr w:type="spellEnd"/>
+      <w:r>
+        <w:t>,</w:t>
+      </w:r>
+      <w:r>
+        <w:tab/>
+        <w:t xml:space="preserve"> </w:t>
+      </w:r>
+      <w:r>
+        <w:t xml:space="preserve">η οποία μέσω ενός </w:t>
+      </w:r>
+      <w:r>
+        <w:t>“</w:t>
+      </w:r>
+      <w:r>
+        <w:rPr>
+          <w:lang w:val="en-US"/>
+        </w:rPr>
+        <w:t>SELECT</w:t>
+      </w:r>
+      <w:r>
+        <w:t>”</w:t>
+      </w:r>
+      <w:r>
+        <w:t xml:space="preserve"> </w:t>
+      </w:r>
+      <w:r>
+        <w:rPr>
+          <w:lang w:val="en-US"/>
+        </w:rPr>
+        <w:t>query</w:t>
+      </w:r>
+      <w:r>
+        <w:t xml:space="preserve">, ανακτά από </w:t>
+      </w:r>
+      <w:r>
+        <w:t xml:space="preserve">τον πίνακα </w:t>
+      </w:r>
+      <w:r>
+        <w:rPr>
+          <w:lang w:val="en-US"/>
+        </w:rPr>
+        <w:t>it</w:t>
+      </w:r>
+      <w:r>
+        <w:t>_</w:t>
+      </w:r>
+      <w:r>
+        <w:rPr>
+          <w:lang w:val="en-US"/>
+        </w:rPr>
+        <w:t>logs</w:t>
+      </w:r>
+      <w:r>
+        <w:t xml:space="preserve"> </w:t>
+      </w:r>
+      <w:r>
+        <w:t xml:space="preserve">τις πληροφορίες σχετικά με τους πίνακες, τις ενέργειες που έγιναν σε αυτούς, την ημερομηνία που έγιναν, καθώς και με ένα </w:t>
+      </w:r>
+      <w:r>
+        <w:t>“</w:t>
+      </w:r>
+      <w:r>
+        <w:rPr>
+          <w:lang w:val="en-US"/>
+        </w:rPr>
+        <w:t>INNER</w:t>
+      </w:r>
+      <w:r>
+        <w:t xml:space="preserve"> </w:t>
+      </w:r>
+      <w:r>
+        <w:rPr>
+          <w:lang w:val="en-US"/>
+        </w:rPr>
+        <w:t>JOIN</w:t>
+      </w:r>
+      <w:r>
+        <w:t xml:space="preserve">” </w:t>
+      </w:r>
+      <w:r>
+        <w:t xml:space="preserve">με τον πίνακα </w:t>
+      </w:r>
+      <w:r>
+        <w:rPr>
+          <w:lang w:val="en-US"/>
+        </w:rPr>
+        <w:t>worker</w:t>
+      </w:r>
+      <w:r>
+        <w:t>,</w:t>
+      </w:r>
+      <w:r>
+        <w:t xml:space="preserve"> τα επώνυμα των </w:t>
+      </w:r>
+      <w:r>
+        <w:rPr>
+          <w:lang w:val="en-US"/>
+        </w:rPr>
+        <w:t>IT</w:t>
+      </w:r>
+      <w:r>
+        <w:t>’</w:t>
+      </w:r>
+      <w:r>
+        <w:rPr>
+          <w:lang w:val="en-US"/>
+        </w:rPr>
+        <w:t>s</w:t>
+      </w:r>
+      <w:r>
+        <w:t xml:space="preserve"> </w:t>
+      </w:r>
+      <w:r>
+        <w:t>που πραγματοποίησαν αυτές τις ενέργειες. Τέλος, εμφανίζουμε τα αποτελέσματα σε ένα νέο παράθυρο.</w:t>
+      </w:r>
       <w:bookmarkStart w:id="0" w:name="_GoBack"/>
       <w:bookmarkEnd w:id="0"/>
+    </w:p>
+    <w:p>
+      <w:pPr>
+        <w:spacing w:after="0"/>
+      </w:pPr>
+    </w:p>
+    <w:p>
+      <w:pPr>
+        <w:spacing w:after="0"/>
+      </w:pPr>
+    </w:p>
+    <w:p>
+      <w:pPr>
+        <w:spacing w:after="0"/>
+      </w:pPr>
+      <w:r>
+        <w:t>Σημειώσεις: Να αναφέρουμε πως δημιουργούμε τα</w:t>
+      </w:r>
+      <w:r>
+        <w:t xml:space="preserve"> </w:t>
+      </w:r>
+      <w:r>
+        <w:rPr>
+          <w:lang w:val="en-US"/>
+        </w:rPr>
+        <w:t>dropdown</w:t>
+      </w:r>
+      <w:r>
+        <w:t xml:space="preserve"> </w:t>
+      </w:r>
+      <w:r>
+        <w:t>για τις ημερομηνίες</w:t>
+      </w:r>
+    </w:p>
+    <w:p>
+      <w:pPr>
+        <w:spacing w:after="0"/>
+      </w:pPr>
+      <w:r>
+        <w:t xml:space="preserve">Να αναφέρουμε ότι εμφανίζουμε τις πληροφορίες μέσω της κλάσης </w:t>
+      </w:r>
+      <w:proofErr w:type="spellStart"/>
+      <w:r>
+        <w:rPr>
+          <w:lang w:val="en-US"/>
+        </w:rPr>
+        <w:t>showInfo</w:t>
+      </w:r>
+      <w:proofErr w:type="spellEnd"/>
+      <w:r>
+        <w:t>.</w:t>
+      </w:r>
+    </w:p>
+    <w:p>
+      <w:pPr>
+        <w:spacing w:after="0"/>
+      </w:pPr>
     </w:p>
     <w:p>
       <w:pPr>

</xml_diff>

<commit_message>
need some more work on the report
</commit_message>
<xml_diff>
--- a/Final_Report.docx
+++ b/Final_Report.docx
@@ -393,15 +393,10 @@
         <w:t xml:space="preserve"> </w:t>
       </w:r>
       <w:r>
-        <w:t xml:space="preserve">(το ΑΤ </w:t>
-      </w:r>
-      <w:proofErr w:type="spellStart"/>
-      <w:r>
-        <w:t>δηλαδηή</w:t>
-      </w:r>
-      <w:proofErr w:type="spellEnd"/>
-      <w:r>
-        <w:t xml:space="preserve">) </w:t>
+        <w:t>(το ΑΤ δηλαδ</w:t>
+      </w:r>
+      <w:r>
+        <w:t xml:space="preserve">ή) </w:t>
       </w:r>
       <w:r>
         <w:t xml:space="preserve">δεν αποτελεί ξένο κλειδί στον πίνακα </w:t>
@@ -713,6 +708,102 @@
       </w:r>
       <w:r>
         <w:t xml:space="preserve"> να έχει μόνο τη δυνατότητα να τον διαβάζει και να μην μπορεί να παρέμβει σε αυτόν με κανένα τρόπο, καθώς διαφορετικά δεν θα είχε και ιδιαίτερο νόημα η καταγραφή πράξεων που μπορούν να τροποποιηθούν.</w:t>
+      </w:r>
+    </w:p>
+    <w:p>
+      <w:pPr>
+        <w:pStyle w:val="a4"/>
+        <w:numPr>
+          <w:ilvl w:val="0"/>
+          <w:numId w:val="1"/>
+        </w:numPr>
+        <w:spacing w:after="0"/>
+      </w:pPr>
+      <w:r>
+        <w:t xml:space="preserve">Στη δυνατότητα των ΙΤ να εισάγουν νέο υπεύθυνο πληροφορικής, δεν χρησιμοποιούμε </w:t>
+      </w:r>
+      <w:r>
+        <w:rPr>
+          <w:lang w:val="en-US"/>
+        </w:rPr>
+        <w:t>dropdown</w:t>
+      </w:r>
+      <w:r>
+        <w:t xml:space="preserve"> </w:t>
+      </w:r>
+      <w:r>
+        <w:t xml:space="preserve">λίστα για να πάρουμε τα ονόματα των </w:t>
+      </w:r>
+      <w:r>
+        <w:rPr>
+          <w:lang w:val="en-US"/>
+        </w:rPr>
+        <w:t>worker</w:t>
+      </w:r>
+      <w:r>
+        <w:t>’</w:t>
+      </w:r>
+      <w:r>
+        <w:rPr>
+          <w:lang w:val="en-US"/>
+        </w:rPr>
+        <w:t>s</w:t>
+      </w:r>
+      <w:r>
+        <w:t xml:space="preserve"> </w:t>
+      </w:r>
+      <w:r>
+        <w:t xml:space="preserve">που δεν έχουν κάποια ιδιότητα (π.χ. </w:t>
+      </w:r>
+      <w:proofErr w:type="gramStart"/>
+      <w:r>
+        <w:rPr>
+          <w:lang w:val="en-US"/>
+        </w:rPr>
+        <w:t>admin</w:t>
+      </w:r>
+      <w:proofErr w:type="gramEnd"/>
+      <w:r>
+        <w:t xml:space="preserve">, </w:t>
+      </w:r>
+      <w:r>
+        <w:rPr>
+          <w:lang w:val="en-US"/>
+        </w:rPr>
+        <w:t>driver</w:t>
+      </w:r>
+      <w:r>
+        <w:t>,…),</w:t>
+      </w:r>
+      <w:r>
+        <w:t xml:space="preserve"> καθώς θέλουμε με την εισαγωγή του νέου ΙΤ να τον τοποθετήσουμε στο ίδιο κατάστημα</w:t>
+      </w:r>
+      <w:r>
+        <w:t xml:space="preserve"> με τον ΙΤ που τον εισάγει. Στη συνέχεια κάνουμε τους απαραίτητους ελέγχους και στο τέλος αν δεν υπάρχει κάποιο σφάλμα προσθέτουμε το νέο ΙΤ πρώτα στον πίνακα </w:t>
+      </w:r>
+      <w:r>
+        <w:rPr>
+          <w:lang w:val="en-US"/>
+        </w:rPr>
+        <w:t>worker</w:t>
+      </w:r>
+      <w:r>
+        <w:t xml:space="preserve"> </w:t>
+      </w:r>
+      <w:r>
+        <w:t xml:space="preserve">και έπειτα στον πίνακα </w:t>
+      </w:r>
+      <w:r>
+        <w:rPr>
+          <w:lang w:val="en-US"/>
+        </w:rPr>
+        <w:t>IT</w:t>
+      </w:r>
+      <w:r>
+        <w:t xml:space="preserve">. </w:t>
+      </w:r>
+      <w:r>
+        <w:t>Αναλυτικότερη εξήγηση σχετικά με το πώς γίνονται αυτά δίνονται στο Β’ Μέρος της αναφοράς.</w:t>
       </w:r>
     </w:p>
     <w:p>
@@ -7399,11 +7490,6 @@
       <w:pPr>
         <w:spacing w:after="0"/>
       </w:pPr>
-    </w:p>
-    <w:p>
-      <w:pPr>
-        <w:spacing w:after="0"/>
-      </w:pPr>
       <w:r>
         <w:tab/>
         <w:t xml:space="preserve">Για την δυνατότητα του ΙΤ να εισάγει το επώνυμο ενός πελάτη και να παίρνει μερικές πληροφορίες για αυτόν από τον πίνακα </w:t>
@@ -7855,9 +7941,6 @@
     <w:p>
       <w:pPr>
         <w:spacing w:after="0"/>
-        <w:rPr>
-          <w:lang w:val="en-US"/>
-        </w:rPr>
       </w:pPr>
       <w:r>
         <w:tab/>
@@ -7886,15 +7969,114 @@
       <w:r>
         <w:t>όπου ο χρήστης εισάγει</w:t>
       </w:r>
-    </w:p>
-    <w:p>
-      <w:pPr>
-        <w:spacing w:after="0"/>
-      </w:pPr>
-      <w:r>
-        <w:rPr>
-          <w:lang w:val="en-US"/>
-        </w:rPr>
+      <w:r>
+        <w:t xml:space="preserve"> </w:t>
+      </w:r>
+      <w:r>
+        <w:t xml:space="preserve">τα ΑΤ, όνομα, επώνυμο και μισθό του νέου </w:t>
+      </w:r>
+      <w:r>
+        <w:rPr>
+          <w:lang w:val="en-US"/>
+        </w:rPr>
+        <w:t>IT</w:t>
+      </w:r>
+      <w:r>
+        <w:t xml:space="preserve"> </w:t>
+      </w:r>
+      <w:r>
+        <w:t xml:space="preserve">που θέλει να εισάγει. Έπειτα καλείται μία μέθοδος της ίδιας της κλάσης όπου ελέγχουμε αν υπάρχει κάποιος </w:t>
+      </w:r>
+      <w:r>
+        <w:rPr>
+          <w:lang w:val="en-US"/>
+        </w:rPr>
+        <w:t>worker</w:t>
+      </w:r>
+      <w:r>
+        <w:t xml:space="preserve"> </w:t>
+      </w:r>
+      <w:r>
+        <w:t xml:space="preserve">με ίδιο ΑΤ, αν υπάρχει εμφανίζεται αντίστοιχο μήνυμα. Αν δεν υπάρχει, ανακτούμε από τη βάση τον αριθμό του </w:t>
+      </w:r>
+      <w:r>
+        <w:rPr>
+          <w:lang w:val="en-US"/>
+        </w:rPr>
+        <w:t>branch</w:t>
+      </w:r>
+      <w:r>
+        <w:t xml:space="preserve"> </w:t>
+      </w:r>
+      <w:r>
+        <w:t xml:space="preserve">στο οποίο ανήκει ο ΙΤ που κάνει την εισαγωγή, εισάγουμε πρώτα τον νέο ΙΤ στον πίνακα </w:t>
+      </w:r>
+      <w:r>
+        <w:rPr>
+          <w:lang w:val="en-US"/>
+        </w:rPr>
+        <w:t>worker</w:t>
+      </w:r>
+      <w:r>
+        <w:t xml:space="preserve"> </w:t>
+      </w:r>
+      <w:r>
+        <w:t>και έπειτα στον πίνακα ΙΤ με</w:t>
+      </w:r>
+      <w:r>
+        <w:t xml:space="preserve"> </w:t>
+      </w:r>
+      <w:r>
+        <w:t xml:space="preserve">το </w:t>
+      </w:r>
+      <w:r>
+        <w:rPr>
+          <w:lang w:val="en-US"/>
+        </w:rPr>
+        <w:t>AT</w:t>
+      </w:r>
+      <w:r>
+        <w:t xml:space="preserve"> </w:t>
+      </w:r>
+      <w:r>
+        <w:t>του,</w:t>
+      </w:r>
+      <w:r>
+        <w:t xml:space="preserve"> </w:t>
+      </w:r>
+      <w:r>
+        <w:t xml:space="preserve">το </w:t>
+      </w:r>
+      <w:r>
+        <w:rPr>
+          <w:lang w:val="en-US"/>
+        </w:rPr>
+        <w:t>default</w:t>
+      </w:r>
+      <w:r>
+        <w:t xml:space="preserve"> </w:t>
+      </w:r>
+      <w:r>
+        <w:rPr>
+          <w:lang w:val="en-US"/>
+        </w:rPr>
+        <w:t>password</w:t>
+      </w:r>
+      <w:r>
+        <w:t xml:space="preserve"> </w:t>
+      </w:r>
+      <w:r>
+        <w:t xml:space="preserve">και ημερομηνία έναρξης καθηκόντων την ημερομηνία εισαγωγής των στοιχείων του. </w:t>
+      </w:r>
+    </w:p>
+    <w:p>
+      <w:pPr>
+        <w:spacing w:after="0"/>
+        <w:rPr>
+          <w:lang w:val="en-US"/>
+        </w:rPr>
+      </w:pPr>
+      <w:r>
         <w:tab/>
       </w:r>
       <w:r>
@@ -8049,60 +8231,1726 @@
       </w:r>
       <w:r>
         <w:t>που πραγματοποίησαν αυτές τις ενέργειες. Τέλος, εμφανίζουμε τα αποτελέσματα σε ένα νέο παράθυρο.</w:t>
+      </w:r>
+    </w:p>
+    <w:p>
+      <w:pPr>
+        <w:spacing w:after="0"/>
+      </w:pPr>
+    </w:p>
+    <w:p>
+      <w:pPr>
+        <w:spacing w:after="0"/>
+      </w:pPr>
+    </w:p>
+    <w:p>
+      <w:pPr>
+        <w:spacing w:after="0"/>
+      </w:pPr>
+      <w:r>
+        <w:t xml:space="preserve">Σημειώσεις: </w:t>
+      </w:r>
+    </w:p>
+    <w:p>
+      <w:pPr>
+        <w:pStyle w:val="a4"/>
+        <w:numPr>
+          <w:ilvl w:val="0"/>
+          <w:numId w:val="2"/>
+        </w:numPr>
+        <w:spacing w:after="0"/>
+      </w:pPr>
+      <w:r>
+        <w:t xml:space="preserve">Περιγράφοντας τις λειτουργίες που υλοποιήσαμε, αναφέρουμε π.χ. δημιουργήσαμε την </w:t>
+      </w:r>
+      <w:r>
+        <w:rPr>
+          <w:lang w:val="en-US"/>
+        </w:rPr>
+        <w:t>X</w:t>
+      </w:r>
+      <w:r>
+        <w:t xml:space="preserve"> </w:t>
+      </w:r>
+      <w:r>
+        <w:t xml:space="preserve">κλάση και ο χρήστης εισάγει/επιλέγει στο παράθυρό που εμφανίζεται… . Η εμφάνιση των παραθύρων γίνεται μέσω μεθόδων σε κάθε κλάση, οι οποίες καλούνται από τα αντικείμενα ή τα στιγμιότυπα των </w:t>
+      </w:r>
+      <w:r>
+        <w:t>κλάσεων που δημιουργούμε κατά απαίτηση, απλά για συντομία παραλείπεται όλο αυτό στην περιγραφή.</w:t>
+      </w:r>
+    </w:p>
+    <w:p>
+      <w:pPr>
+        <w:pStyle w:val="a4"/>
+        <w:numPr>
+          <w:ilvl w:val="0"/>
+          <w:numId w:val="2"/>
+        </w:numPr>
+        <w:spacing w:after="0"/>
+      </w:pPr>
+      <w:r>
+        <w:t xml:space="preserve">Σε μερικά πεδία απαιτείται η συμπλήρωση ημερομηνιών. Η ημερομηνίες δημιουργούνται με τις ίδιες μεθόδους κάθε φορά, μέσω απλών </w:t>
+      </w:r>
+      <w:r>
+        <w:rPr>
+          <w:lang w:val="en-US"/>
+        </w:rPr>
+        <w:t>for</w:t>
+      </w:r>
+      <w:r>
+        <w:t xml:space="preserve"> </w:t>
+      </w:r>
+      <w:r>
+        <w:rPr>
+          <w:lang w:val="en-US"/>
+        </w:rPr>
+        <w:t>loops</w:t>
+      </w:r>
+      <w:r>
+        <w:t xml:space="preserve">, και έχουν τη μορφή </w:t>
+      </w:r>
+      <w:r>
+        <w:rPr>
+          <w:lang w:val="en-US"/>
+        </w:rPr>
+        <w:t>array</w:t>
+      </w:r>
+      <w:r>
+        <w:t>.</w:t>
+      </w:r>
+    </w:p>
+    <w:p>
+      <w:pPr>
+        <w:pStyle w:val="a4"/>
+        <w:numPr>
+          <w:ilvl w:val="0"/>
+          <w:numId w:val="2"/>
+        </w:numPr>
+        <w:spacing w:after="0"/>
+      </w:pPr>
+      <w:r>
+        <w:t xml:space="preserve">Όπου αναφέρουμε ότι εμφανίζουμε τα αποτελέσματα σε νέο παράθυρο, αυτό γίνεται μέσω μίας μεθόδου της κλάσης </w:t>
+      </w:r>
+      <w:proofErr w:type="spellStart"/>
+      <w:r>
+        <w:rPr>
+          <w:lang w:val="en-US"/>
+        </w:rPr>
+        <w:t>ResultScreen</w:t>
+      </w:r>
+      <w:proofErr w:type="spellEnd"/>
+      <w:r>
+        <w:t xml:space="preserve">, </w:t>
+      </w:r>
+      <w:r>
+        <w:t xml:space="preserve">όπου η μέθοδος δέχεται σαν όρισμα τη λίστα αλφαριθμητικών που θέλουμε να εκτυπώσουμε, δημιουργεί ένα νέο παράθυρο και εμφανίζει το περιεχόμενο της λίστας διαπερνόντας την με μία απλή </w:t>
+      </w:r>
+      <w:r>
+        <w:rPr>
+          <w:lang w:val="en-US"/>
+        </w:rPr>
+        <w:t>for</w:t>
+      </w:r>
+      <w:r>
+        <w:t xml:space="preserve"> </w:t>
+      </w:r>
+      <w:r>
+        <w:rPr>
+          <w:lang w:val="en-US"/>
+        </w:rPr>
+        <w:t>loop</w:t>
+      </w:r>
+      <w:r>
+        <w:t>.</w:t>
+      </w:r>
+    </w:p>
+    <w:p>
+      <w:pPr>
+        <w:spacing w:after="0"/>
+        <w:rPr>
+          <w:lang w:val="en-US"/>
+        </w:rPr>
+      </w:pPr>
+    </w:p>
+    <w:p>
+      <w:pPr>
+        <w:spacing w:after="0"/>
+        <w:rPr>
+          <w:lang w:val="en-US"/>
+        </w:rPr>
+      </w:pPr>
+    </w:p>
+    <w:p>
+      <w:pPr>
+        <w:spacing w:after="0"/>
+        <w:rPr>
+          <w:lang w:val="en-US"/>
+        </w:rPr>
+      </w:pPr>
+      <w:r>
+        <w:rPr>
+          <w:lang w:val="en-US"/>
+        </w:rPr>
+        <w:t>3.2.3</w:t>
+      </w:r>
+    </w:p>
+    <w:p>
+      <w:pPr>
+        <w:spacing w:after="0"/>
+      </w:pPr>
+      <w:r>
+        <w:rPr>
+          <w:lang w:val="en-US"/>
+        </w:rPr>
+        <w:tab/>
+      </w:r>
+      <w:r>
+        <w:t xml:space="preserve">Όπως αναφέρουμε και στις παραδοχές, καθώς η </w:t>
+      </w:r>
+      <w:r>
+        <w:rPr>
+          <w:lang w:val="en-US"/>
+        </w:rPr>
+        <w:t>procedure</w:t>
+      </w:r>
+      <w:r>
+        <w:t xml:space="preserve"> </w:t>
+      </w:r>
+      <w:r>
+        <w:t xml:space="preserve">α) τους ερωτήματος 3.1.3.4 δεν ζητείται να χρησιμοποιηθεί στο </w:t>
+      </w:r>
+      <w:r>
+        <w:rPr>
+          <w:lang w:val="en-US"/>
+        </w:rPr>
+        <w:t>GUI</w:t>
+      </w:r>
+      <w:r>
+        <w:t>, την προσθέσαμε σαν επιπλέον λειτουργικότητα. Συγκεκ</w:t>
+      </w:r>
+      <w:r>
+        <w:t xml:space="preserve">ριμένα, δημιουργήσαμε την κλάση </w:t>
+      </w:r>
+      <w:proofErr w:type="spellStart"/>
+      <w:r>
+        <w:rPr>
+          <w:lang w:val="en-US"/>
+        </w:rPr>
+        <w:t>getCustomersByAdvance</w:t>
+      </w:r>
+      <w:proofErr w:type="spellEnd"/>
+      <w:r>
+        <w:t xml:space="preserve">, </w:t>
+      </w:r>
+      <w:r>
+        <w:t xml:space="preserve">στο παράθυρο της οποίας ο χρήστης συμπληρώνει δυο τιμές, το εύρος δηλαδή της προκαταβολής για την αναζήτηση και επιλέγει </w:t>
+      </w:r>
+      <w:r>
+        <w:t>“</w:t>
+      </w:r>
+      <w:r>
+        <w:rPr>
+          <w:lang w:val="en-US"/>
+        </w:rPr>
+        <w:t>Search</w:t>
+      </w:r>
+      <w:r>
+        <w:t>”</w:t>
+      </w:r>
+      <w:r>
+        <w:t xml:space="preserve">. Έπειτα, καλείται μια μέθοδος εντός της ίδιας της κλάσης η οποία καλή την </w:t>
+      </w:r>
+      <w:r>
+        <w:rPr>
+          <w:lang w:val="en-US"/>
+        </w:rPr>
+        <w:t>Procedure</w:t>
+      </w:r>
+      <w:r>
+        <w:t xml:space="preserve"> </w:t>
+      </w:r>
+      <w:r>
+        <w:rPr>
+          <w:lang w:val="en-US"/>
+        </w:rPr>
+        <w:t>get</w:t>
+      </w:r>
+      <w:r>
+        <w:t>_</w:t>
+      </w:r>
+      <w:r>
+        <w:rPr>
+          <w:lang w:val="en-US"/>
+        </w:rPr>
+        <w:t>Res</w:t>
+      </w:r>
+      <w:r>
+        <w:t>_</w:t>
+      </w:r>
+      <w:r>
+        <w:rPr>
+          <w:lang w:val="en-US"/>
+        </w:rPr>
+        <w:t>Offers</w:t>
+      </w:r>
+      <w:r>
+        <w:t>_</w:t>
+      </w:r>
+      <w:r>
+        <w:rPr>
+          <w:lang w:val="en-US"/>
+        </w:rPr>
+        <w:t>Names</w:t>
+      </w:r>
+      <w:r>
+        <w:t>()</w:t>
+      </w:r>
+      <w:r>
+        <w:t xml:space="preserve"> και επιστρέφει τα αποτελέσματα της </w:t>
+      </w:r>
+      <w:r>
+        <w:rPr>
+          <w:lang w:val="en-US"/>
+        </w:rPr>
+        <w:t>procedure</w:t>
+      </w:r>
+      <w:r>
+        <w:t xml:space="preserve"> </w:t>
+      </w:r>
+      <w:r>
+        <w:t>σε μορφή λίστας. Τέλος</w:t>
+      </w:r>
+      <w:r>
+        <w:rPr>
+          <w:lang w:val="en-US"/>
+        </w:rPr>
+        <w:t xml:space="preserve">, </w:t>
+      </w:r>
+      <w:r>
+        <w:t>τα αποτελέσματα εμφανίζονται σε νέο παράθυρο.</w:t>
+      </w:r>
+    </w:p>
+    <w:p>
+      <w:pPr>
+        <w:spacing w:after="0"/>
+      </w:pPr>
+      <w:r>
+        <w:tab/>
+        <w:t xml:space="preserve">Επίσης, προσθέσαμε τη δυνατότητα προβολής του δημοφιλέστερου, μέχρι στιγμής, προορισμού. Αυτό έγινε με τη δημιουργία μίας μεθόδου μέσα στην κλάση </w:t>
+      </w:r>
+      <w:proofErr w:type="spellStart"/>
+      <w:r>
+        <w:rPr>
+          <w:lang w:val="en-US"/>
+        </w:rPr>
+        <w:t>MainAppWindow</w:t>
+      </w:r>
+      <w:proofErr w:type="spellEnd"/>
+      <w:r>
+        <w:t>,</w:t>
+      </w:r>
+      <w:r>
+        <w:t xml:space="preserve"> όπου</w:t>
+      </w:r>
+      <w:r>
+        <w:t xml:space="preserve"> (</w:t>
+      </w:r>
+      <w:r>
+        <w:t>ξεκινάμε από μέσα προς τα έξω):</w:t>
+      </w:r>
+    </w:p>
+    <w:p>
+      <w:pPr>
+        <w:spacing w:after="0"/>
+        <w:rPr>
+          <w:lang w:val="en-US"/>
+        </w:rPr>
+      </w:pPr>
+      <w:r>
+        <w:rPr>
+          <w:lang w:val="en-US"/>
+        </w:rPr>
+        <w:t>(</w:t>
+      </w:r>
+      <w:r>
+        <w:rPr>
+          <w:lang w:val="en-US"/>
+        </w:rPr>
+        <w:t xml:space="preserve">SELECT </w:t>
+      </w:r>
+      <w:proofErr w:type="spellStart"/>
+      <w:r>
+        <w:rPr>
+          <w:lang w:val="en-US"/>
+        </w:rPr>
+        <w:t>t.to_tr_id</w:t>
+      </w:r>
+      <w:proofErr w:type="spellEnd"/>
+      <w:r>
+        <w:rPr>
+          <w:lang w:val="en-US"/>
+        </w:rPr>
+        <w:t xml:space="preserve"> AS </w:t>
+      </w:r>
+      <w:proofErr w:type="spellStart"/>
+      <w:r>
+        <w:rPr>
+          <w:lang w:val="en-US"/>
+        </w:rPr>
+        <w:t>trip</w:t>
+      </w:r>
+      <w:proofErr w:type="gramStart"/>
+      <w:r>
+        <w:rPr>
+          <w:lang w:val="en-US"/>
+        </w:rPr>
+        <w:t>,t.to</w:t>
+      </w:r>
+      <w:proofErr w:type="gramEnd"/>
+      <w:r>
+        <w:rPr>
+          <w:lang w:val="en-US"/>
+        </w:rPr>
+        <w:t>_dst_id</w:t>
+      </w:r>
+      <w:proofErr w:type="spellEnd"/>
+      <w:r>
+        <w:rPr>
+          <w:lang w:val="en-US"/>
+        </w:rPr>
+        <w:t xml:space="preserve"> AS </w:t>
+      </w:r>
+      <w:proofErr w:type="spellStart"/>
+      <w:r>
+        <w:rPr>
+          <w:lang w:val="en-US"/>
+        </w:rPr>
+        <w:t>dest_id,SUM</w:t>
+      </w:r>
+      <w:proofErr w:type="spellEnd"/>
+      <w:r>
+        <w:rPr>
+          <w:lang w:val="en-US"/>
+        </w:rPr>
+        <w:t>(</w:t>
+      </w:r>
+      <w:proofErr w:type="spellStart"/>
+      <w:r>
+        <w:rPr>
+          <w:lang w:val="en-US"/>
+        </w:rPr>
+        <w:t>res.participation</w:t>
+      </w:r>
+      <w:proofErr w:type="spellEnd"/>
+      <w:r>
+        <w:rPr>
+          <w:lang w:val="en-US"/>
+        </w:rPr>
+        <w:t xml:space="preserve">) AS </w:t>
+      </w:r>
+      <w:proofErr w:type="spellStart"/>
+      <w:r>
+        <w:rPr>
+          <w:lang w:val="en-US"/>
+        </w:rPr>
+        <w:t>sum_part</w:t>
+      </w:r>
+      <w:proofErr w:type="spellEnd"/>
+      <w:r>
+        <w:rPr>
+          <w:lang w:val="en-US"/>
+        </w:rPr>
+        <w:t xml:space="preserve"> FROM </w:t>
+      </w:r>
+      <w:proofErr w:type="spellStart"/>
+      <w:r>
+        <w:rPr>
+          <w:lang w:val="en-US"/>
+        </w:rPr>
+        <w:t>travel_to</w:t>
+      </w:r>
+      <w:proofErr w:type="spellEnd"/>
+      <w:r>
+        <w:rPr>
+          <w:lang w:val="en-US"/>
+        </w:rPr>
+        <w:t xml:space="preserve"> t</w:t>
+      </w:r>
+    </w:p>
+    <w:p>
+      <w:pPr>
+        <w:spacing w:after="0"/>
+        <w:rPr>
+          <w:lang w:val="en-US"/>
+        </w:rPr>
+      </w:pPr>
+      <w:r>
+        <w:rPr>
+          <w:lang w:val="en-US"/>
+        </w:rPr>
+        <w:t xml:space="preserve">LEFT JOIN (SELECT </w:t>
+      </w:r>
+      <w:proofErr w:type="spellStart"/>
+      <w:r>
+        <w:rPr>
+          <w:lang w:val="en-US"/>
+        </w:rPr>
+        <w:t>res_tr_id</w:t>
+      </w:r>
+      <w:proofErr w:type="gramStart"/>
+      <w:r>
+        <w:rPr>
+          <w:lang w:val="en-US"/>
+        </w:rPr>
+        <w:t>,COUNT</w:t>
+      </w:r>
+      <w:proofErr w:type="spellEnd"/>
+      <w:proofErr w:type="gramEnd"/>
+      <w:r>
+        <w:rPr>
+          <w:lang w:val="en-US"/>
+        </w:rPr>
+        <w:t xml:space="preserve">(*) AS participation FROM reservation GROUP BY </w:t>
+      </w:r>
+      <w:proofErr w:type="spellStart"/>
+      <w:r>
+        <w:rPr>
+          <w:lang w:val="en-US"/>
+        </w:rPr>
+        <w:t>res_tr_id</w:t>
+      </w:r>
+      <w:proofErr w:type="spellEnd"/>
+      <w:r>
+        <w:rPr>
+          <w:lang w:val="en-US"/>
+        </w:rPr>
+        <w:t>)</w:t>
+      </w:r>
+    </w:p>
+    <w:p>
+      <w:pPr>
+        <w:spacing w:after="0"/>
+        <w:rPr>
+          <w:lang w:val="en-US"/>
+        </w:rPr>
+      </w:pPr>
+      <w:r>
+        <w:rPr>
+          <w:lang w:val="en-US"/>
+        </w:rPr>
+        <w:t xml:space="preserve">AS res ON </w:t>
+      </w:r>
+      <w:proofErr w:type="spellStart"/>
+      <w:r>
+        <w:rPr>
+          <w:lang w:val="en-US"/>
+        </w:rPr>
+        <w:t>res.res_tr_id</w:t>
+      </w:r>
+      <w:proofErr w:type="spellEnd"/>
+      <w:r>
+        <w:rPr>
+          <w:lang w:val="en-US"/>
+        </w:rPr>
+        <w:t>=</w:t>
+      </w:r>
+      <w:proofErr w:type="spellStart"/>
+      <w:r>
+        <w:rPr>
+          <w:lang w:val="en-US"/>
+        </w:rPr>
+        <w:t>t.to_tr_id</w:t>
+      </w:r>
+      <w:proofErr w:type="spellEnd"/>
+    </w:p>
+    <w:p>
+      <w:pPr>
+        <w:spacing w:after="0"/>
+      </w:pPr>
+      <w:r>
+        <w:rPr>
+          <w:lang w:val="en-US"/>
+        </w:rPr>
+        <w:t>GROUP</w:t>
+      </w:r>
+      <w:r>
+        <w:t xml:space="preserve"> </w:t>
+      </w:r>
+      <w:r>
+        <w:rPr>
+          <w:lang w:val="en-US"/>
+        </w:rPr>
+        <w:t>BY</w:t>
+      </w:r>
+      <w:r>
+        <w:t xml:space="preserve"> </w:t>
+      </w:r>
+      <w:r>
+        <w:rPr>
+          <w:lang w:val="en-US"/>
+        </w:rPr>
+        <w:t>t</w:t>
+      </w:r>
+      <w:r>
+        <w:t>.</w:t>
+      </w:r>
+      <w:r>
+        <w:rPr>
+          <w:lang w:val="en-US"/>
+        </w:rPr>
+        <w:t>to</w:t>
+      </w:r>
+      <w:r>
+        <w:t>_</w:t>
+      </w:r>
+      <w:proofErr w:type="spellStart"/>
+      <w:r>
+        <w:rPr>
+          <w:lang w:val="en-US"/>
+        </w:rPr>
+        <w:t>dst</w:t>
+      </w:r>
+      <w:proofErr w:type="spellEnd"/>
+      <w:r>
+        <w:t>_</w:t>
+      </w:r>
+      <w:r>
+        <w:rPr>
+          <w:lang w:val="en-US"/>
+        </w:rPr>
+        <w:t>id</w:t>
+      </w:r>
+      <w:proofErr w:type="gramStart"/>
+      <w:r>
+        <w:t>) :</w:t>
+      </w:r>
+      <w:proofErr w:type="gramEnd"/>
+      <w:r>
+        <w:t xml:space="preserve"> </w:t>
+      </w:r>
+      <w:r>
+        <w:t>με</w:t>
+      </w:r>
+      <w:r>
+        <w:t xml:space="preserve"> </w:t>
+      </w:r>
+      <w:r>
+        <w:t>εσωτερικό το</w:t>
+      </w:r>
+      <w:r>
+        <w:t xml:space="preserve"> </w:t>
+      </w:r>
+      <w:r>
+        <w:rPr>
+          <w:lang w:val="en-US"/>
+        </w:rPr>
+        <w:t>sub</w:t>
+      </w:r>
+      <w:r>
+        <w:t>-</w:t>
+      </w:r>
+      <w:r>
+        <w:rPr>
+          <w:lang w:val="en-US"/>
+        </w:rPr>
+        <w:t>query</w:t>
+      </w:r>
+      <w:r>
+        <w:t xml:space="preserve"> </w:t>
+      </w:r>
+      <w:r>
+        <w:t xml:space="preserve">παίρνουμε το σύνολο των κρατήσεων ανά ταξίδι και με το </w:t>
+      </w:r>
+      <w:r>
+        <w:t>“</w:t>
+      </w:r>
+      <w:r>
+        <w:rPr>
+          <w:lang w:val="en-US"/>
+        </w:rPr>
+        <w:t>LEFT</w:t>
+      </w:r>
+      <w:r>
+        <w:t xml:space="preserve"> </w:t>
+      </w:r>
+      <w:r>
+        <w:rPr>
+          <w:lang w:val="en-US"/>
+        </w:rPr>
+        <w:t>JOIN</w:t>
+      </w:r>
+      <w:r>
+        <w:t xml:space="preserve">” </w:t>
+      </w:r>
+      <w:r>
+        <w:t xml:space="preserve">του εξωτερικού </w:t>
+      </w:r>
+      <w:r>
+        <w:rPr>
+          <w:lang w:val="en-US"/>
+        </w:rPr>
+        <w:t>sub</w:t>
+      </w:r>
+      <w:r>
+        <w:t>-</w:t>
+      </w:r>
+      <w:r>
+        <w:rPr>
+          <w:lang w:val="en-US"/>
+        </w:rPr>
+        <w:t>query</w:t>
+      </w:r>
+      <w:r>
+        <w:t xml:space="preserve"> </w:t>
+      </w:r>
+      <w:r>
+        <w:t>με το εσωτερικό και</w:t>
+      </w:r>
+      <w:r>
+        <w:t xml:space="preserve"> </w:t>
+      </w:r>
+      <w:r>
+        <w:t xml:space="preserve">την </w:t>
+      </w:r>
+      <w:r>
+        <w:t>“</w:t>
+      </w:r>
+      <w:r>
+        <w:rPr>
+          <w:lang w:val="en-US"/>
+        </w:rPr>
+        <w:t>GROUP</w:t>
+      </w:r>
+      <w:r>
+        <w:t xml:space="preserve"> </w:t>
+      </w:r>
+      <w:r>
+        <w:rPr>
+          <w:lang w:val="en-US"/>
+        </w:rPr>
+        <w:t>BY</w:t>
+      </w:r>
+      <w:r>
+        <w:t xml:space="preserve">” </w:t>
+      </w:r>
+      <w:r>
+        <w:t>παίρνουμε το σύνολο των κρατήσεων ανά προορισμό.</w:t>
+      </w:r>
+    </w:p>
+    <w:p>
+      <w:pPr>
+        <w:spacing w:after="0"/>
+      </w:pPr>
+    </w:p>
+    <w:p>
+      <w:pPr>
+        <w:spacing w:after="0"/>
+        <w:rPr>
+          <w:lang w:val="en-US"/>
+        </w:rPr>
+      </w:pPr>
+      <w:r>
+        <w:rPr>
+          <w:lang w:val="en-US"/>
+        </w:rPr>
+        <w:t xml:space="preserve">(SELECT </w:t>
+      </w:r>
+      <w:proofErr w:type="spellStart"/>
+      <w:r>
+        <w:rPr>
+          <w:lang w:val="en-US"/>
+        </w:rPr>
+        <w:t>k.dest_id</w:t>
+      </w:r>
+      <w:proofErr w:type="spellEnd"/>
+      <w:r>
+        <w:rPr>
+          <w:lang w:val="en-US"/>
+        </w:rPr>
+        <w:t xml:space="preserve"> AS </w:t>
+      </w:r>
+      <w:proofErr w:type="spellStart"/>
+      <w:r>
+        <w:rPr>
+          <w:lang w:val="en-US"/>
+        </w:rPr>
+        <w:t>destination</w:t>
+      </w:r>
+      <w:proofErr w:type="gramStart"/>
+      <w:r>
+        <w:rPr>
+          <w:lang w:val="en-US"/>
+        </w:rPr>
+        <w:t>,k.sum</w:t>
+      </w:r>
+      <w:proofErr w:type="gramEnd"/>
+      <w:r>
+        <w:rPr>
+          <w:lang w:val="en-US"/>
+        </w:rPr>
+        <w:t>_part</w:t>
+      </w:r>
+      <w:proofErr w:type="spellEnd"/>
+      <w:r>
+        <w:rPr>
+          <w:lang w:val="en-US"/>
+        </w:rPr>
+        <w:t xml:space="preserve"> AS booked FROM trip </w:t>
+      </w:r>
+      <w:proofErr w:type="spellStart"/>
+      <w:r>
+        <w:rPr>
+          <w:lang w:val="en-US"/>
+        </w:rPr>
+        <w:t>tr</w:t>
+      </w:r>
+      <w:proofErr w:type="spellEnd"/>
+      <w:r>
+        <w:rPr>
+          <w:lang w:val="en-US"/>
+        </w:rPr>
+        <w:t xml:space="preserve"> INNER JOIN </w:t>
+      </w:r>
+    </w:p>
+    <w:p>
+      <w:pPr>
+        <w:spacing w:after="0"/>
+        <w:rPr>
+          <w:lang w:val="en-US"/>
+        </w:rPr>
+      </w:pPr>
+      <w:r>
+        <w:rPr>
+          <w:lang w:val="en-US"/>
+        </w:rPr>
+        <w:t xml:space="preserve">(SELECT </w:t>
+      </w:r>
+      <w:proofErr w:type="spellStart"/>
+      <w:r>
+        <w:rPr>
+          <w:lang w:val="en-US"/>
+        </w:rPr>
+        <w:t>t.to_tr_id</w:t>
+      </w:r>
+      <w:proofErr w:type="spellEnd"/>
+      <w:r>
+        <w:rPr>
+          <w:lang w:val="en-US"/>
+        </w:rPr>
+        <w:t xml:space="preserve"> AS </w:t>
+      </w:r>
+      <w:proofErr w:type="spellStart"/>
+      <w:r>
+        <w:rPr>
+          <w:lang w:val="en-US"/>
+        </w:rPr>
+        <w:t>trip</w:t>
+      </w:r>
+      <w:proofErr w:type="gramStart"/>
+      <w:r>
+        <w:rPr>
+          <w:lang w:val="en-US"/>
+        </w:rPr>
+        <w:t>,t.to</w:t>
+      </w:r>
+      <w:proofErr w:type="gramEnd"/>
+      <w:r>
+        <w:rPr>
+          <w:lang w:val="en-US"/>
+        </w:rPr>
+        <w:t>_dst_id</w:t>
+      </w:r>
+      <w:proofErr w:type="spellEnd"/>
+      <w:r>
+        <w:rPr>
+          <w:lang w:val="en-US"/>
+        </w:rPr>
+        <w:t xml:space="preserve"> AS </w:t>
+      </w:r>
+      <w:proofErr w:type="spellStart"/>
+      <w:r>
+        <w:rPr>
+          <w:lang w:val="en-US"/>
+        </w:rPr>
+        <w:t>dest_id,SUM</w:t>
+      </w:r>
+      <w:proofErr w:type="spellEnd"/>
+      <w:r>
+        <w:rPr>
+          <w:lang w:val="en-US"/>
+        </w:rPr>
+        <w:t>(</w:t>
+      </w:r>
+      <w:proofErr w:type="spellStart"/>
+      <w:r>
+        <w:rPr>
+          <w:lang w:val="en-US"/>
+        </w:rPr>
+        <w:t>res.participation</w:t>
+      </w:r>
+      <w:proofErr w:type="spellEnd"/>
+      <w:r>
+        <w:rPr>
+          <w:lang w:val="en-US"/>
+        </w:rPr>
+        <w:t xml:space="preserve">) AS </w:t>
+      </w:r>
+      <w:proofErr w:type="spellStart"/>
+      <w:r>
+        <w:rPr>
+          <w:lang w:val="en-US"/>
+        </w:rPr>
+        <w:t>sum_part</w:t>
+      </w:r>
+      <w:proofErr w:type="spellEnd"/>
+      <w:r>
+        <w:rPr>
+          <w:lang w:val="en-US"/>
+        </w:rPr>
+        <w:t xml:space="preserve"> FROM </w:t>
+      </w:r>
+      <w:proofErr w:type="spellStart"/>
+      <w:r>
+        <w:rPr>
+          <w:lang w:val="en-US"/>
+        </w:rPr>
+        <w:t>travel_to</w:t>
+      </w:r>
+      <w:proofErr w:type="spellEnd"/>
+      <w:r>
+        <w:rPr>
+          <w:lang w:val="en-US"/>
+        </w:rPr>
+        <w:t xml:space="preserve"> t</w:t>
+      </w:r>
+    </w:p>
+    <w:p>
+      <w:pPr>
+        <w:spacing w:after="0"/>
+        <w:rPr>
+          <w:lang w:val="en-US"/>
+        </w:rPr>
+      </w:pPr>
+      <w:r>
+        <w:rPr>
+          <w:lang w:val="en-US"/>
+        </w:rPr>
+        <w:t xml:space="preserve">LEFT JOIN (SELECT </w:t>
+      </w:r>
+      <w:proofErr w:type="spellStart"/>
+      <w:r>
+        <w:rPr>
+          <w:lang w:val="en-US"/>
+        </w:rPr>
+        <w:t>res_tr_id</w:t>
+      </w:r>
+      <w:proofErr w:type="gramStart"/>
+      <w:r>
+        <w:rPr>
+          <w:lang w:val="en-US"/>
+        </w:rPr>
+        <w:t>,COUNT</w:t>
+      </w:r>
+      <w:proofErr w:type="spellEnd"/>
+      <w:proofErr w:type="gramEnd"/>
+      <w:r>
+        <w:rPr>
+          <w:lang w:val="en-US"/>
+        </w:rPr>
+        <w:t xml:space="preserve">(*) AS participation FROM reservation GROUP BY </w:t>
+      </w:r>
+      <w:proofErr w:type="spellStart"/>
+      <w:r>
+        <w:rPr>
+          <w:lang w:val="en-US"/>
+        </w:rPr>
+        <w:t>res_tr_id</w:t>
+      </w:r>
+      <w:proofErr w:type="spellEnd"/>
+      <w:r>
+        <w:rPr>
+          <w:lang w:val="en-US"/>
+        </w:rPr>
+        <w:t>)</w:t>
+      </w:r>
+    </w:p>
+    <w:p>
+      <w:pPr>
+        <w:spacing w:after="0"/>
+        <w:rPr>
+          <w:lang w:val="en-US"/>
+        </w:rPr>
+      </w:pPr>
+      <w:r>
+        <w:rPr>
+          <w:lang w:val="en-US"/>
+        </w:rPr>
+        <w:t xml:space="preserve">AS res ON </w:t>
+      </w:r>
+      <w:proofErr w:type="spellStart"/>
+      <w:r>
+        <w:rPr>
+          <w:lang w:val="en-US"/>
+        </w:rPr>
+        <w:t>res.res_tr_id</w:t>
+      </w:r>
+      <w:proofErr w:type="spellEnd"/>
+      <w:r>
+        <w:rPr>
+          <w:lang w:val="en-US"/>
+        </w:rPr>
+        <w:t>=</w:t>
+      </w:r>
+      <w:proofErr w:type="spellStart"/>
+      <w:r>
+        <w:rPr>
+          <w:lang w:val="en-US"/>
+        </w:rPr>
+        <w:t>t.to_tr_id</w:t>
+      </w:r>
+      <w:proofErr w:type="spellEnd"/>
+    </w:p>
+    <w:p>
+      <w:pPr>
+        <w:spacing w:after="0"/>
+      </w:pPr>
+      <w:r>
+        <w:rPr>
+          <w:lang w:val="en-US"/>
+        </w:rPr>
+        <w:t xml:space="preserve">GROUP BY </w:t>
+      </w:r>
+      <w:proofErr w:type="spellStart"/>
+      <w:r>
+        <w:rPr>
+          <w:lang w:val="en-US"/>
+        </w:rPr>
+        <w:t>t.to_dst_id</w:t>
+      </w:r>
+      <w:proofErr w:type="spellEnd"/>
+      <w:r>
+        <w:rPr>
+          <w:lang w:val="en-US"/>
+        </w:rPr>
+        <w:t xml:space="preserve">) k ON </w:t>
+      </w:r>
+      <w:proofErr w:type="spellStart"/>
+      <w:r>
+        <w:rPr>
+          <w:lang w:val="en-US"/>
+        </w:rPr>
+        <w:t>tr.tr_id</w:t>
+      </w:r>
+      <w:proofErr w:type="spellEnd"/>
+      <w:r>
+        <w:rPr>
+          <w:lang w:val="en-US"/>
+        </w:rPr>
+        <w:t>=</w:t>
+      </w:r>
+      <w:proofErr w:type="spellStart"/>
+      <w:r>
+        <w:rPr>
+          <w:lang w:val="en-US"/>
+        </w:rPr>
+        <w:t>k.trip</w:t>
+      </w:r>
+      <w:proofErr w:type="spellEnd"/>
+      <w:r>
+        <w:rPr>
+          <w:lang w:val="en-US"/>
+        </w:rPr>
+        <w:t xml:space="preserve"> WHERE </w:t>
+      </w:r>
+      <w:proofErr w:type="spellStart"/>
+      <w:r>
+        <w:rPr>
+          <w:lang w:val="en-US"/>
+        </w:rPr>
+        <w:t>tr.tr_return</w:t>
+      </w:r>
+      <w:proofErr w:type="spellEnd"/>
+      <w:r>
+        <w:rPr>
+          <w:lang w:val="en-US"/>
+        </w:rPr>
+        <w:t>&lt;</w:t>
+      </w:r>
+      <w:proofErr w:type="gramStart"/>
+      <w:r>
+        <w:rPr>
+          <w:lang w:val="en-US"/>
+        </w:rPr>
+        <w:t>NOW(</w:t>
+      </w:r>
+      <w:proofErr w:type="gramEnd"/>
+      <w:r>
+        <w:rPr>
+          <w:lang w:val="en-US"/>
+        </w:rPr>
+        <w:t>)) AS trips</w:t>
+      </w:r>
+      <w:r>
+        <w:rPr>
+          <w:lang w:val="en-US"/>
+        </w:rPr>
+        <w:t xml:space="preserve"> : </w:t>
+      </w:r>
+      <w:r>
+        <w:t>παίρνουμε</w:t>
+      </w:r>
+      <w:r>
+        <w:rPr>
+          <w:lang w:val="en-US"/>
+        </w:rPr>
+        <w:t xml:space="preserve"> </w:t>
+      </w:r>
+      <w:r>
+        <w:t>τους</w:t>
+      </w:r>
+      <w:r>
+        <w:rPr>
+          <w:lang w:val="en-US"/>
+        </w:rPr>
+        <w:t xml:space="preserve"> </w:t>
+      </w:r>
+      <w:r>
+        <w:t>προορισμούς</w:t>
+      </w:r>
+      <w:r>
+        <w:rPr>
+          <w:lang w:val="en-US"/>
+        </w:rPr>
+        <w:t xml:space="preserve"> </w:t>
+      </w:r>
+      <w:r>
+        <w:t>και</w:t>
+      </w:r>
+      <w:r>
+        <w:rPr>
+          <w:lang w:val="en-US"/>
+        </w:rPr>
+        <w:t xml:space="preserve"> </w:t>
+      </w:r>
+      <w:r>
+        <w:t>τους</w:t>
+      </w:r>
+      <w:r>
+        <w:rPr>
+          <w:lang w:val="en-US"/>
+        </w:rPr>
+        <w:t xml:space="preserve"> </w:t>
+      </w:r>
+      <w:r>
+        <w:t>επισκέπτες</w:t>
+      </w:r>
+      <w:r>
+        <w:rPr>
+          <w:lang w:val="en-US"/>
+        </w:rPr>
+        <w:t xml:space="preserve"> </w:t>
+      </w:r>
+      <w:r>
+        <w:t>του</w:t>
+      </w:r>
+      <w:r>
+        <w:rPr>
+          <w:lang w:val="en-US"/>
+        </w:rPr>
+        <w:t xml:space="preserve"> </w:t>
+      </w:r>
+      <w:r>
+        <w:t>από</w:t>
+      </w:r>
+      <w:r>
+        <w:rPr>
+          <w:lang w:val="en-US"/>
+        </w:rPr>
+        <w:t xml:space="preserve"> </w:t>
+      </w:r>
+      <w:r>
+        <w:t>τα</w:t>
+      </w:r>
+      <w:r>
+        <w:rPr>
+          <w:lang w:val="en-US"/>
+        </w:rPr>
+        <w:t xml:space="preserve"> </w:t>
+      </w:r>
+      <w:r>
+        <w:t>ταξίδια</w:t>
+      </w:r>
+      <w:r>
+        <w:rPr>
+          <w:lang w:val="en-US"/>
+        </w:rPr>
+        <w:t xml:space="preserve"> </w:t>
+      </w:r>
+      <w:r>
+        <w:t>που</w:t>
+      </w:r>
+      <w:r>
+        <w:rPr>
+          <w:lang w:val="en-US"/>
+        </w:rPr>
+        <w:t xml:space="preserve"> </w:t>
+      </w:r>
+      <w:r>
+        <w:t>έχουν</w:t>
+      </w:r>
+      <w:r>
+        <w:rPr>
+          <w:lang w:val="en-US"/>
+        </w:rPr>
+        <w:t xml:space="preserve"> </w:t>
+      </w:r>
+      <w:r>
+        <w:t>γίνει</w:t>
+      </w:r>
+      <w:r>
+        <w:rPr>
+          <w:lang w:val="en-US"/>
+        </w:rPr>
+        <w:t xml:space="preserve"> “WHERE </w:t>
+      </w:r>
+      <w:proofErr w:type="spellStart"/>
+      <w:r>
+        <w:rPr>
+          <w:lang w:val="en-US"/>
+        </w:rPr>
+        <w:t>tr.tr_return</w:t>
+      </w:r>
+      <w:proofErr w:type="spellEnd"/>
+      <w:r>
+        <w:rPr>
+          <w:lang w:val="en-US"/>
+        </w:rPr>
+        <w:t>&lt;NOW()”</w:t>
+      </w:r>
+      <w:r>
+        <w:rPr>
+          <w:lang w:val="en-US"/>
+        </w:rPr>
+        <w:t xml:space="preserve"> </w:t>
+      </w:r>
+    </w:p>
+    <w:p>
+      <w:pPr>
+        <w:spacing w:after="0"/>
+      </w:pPr>
+    </w:p>
+    <w:p>
+      <w:pPr>
+        <w:spacing w:after="0"/>
+        <w:rPr>
+          <w:lang w:val="en-US"/>
+        </w:rPr>
+      </w:pPr>
+      <w:r>
+        <w:rPr>
+          <w:lang w:val="en-US"/>
+        </w:rPr>
+        <w:t xml:space="preserve">SELECT </w:t>
+      </w:r>
+      <w:proofErr w:type="spellStart"/>
+      <w:r>
+        <w:rPr>
+          <w:lang w:val="en-US"/>
+        </w:rPr>
+        <w:t>d.dst_id</w:t>
+      </w:r>
+      <w:proofErr w:type="gramStart"/>
+      <w:r>
+        <w:rPr>
+          <w:lang w:val="en-US"/>
+        </w:rPr>
+        <w:t>,d.dst</w:t>
+      </w:r>
+      <w:proofErr w:type="gramEnd"/>
+      <w:r>
+        <w:rPr>
+          <w:lang w:val="en-US"/>
+        </w:rPr>
+        <w:t>_name,trips.booked</w:t>
+      </w:r>
+      <w:proofErr w:type="spellEnd"/>
+      <w:r>
+        <w:rPr>
+          <w:lang w:val="en-US"/>
+        </w:rPr>
+        <w:t xml:space="preserve"> FROM destination d INNER JOIN</w:t>
+      </w:r>
+    </w:p>
+    <w:p>
+      <w:pPr>
+        <w:spacing w:after="0"/>
+        <w:rPr>
+          <w:lang w:val="en-US"/>
+        </w:rPr>
+      </w:pPr>
+      <w:r>
+        <w:rPr>
+          <w:lang w:val="en-US"/>
+        </w:rPr>
+        <w:t xml:space="preserve">(SELECT </w:t>
+      </w:r>
+      <w:proofErr w:type="spellStart"/>
+      <w:r>
+        <w:rPr>
+          <w:lang w:val="en-US"/>
+        </w:rPr>
+        <w:t>k.dest_id</w:t>
+      </w:r>
+      <w:proofErr w:type="spellEnd"/>
+      <w:r>
+        <w:rPr>
+          <w:lang w:val="en-US"/>
+        </w:rPr>
+        <w:t xml:space="preserve"> AS </w:t>
+      </w:r>
+      <w:proofErr w:type="spellStart"/>
+      <w:r>
+        <w:rPr>
+          <w:lang w:val="en-US"/>
+        </w:rPr>
+        <w:t>destination</w:t>
+      </w:r>
+      <w:proofErr w:type="gramStart"/>
+      <w:r>
+        <w:rPr>
+          <w:lang w:val="en-US"/>
+        </w:rPr>
+        <w:t>,k.sum</w:t>
+      </w:r>
+      <w:proofErr w:type="gramEnd"/>
+      <w:r>
+        <w:rPr>
+          <w:lang w:val="en-US"/>
+        </w:rPr>
+        <w:t>_part</w:t>
+      </w:r>
+      <w:proofErr w:type="spellEnd"/>
+      <w:r>
+        <w:rPr>
+          <w:lang w:val="en-US"/>
+        </w:rPr>
+        <w:t xml:space="preserve"> AS booked FROM trip </w:t>
+      </w:r>
+      <w:proofErr w:type="spellStart"/>
+      <w:r>
+        <w:rPr>
+          <w:lang w:val="en-US"/>
+        </w:rPr>
+        <w:t>tr</w:t>
+      </w:r>
+      <w:proofErr w:type="spellEnd"/>
+      <w:r>
+        <w:rPr>
+          <w:lang w:val="en-US"/>
+        </w:rPr>
+        <w:t xml:space="preserve"> INNER JOIN </w:t>
+      </w:r>
+    </w:p>
+    <w:p>
+      <w:pPr>
+        <w:spacing w:after="0"/>
+        <w:rPr>
+          <w:lang w:val="en-US"/>
+        </w:rPr>
+      </w:pPr>
+      <w:r>
+        <w:rPr>
+          <w:lang w:val="en-US"/>
+        </w:rPr>
+        <w:t xml:space="preserve">(SELECT </w:t>
+      </w:r>
+      <w:proofErr w:type="spellStart"/>
+      <w:r>
+        <w:rPr>
+          <w:lang w:val="en-US"/>
+        </w:rPr>
+        <w:t>t.to_tr_id</w:t>
+      </w:r>
+      <w:proofErr w:type="spellEnd"/>
+      <w:r>
+        <w:rPr>
+          <w:lang w:val="en-US"/>
+        </w:rPr>
+        <w:t xml:space="preserve"> AS </w:t>
+      </w:r>
+      <w:proofErr w:type="spellStart"/>
+      <w:r>
+        <w:rPr>
+          <w:lang w:val="en-US"/>
+        </w:rPr>
+        <w:t>trip</w:t>
+      </w:r>
+      <w:proofErr w:type="gramStart"/>
+      <w:r>
+        <w:rPr>
+          <w:lang w:val="en-US"/>
+        </w:rPr>
+        <w:t>,t.to</w:t>
+      </w:r>
+      <w:proofErr w:type="gramEnd"/>
+      <w:r>
+        <w:rPr>
+          <w:lang w:val="en-US"/>
+        </w:rPr>
+        <w:t>_dst_id</w:t>
+      </w:r>
+      <w:proofErr w:type="spellEnd"/>
+      <w:r>
+        <w:rPr>
+          <w:lang w:val="en-US"/>
+        </w:rPr>
+        <w:t xml:space="preserve"> AS </w:t>
+      </w:r>
+      <w:proofErr w:type="spellStart"/>
+      <w:r>
+        <w:rPr>
+          <w:lang w:val="en-US"/>
+        </w:rPr>
+        <w:t>dest_id,SUM</w:t>
+      </w:r>
+      <w:proofErr w:type="spellEnd"/>
+      <w:r>
+        <w:rPr>
+          <w:lang w:val="en-US"/>
+        </w:rPr>
+        <w:t>(</w:t>
+      </w:r>
+      <w:proofErr w:type="spellStart"/>
+      <w:r>
+        <w:rPr>
+          <w:lang w:val="en-US"/>
+        </w:rPr>
+        <w:t>res.participation</w:t>
+      </w:r>
+      <w:proofErr w:type="spellEnd"/>
+      <w:r>
+        <w:rPr>
+          <w:lang w:val="en-US"/>
+        </w:rPr>
+        <w:t xml:space="preserve">) AS </w:t>
+      </w:r>
+      <w:proofErr w:type="spellStart"/>
+      <w:r>
+        <w:rPr>
+          <w:lang w:val="en-US"/>
+        </w:rPr>
+        <w:t>sum_part</w:t>
+      </w:r>
+      <w:proofErr w:type="spellEnd"/>
+      <w:r>
+        <w:rPr>
+          <w:lang w:val="en-US"/>
+        </w:rPr>
+        <w:t xml:space="preserve"> FROM </w:t>
+      </w:r>
+      <w:proofErr w:type="spellStart"/>
+      <w:r>
+        <w:rPr>
+          <w:lang w:val="en-US"/>
+        </w:rPr>
+        <w:t>travel_to</w:t>
+      </w:r>
+      <w:proofErr w:type="spellEnd"/>
+      <w:r>
+        <w:rPr>
+          <w:lang w:val="en-US"/>
+        </w:rPr>
+        <w:t xml:space="preserve"> t</w:t>
+      </w:r>
+    </w:p>
+    <w:p>
+      <w:pPr>
+        <w:spacing w:after="0"/>
+        <w:rPr>
+          <w:lang w:val="en-US"/>
+        </w:rPr>
+      </w:pPr>
+      <w:r>
+        <w:rPr>
+          <w:lang w:val="en-US"/>
+        </w:rPr>
+        <w:t xml:space="preserve">LEFT JOIN (SELECT </w:t>
+      </w:r>
+      <w:proofErr w:type="spellStart"/>
+      <w:r>
+        <w:rPr>
+          <w:lang w:val="en-US"/>
+        </w:rPr>
+        <w:t>res_tr_id</w:t>
+      </w:r>
+      <w:proofErr w:type="gramStart"/>
+      <w:r>
+        <w:rPr>
+          <w:lang w:val="en-US"/>
+        </w:rPr>
+        <w:t>,COUNT</w:t>
+      </w:r>
+      <w:proofErr w:type="spellEnd"/>
+      <w:proofErr w:type="gramEnd"/>
+      <w:r>
+        <w:rPr>
+          <w:lang w:val="en-US"/>
+        </w:rPr>
+        <w:t>(*) AS participation FROM</w:t>
       </w:r>
       <w:bookmarkStart w:id="0" w:name="_GoBack"/>
       <w:bookmarkEnd w:id="0"/>
-    </w:p>
-    <w:p>
-      <w:pPr>
-        <w:spacing w:after="0"/>
-      </w:pPr>
-    </w:p>
-    <w:p>
-      <w:pPr>
-        <w:spacing w:after="0"/>
-      </w:pPr>
-    </w:p>
-    <w:p>
-      <w:pPr>
-        <w:spacing w:after="0"/>
-      </w:pPr>
-      <w:r>
-        <w:t>Σημειώσεις: Να αναφέρουμε πως δημιουργούμε τα</w:t>
-      </w:r>
-      <w:r>
-        <w:t xml:space="preserve"> </w:t>
-      </w:r>
-      <w:r>
-        <w:rPr>
-          <w:lang w:val="en-US"/>
-        </w:rPr>
-        <w:t>dropdown</w:t>
-      </w:r>
-      <w:r>
-        <w:t xml:space="preserve"> </w:t>
-      </w:r>
-      <w:r>
-        <w:t>για τις ημερομηνίες</w:t>
-      </w:r>
-    </w:p>
-    <w:p>
-      <w:pPr>
-        <w:spacing w:after="0"/>
-      </w:pPr>
-      <w:r>
-        <w:t xml:space="preserve">Να αναφέρουμε ότι εμφανίζουμε τις πληροφορίες μέσω της κλάσης </w:t>
-      </w:r>
-      <w:proofErr w:type="spellStart"/>
-      <w:r>
-        <w:rPr>
-          <w:lang w:val="en-US"/>
-        </w:rPr>
-        <w:t>showInfo</w:t>
-      </w:r>
-      <w:proofErr w:type="spellEnd"/>
+      <w:r>
+        <w:rPr>
+          <w:lang w:val="en-US"/>
+        </w:rPr>
+        <w:t xml:space="preserve"> reservation GROUP BY </w:t>
+      </w:r>
+      <w:proofErr w:type="spellStart"/>
+      <w:r>
+        <w:rPr>
+          <w:lang w:val="en-US"/>
+        </w:rPr>
+        <w:t>res_tr_id</w:t>
+      </w:r>
+      <w:proofErr w:type="spellEnd"/>
+      <w:r>
+        <w:rPr>
+          <w:lang w:val="en-US"/>
+        </w:rPr>
+        <w:t>)</w:t>
+      </w:r>
+    </w:p>
+    <w:p>
+      <w:pPr>
+        <w:spacing w:after="0"/>
+        <w:rPr>
+          <w:lang w:val="en-US"/>
+        </w:rPr>
+      </w:pPr>
+      <w:r>
+        <w:rPr>
+          <w:lang w:val="en-US"/>
+        </w:rPr>
+        <w:t xml:space="preserve">AS res ON </w:t>
+      </w:r>
+      <w:proofErr w:type="spellStart"/>
+      <w:r>
+        <w:rPr>
+          <w:lang w:val="en-US"/>
+        </w:rPr>
+        <w:t>res.res_tr_id</w:t>
+      </w:r>
+      <w:proofErr w:type="spellEnd"/>
+      <w:r>
+        <w:rPr>
+          <w:lang w:val="en-US"/>
+        </w:rPr>
+        <w:t>=</w:t>
+      </w:r>
+      <w:proofErr w:type="spellStart"/>
+      <w:r>
+        <w:rPr>
+          <w:lang w:val="en-US"/>
+        </w:rPr>
+        <w:t>t.to_tr_id</w:t>
+      </w:r>
+      <w:proofErr w:type="spellEnd"/>
+    </w:p>
+    <w:p>
+      <w:pPr>
+        <w:spacing w:after="0"/>
+        <w:rPr>
+          <w:lang w:val="en-US"/>
+        </w:rPr>
+      </w:pPr>
+      <w:r>
+        <w:rPr>
+          <w:lang w:val="en-US"/>
+        </w:rPr>
+        <w:t xml:space="preserve">GROUP BY </w:t>
+      </w:r>
+      <w:proofErr w:type="spellStart"/>
+      <w:r>
+        <w:rPr>
+          <w:lang w:val="en-US"/>
+        </w:rPr>
+        <w:t>t.to_dst_id</w:t>
+      </w:r>
+      <w:proofErr w:type="spellEnd"/>
+      <w:r>
+        <w:rPr>
+          <w:lang w:val="en-US"/>
+        </w:rPr>
+        <w:t xml:space="preserve">) k ON </w:t>
+      </w:r>
+      <w:proofErr w:type="spellStart"/>
+      <w:r>
+        <w:rPr>
+          <w:lang w:val="en-US"/>
+        </w:rPr>
+        <w:t>tr.tr_id</w:t>
+      </w:r>
+      <w:proofErr w:type="spellEnd"/>
+      <w:r>
+        <w:rPr>
+          <w:lang w:val="en-US"/>
+        </w:rPr>
+        <w:t>=</w:t>
+      </w:r>
+      <w:proofErr w:type="spellStart"/>
+      <w:r>
+        <w:rPr>
+          <w:lang w:val="en-US"/>
+        </w:rPr>
+        <w:t>k.trip</w:t>
+      </w:r>
+      <w:proofErr w:type="spellEnd"/>
+      <w:r>
+        <w:rPr>
+          <w:lang w:val="en-US"/>
+        </w:rPr>
+        <w:t xml:space="preserve"> WHERE </w:t>
+      </w:r>
+      <w:proofErr w:type="spellStart"/>
+      <w:r>
+        <w:rPr>
+          <w:lang w:val="en-US"/>
+        </w:rPr>
+        <w:t>tr.tr_return</w:t>
+      </w:r>
+      <w:proofErr w:type="spellEnd"/>
+      <w:r>
+        <w:rPr>
+          <w:lang w:val="en-US"/>
+        </w:rPr>
+        <w:t>&lt;</w:t>
+      </w:r>
+      <w:proofErr w:type="gramStart"/>
+      <w:r>
+        <w:rPr>
+          <w:lang w:val="en-US"/>
+        </w:rPr>
+        <w:t>NOW(</w:t>
+      </w:r>
+      <w:proofErr w:type="gramEnd"/>
+      <w:r>
+        <w:rPr>
+          <w:lang w:val="en-US"/>
+        </w:rPr>
+        <w:t>)) AS trips</w:t>
+      </w:r>
+    </w:p>
+    <w:p>
+      <w:pPr>
+        <w:spacing w:after="0"/>
+        <w:rPr>
+          <w:lang w:val="en-US"/>
+        </w:rPr>
+      </w:pPr>
+      <w:r>
+        <w:rPr>
+          <w:lang w:val="en-US"/>
+        </w:rPr>
+        <w:t xml:space="preserve">ON </w:t>
+      </w:r>
+      <w:proofErr w:type="spellStart"/>
+      <w:r>
+        <w:rPr>
+          <w:lang w:val="en-US"/>
+        </w:rPr>
+        <w:t>trips.destination</w:t>
+      </w:r>
+      <w:proofErr w:type="spellEnd"/>
+      <w:r>
+        <w:rPr>
+          <w:lang w:val="en-US"/>
+        </w:rPr>
+        <w:t>=</w:t>
+      </w:r>
+      <w:proofErr w:type="spellStart"/>
+      <w:r>
+        <w:rPr>
+          <w:lang w:val="en-US"/>
+        </w:rPr>
+        <w:t>d.dst_id</w:t>
+      </w:r>
+      <w:proofErr w:type="spellEnd"/>
+    </w:p>
+    <w:p>
+      <w:pPr>
+        <w:spacing w:after="0"/>
+      </w:pPr>
+      <w:r>
+        <w:rPr>
+          <w:lang w:val="en-US"/>
+        </w:rPr>
+        <w:t>ORDER</w:t>
+      </w:r>
+      <w:r>
+        <w:t xml:space="preserve"> </w:t>
+      </w:r>
+      <w:r>
+        <w:rPr>
+          <w:lang w:val="en-US"/>
+        </w:rPr>
+        <w:t>BY</w:t>
+      </w:r>
+      <w:r>
+        <w:t xml:space="preserve"> </w:t>
+      </w:r>
+      <w:r>
+        <w:rPr>
+          <w:lang w:val="en-US"/>
+        </w:rPr>
+        <w:t>d</w:t>
+      </w:r>
       <w:r>
         <w:t>.</w:t>
+      </w:r>
+      <w:proofErr w:type="spellStart"/>
+      <w:r>
+        <w:rPr>
+          <w:lang w:val="en-US"/>
+        </w:rPr>
+        <w:t>dst</w:t>
+      </w:r>
+      <w:proofErr w:type="spellEnd"/>
+      <w:r>
+        <w:t>_</w:t>
+      </w:r>
+      <w:r>
+        <w:rPr>
+          <w:lang w:val="en-US"/>
+        </w:rPr>
+        <w:t>id</w:t>
+      </w:r>
+      <w:proofErr w:type="gramStart"/>
+      <w:r>
+        <w:t>;</w:t>
+      </w:r>
+      <w:r>
+        <w:t xml:space="preserve"> :</w:t>
+      </w:r>
+      <w:proofErr w:type="gramEnd"/>
+      <w:r>
+        <w:t xml:space="preserve"> </w:t>
+      </w:r>
+      <w:r>
+        <w:t>παίρνουμε τις πληροφορίες του προηγούμενου συν τα ονόματα αυτών των προορισμών.</w:t>
+      </w:r>
+    </w:p>
+    <w:p>
+      <w:pPr>
+        <w:spacing w:after="0"/>
+      </w:pPr>
+    </w:p>
+    <w:p>
+      <w:pPr>
+        <w:spacing w:after="0"/>
+      </w:pPr>
+      <w:r>
+        <w:t>Έπειτα, ανακτούμε τα αποτελέσματα και ταυτόχρονα βρίσκουμε τον προορισμό με τους περισσότερους επισκέπτες. Τέλος, εμφανίζουμε σε νέο παράθυρο τους προορισμούς και το πλήθος των επισκεπτών  τους καθώς και τον πιο δημοφιλή προορισμό.</w:t>
       </w:r>
     </w:p>
     <w:p>
@@ -8128,16 +9976,16 @@
 <file path=word/numbering.xml><?xml version="1.0" encoding="utf-8"?>
 <w:numbering xmlns:wpc="http://schemas.microsoft.com/office/word/2010/wordprocessingCanvas" xmlns:mc="http://schemas.openxmlformats.org/markup-compatibility/2006" xmlns:o="urn:schemas-microsoft-com:office:office" xmlns:r="http://schemas.openxmlformats.org/officeDocument/2006/relationships" xmlns:m="http://schemas.openxmlformats.org/officeDocument/2006/math" xmlns:v="urn:schemas-microsoft-com:vml" xmlns:wp14="http://schemas.microsoft.com/office/word/2010/wordprocessingDrawing" xmlns:wp="http://schemas.openxmlformats.org/drawingml/2006/wordprocessingDrawing" xmlns:w10="urn:schemas-microsoft-com:office:word" xmlns:w="http://schemas.openxmlformats.org/wordprocessingml/2006/main" xmlns:w14="http://schemas.microsoft.com/office/word/2010/wordml" xmlns:wpg="http://schemas.microsoft.com/office/word/2010/wordprocessingGroup" xmlns:wpi="http://schemas.microsoft.com/office/word/2010/wordprocessingInk" xmlns:wne="http://schemas.microsoft.com/office/word/2006/wordml" xmlns:wps="http://schemas.microsoft.com/office/word/2010/wordprocessingShape" mc:Ignorable="w14 wp14">
   <w:abstractNum w:abstractNumId="0">
-    <w:nsid w:val="5B6B6CEA"/>
+    <w:nsid w:val="0B2F442D"/>
     <w:multiLevelType w:val="hybridMultilevel"/>
-    <w:tmpl w:val="275A35F0"/>
+    <w:tmpl w:val="57DC235A"/>
     <w:lvl w:ilvl="0" w:tplc="04080001">
       <w:start w:val="1"/>
       <w:numFmt w:val="bullet"/>
       <w:lvlText w:val=""/>
       <w:lvlJc w:val="left"/>
       <w:pPr>
-        <w:ind w:left="720" w:hanging="360"/>
+        <w:ind w:left="775" w:hanging="360"/>
       </w:pPr>
       <w:rPr>
         <w:rFonts w:ascii="Symbol" w:hAnsi="Symbol" w:hint="default"/>
@@ -8149,7 +9997,7 @@
       <w:lvlText w:val="o"/>
       <w:lvlJc w:val="left"/>
       <w:pPr>
-        <w:ind w:left="1440" w:hanging="360"/>
+        <w:ind w:left="1495" w:hanging="360"/>
       </w:pPr>
       <w:rPr>
         <w:rFonts w:ascii="Courier New" w:hAnsi="Courier New" w:cs="Courier New" w:hint="default"/>
@@ -8161,7 +10009,7 @@
       <w:lvlText w:val=""/>
       <w:lvlJc w:val="left"/>
       <w:pPr>
-        <w:ind w:left="2160" w:hanging="360"/>
+        <w:ind w:left="2215" w:hanging="360"/>
       </w:pPr>
       <w:rPr>
         <w:rFonts w:ascii="Wingdings" w:hAnsi="Wingdings" w:hint="default"/>
@@ -8173,7 +10021,7 @@
       <w:lvlText w:val=""/>
       <w:lvlJc w:val="left"/>
       <w:pPr>
-        <w:ind w:left="2880" w:hanging="360"/>
+        <w:ind w:left="2935" w:hanging="360"/>
       </w:pPr>
       <w:rPr>
         <w:rFonts w:ascii="Symbol" w:hAnsi="Symbol" w:hint="default"/>
@@ -8185,7 +10033,7 @@
       <w:lvlText w:val="o"/>
       <w:lvlJc w:val="left"/>
       <w:pPr>
-        <w:ind w:left="3600" w:hanging="360"/>
+        <w:ind w:left="3655" w:hanging="360"/>
       </w:pPr>
       <w:rPr>
         <w:rFonts w:ascii="Courier New" w:hAnsi="Courier New" w:cs="Courier New" w:hint="default"/>
@@ -8197,7 +10045,7 @@
       <w:lvlText w:val=""/>
       <w:lvlJc w:val="left"/>
       <w:pPr>
-        <w:ind w:left="4320" w:hanging="360"/>
+        <w:ind w:left="4375" w:hanging="360"/>
       </w:pPr>
       <w:rPr>
         <w:rFonts w:ascii="Wingdings" w:hAnsi="Wingdings" w:hint="default"/>
@@ -8209,7 +10057,7 @@
       <w:lvlText w:val=""/>
       <w:lvlJc w:val="left"/>
       <w:pPr>
-        <w:ind w:left="5040" w:hanging="360"/>
+        <w:ind w:left="5095" w:hanging="360"/>
       </w:pPr>
       <w:rPr>
         <w:rFonts w:ascii="Symbol" w:hAnsi="Symbol" w:hint="default"/>
@@ -8221,7 +10069,7 @@
       <w:lvlText w:val="o"/>
       <w:lvlJc w:val="left"/>
       <w:pPr>
-        <w:ind w:left="5760" w:hanging="360"/>
+        <w:ind w:left="5815" w:hanging="360"/>
       </w:pPr>
       <w:rPr>
         <w:rFonts w:ascii="Courier New" w:hAnsi="Courier New" w:cs="Courier New" w:hint="default"/>
@@ -8233,6 +10081,232 @@
       <w:lvlText w:val=""/>
       <w:lvlJc w:val="left"/>
       <w:pPr>
+        <w:ind w:left="6535" w:hanging="360"/>
+      </w:pPr>
+      <w:rPr>
+        <w:rFonts w:ascii="Wingdings" w:hAnsi="Wingdings" w:hint="default"/>
+      </w:rPr>
+    </w:lvl>
+  </w:abstractNum>
+  <w:abstractNum w:abstractNumId="1">
+    <w:nsid w:val="5B6B6CEA"/>
+    <w:multiLevelType w:val="hybridMultilevel"/>
+    <w:tmpl w:val="275A35F0"/>
+    <w:lvl w:ilvl="0" w:tplc="04080001">
+      <w:start w:val="1"/>
+      <w:numFmt w:val="bullet"/>
+      <w:lvlText w:val=""/>
+      <w:lvlJc w:val="left"/>
+      <w:pPr>
+        <w:ind w:left="720" w:hanging="360"/>
+      </w:pPr>
+      <w:rPr>
+        <w:rFonts w:ascii="Symbol" w:hAnsi="Symbol" w:hint="default"/>
+      </w:rPr>
+    </w:lvl>
+    <w:lvl w:ilvl="1" w:tplc="04080003" w:tentative="1">
+      <w:start w:val="1"/>
+      <w:numFmt w:val="bullet"/>
+      <w:lvlText w:val="o"/>
+      <w:lvlJc w:val="left"/>
+      <w:pPr>
+        <w:ind w:left="1440" w:hanging="360"/>
+      </w:pPr>
+      <w:rPr>
+        <w:rFonts w:ascii="Courier New" w:hAnsi="Courier New" w:cs="Courier New" w:hint="default"/>
+      </w:rPr>
+    </w:lvl>
+    <w:lvl w:ilvl="2" w:tplc="04080005" w:tentative="1">
+      <w:start w:val="1"/>
+      <w:numFmt w:val="bullet"/>
+      <w:lvlText w:val=""/>
+      <w:lvlJc w:val="left"/>
+      <w:pPr>
+        <w:ind w:left="2160" w:hanging="360"/>
+      </w:pPr>
+      <w:rPr>
+        <w:rFonts w:ascii="Wingdings" w:hAnsi="Wingdings" w:hint="default"/>
+      </w:rPr>
+    </w:lvl>
+    <w:lvl w:ilvl="3" w:tplc="04080001" w:tentative="1">
+      <w:start w:val="1"/>
+      <w:numFmt w:val="bullet"/>
+      <w:lvlText w:val=""/>
+      <w:lvlJc w:val="left"/>
+      <w:pPr>
+        <w:ind w:left="2880" w:hanging="360"/>
+      </w:pPr>
+      <w:rPr>
+        <w:rFonts w:ascii="Symbol" w:hAnsi="Symbol" w:hint="default"/>
+      </w:rPr>
+    </w:lvl>
+    <w:lvl w:ilvl="4" w:tplc="04080003" w:tentative="1">
+      <w:start w:val="1"/>
+      <w:numFmt w:val="bullet"/>
+      <w:lvlText w:val="o"/>
+      <w:lvlJc w:val="left"/>
+      <w:pPr>
+        <w:ind w:left="3600" w:hanging="360"/>
+      </w:pPr>
+      <w:rPr>
+        <w:rFonts w:ascii="Courier New" w:hAnsi="Courier New" w:cs="Courier New" w:hint="default"/>
+      </w:rPr>
+    </w:lvl>
+    <w:lvl w:ilvl="5" w:tplc="04080005" w:tentative="1">
+      <w:start w:val="1"/>
+      <w:numFmt w:val="bullet"/>
+      <w:lvlText w:val=""/>
+      <w:lvlJc w:val="left"/>
+      <w:pPr>
+        <w:ind w:left="4320" w:hanging="360"/>
+      </w:pPr>
+      <w:rPr>
+        <w:rFonts w:ascii="Wingdings" w:hAnsi="Wingdings" w:hint="default"/>
+      </w:rPr>
+    </w:lvl>
+    <w:lvl w:ilvl="6" w:tplc="04080001" w:tentative="1">
+      <w:start w:val="1"/>
+      <w:numFmt w:val="bullet"/>
+      <w:lvlText w:val=""/>
+      <w:lvlJc w:val="left"/>
+      <w:pPr>
+        <w:ind w:left="5040" w:hanging="360"/>
+      </w:pPr>
+      <w:rPr>
+        <w:rFonts w:ascii="Symbol" w:hAnsi="Symbol" w:hint="default"/>
+      </w:rPr>
+    </w:lvl>
+    <w:lvl w:ilvl="7" w:tplc="04080003" w:tentative="1">
+      <w:start w:val="1"/>
+      <w:numFmt w:val="bullet"/>
+      <w:lvlText w:val="o"/>
+      <w:lvlJc w:val="left"/>
+      <w:pPr>
+        <w:ind w:left="5760" w:hanging="360"/>
+      </w:pPr>
+      <w:rPr>
+        <w:rFonts w:ascii="Courier New" w:hAnsi="Courier New" w:cs="Courier New" w:hint="default"/>
+      </w:rPr>
+    </w:lvl>
+    <w:lvl w:ilvl="8" w:tplc="04080005" w:tentative="1">
+      <w:start w:val="1"/>
+      <w:numFmt w:val="bullet"/>
+      <w:lvlText w:val=""/>
+      <w:lvlJc w:val="left"/>
+      <w:pPr>
+        <w:ind w:left="6480" w:hanging="360"/>
+      </w:pPr>
+      <w:rPr>
+        <w:rFonts w:ascii="Wingdings" w:hAnsi="Wingdings" w:hint="default"/>
+      </w:rPr>
+    </w:lvl>
+  </w:abstractNum>
+  <w:abstractNum w:abstractNumId="2">
+    <w:nsid w:val="6DD66900"/>
+    <w:multiLevelType w:val="hybridMultilevel"/>
+    <w:tmpl w:val="C06CA38A"/>
+    <w:lvl w:ilvl="0" w:tplc="04080001">
+      <w:start w:val="1"/>
+      <w:numFmt w:val="bullet"/>
+      <w:lvlText w:val=""/>
+      <w:lvlJc w:val="left"/>
+      <w:pPr>
+        <w:ind w:left="720" w:hanging="360"/>
+      </w:pPr>
+      <w:rPr>
+        <w:rFonts w:ascii="Symbol" w:hAnsi="Symbol" w:hint="default"/>
+      </w:rPr>
+    </w:lvl>
+    <w:lvl w:ilvl="1" w:tplc="04080003" w:tentative="1">
+      <w:start w:val="1"/>
+      <w:numFmt w:val="bullet"/>
+      <w:lvlText w:val="o"/>
+      <w:lvlJc w:val="left"/>
+      <w:pPr>
+        <w:ind w:left="1440" w:hanging="360"/>
+      </w:pPr>
+      <w:rPr>
+        <w:rFonts w:ascii="Courier New" w:hAnsi="Courier New" w:cs="Courier New" w:hint="default"/>
+      </w:rPr>
+    </w:lvl>
+    <w:lvl w:ilvl="2" w:tplc="04080005" w:tentative="1">
+      <w:start w:val="1"/>
+      <w:numFmt w:val="bullet"/>
+      <w:lvlText w:val=""/>
+      <w:lvlJc w:val="left"/>
+      <w:pPr>
+        <w:ind w:left="2160" w:hanging="360"/>
+      </w:pPr>
+      <w:rPr>
+        <w:rFonts w:ascii="Wingdings" w:hAnsi="Wingdings" w:hint="default"/>
+      </w:rPr>
+    </w:lvl>
+    <w:lvl w:ilvl="3" w:tplc="04080001" w:tentative="1">
+      <w:start w:val="1"/>
+      <w:numFmt w:val="bullet"/>
+      <w:lvlText w:val=""/>
+      <w:lvlJc w:val="left"/>
+      <w:pPr>
+        <w:ind w:left="2880" w:hanging="360"/>
+      </w:pPr>
+      <w:rPr>
+        <w:rFonts w:ascii="Symbol" w:hAnsi="Symbol" w:hint="default"/>
+      </w:rPr>
+    </w:lvl>
+    <w:lvl w:ilvl="4" w:tplc="04080003" w:tentative="1">
+      <w:start w:val="1"/>
+      <w:numFmt w:val="bullet"/>
+      <w:lvlText w:val="o"/>
+      <w:lvlJc w:val="left"/>
+      <w:pPr>
+        <w:ind w:left="3600" w:hanging="360"/>
+      </w:pPr>
+      <w:rPr>
+        <w:rFonts w:ascii="Courier New" w:hAnsi="Courier New" w:cs="Courier New" w:hint="default"/>
+      </w:rPr>
+    </w:lvl>
+    <w:lvl w:ilvl="5" w:tplc="04080005" w:tentative="1">
+      <w:start w:val="1"/>
+      <w:numFmt w:val="bullet"/>
+      <w:lvlText w:val=""/>
+      <w:lvlJc w:val="left"/>
+      <w:pPr>
+        <w:ind w:left="4320" w:hanging="360"/>
+      </w:pPr>
+      <w:rPr>
+        <w:rFonts w:ascii="Wingdings" w:hAnsi="Wingdings" w:hint="default"/>
+      </w:rPr>
+    </w:lvl>
+    <w:lvl w:ilvl="6" w:tplc="04080001" w:tentative="1">
+      <w:start w:val="1"/>
+      <w:numFmt w:val="bullet"/>
+      <w:lvlText w:val=""/>
+      <w:lvlJc w:val="left"/>
+      <w:pPr>
+        <w:ind w:left="5040" w:hanging="360"/>
+      </w:pPr>
+      <w:rPr>
+        <w:rFonts w:ascii="Symbol" w:hAnsi="Symbol" w:hint="default"/>
+      </w:rPr>
+    </w:lvl>
+    <w:lvl w:ilvl="7" w:tplc="04080003" w:tentative="1">
+      <w:start w:val="1"/>
+      <w:numFmt w:val="bullet"/>
+      <w:lvlText w:val="o"/>
+      <w:lvlJc w:val="left"/>
+      <w:pPr>
+        <w:ind w:left="5760" w:hanging="360"/>
+      </w:pPr>
+      <w:rPr>
+        <w:rFonts w:ascii="Courier New" w:hAnsi="Courier New" w:cs="Courier New" w:hint="default"/>
+      </w:rPr>
+    </w:lvl>
+    <w:lvl w:ilvl="8" w:tplc="04080005" w:tentative="1">
+      <w:start w:val="1"/>
+      <w:numFmt w:val="bullet"/>
+      <w:lvlText w:val=""/>
+      <w:lvlJc w:val="left"/>
+      <w:pPr>
         <w:ind w:left="6480" w:hanging="360"/>
       </w:pPr>
       <w:rPr>
@@ -8241,6 +10315,12 @@
     </w:lvl>
   </w:abstractNum>
   <w:num w:numId="1">
+    <w:abstractNumId w:val="1"/>
+  </w:num>
+  <w:num w:numId="2">
+    <w:abstractNumId w:val="2"/>
+  </w:num>
+  <w:num w:numId="3">
     <w:abstractNumId w:val="0"/>
   </w:num>
 </w:numbering>

</xml_diff>